<commit_message>
Updated on 7th August, 2024
</commit_message>
<xml_diff>
--- a/DDoS Attacks Detection using Hybrid ML Techniques/Literature review.docx
+++ b/DDoS Attacks Detection using Hybrid ML Techniques/Literature review.docx
@@ -27,10 +27,112 @@
         </w:rPr>
         <w:t xml:space="preserve">Reference: </w:t>
       </w:r>
+      <w:r>
+        <w:rPr>
+          <w:color w:val="0F4761" w:themeColor="accent1" w:themeShade="BF"/>
+        </w:rPr>
+        <w:t xml:space="preserve">Mihoub, A., </w:t>
+      </w:r>
+      <w:proofErr w:type="spellStart"/>
+      <w:r>
+        <w:rPr>
+          <w:color w:val="0F4761" w:themeColor="accent1" w:themeShade="BF"/>
+        </w:rPr>
+        <w:t>Fredj</w:t>
+      </w:r>
+      <w:proofErr w:type="spellEnd"/>
+      <w:r>
+        <w:rPr>
+          <w:color w:val="0F4761" w:themeColor="accent1" w:themeShade="BF"/>
+        </w:rPr>
+        <w:t xml:space="preserve">, O. B., </w:t>
+      </w:r>
+      <w:proofErr w:type="spellStart"/>
+      <w:r>
+        <w:rPr>
+          <w:color w:val="0F4761" w:themeColor="accent1" w:themeShade="BF"/>
+        </w:rPr>
+        <w:t>Cheikhrouhou</w:t>
+      </w:r>
+      <w:proofErr w:type="spellEnd"/>
+      <w:r>
+        <w:rPr>
+          <w:color w:val="0F4761" w:themeColor="accent1" w:themeShade="BF"/>
+        </w:rPr>
+        <w:t xml:space="preserve">, O., </w:t>
+      </w:r>
+      <w:proofErr w:type="spellStart"/>
+      <w:r>
+        <w:rPr>
+          <w:color w:val="0F4761" w:themeColor="accent1" w:themeShade="BF"/>
+        </w:rPr>
+        <w:t>Derhab</w:t>
+      </w:r>
+      <w:proofErr w:type="spellEnd"/>
+      <w:r>
+        <w:rPr>
+          <w:color w:val="0F4761" w:themeColor="accent1" w:themeShade="BF"/>
+        </w:rPr>
+        <w:t xml:space="preserve">, A., &amp; </w:t>
+      </w:r>
+      <w:proofErr w:type="spellStart"/>
+      <w:r>
+        <w:rPr>
+          <w:color w:val="0F4761" w:themeColor="accent1" w:themeShade="BF"/>
+        </w:rPr>
+        <w:t>Krichen</w:t>
+      </w:r>
+      <w:proofErr w:type="spellEnd"/>
+      <w:r>
+        <w:rPr>
+          <w:color w:val="0F4761" w:themeColor="accent1" w:themeShade="BF"/>
+        </w:rPr>
+        <w:t>, M. (2022). Denial of service attack detection and mitigation for internet of things using looking-back-enabled machine learning techniques. </w:t>
+      </w:r>
+      <w:r>
+        <w:rPr>
+          <w:i/>
+          <w:iCs/>
+          <w:color w:val="0F4761" w:themeColor="accent1" w:themeShade="BF"/>
+        </w:rPr>
+        <w:t>Computers &amp; Electrical Engineering</w:t>
+      </w:r>
+      <w:r>
+        <w:rPr>
+          <w:color w:val="0F4761" w:themeColor="accent1" w:themeShade="BF"/>
+        </w:rPr>
+        <w:t>, </w:t>
+      </w:r>
+      <w:r>
+        <w:rPr>
+          <w:i/>
+          <w:iCs/>
+          <w:color w:val="0F4761" w:themeColor="accent1" w:themeShade="BF"/>
+        </w:rPr>
+        <w:t>98</w:t>
+      </w:r>
+      <w:r>
+        <w:rPr>
+          <w:color w:val="0F4761" w:themeColor="accent1" w:themeShade="BF"/>
+        </w:rPr>
+        <w:t>, 107716.</w:t>
+      </w:r>
     </w:p>
     <w:p>
       <w:r>
-        <w:t>The study "Denial of Service Attack Detection and Mitigation for Internet of Things Using Looking-Back-Enabled Machine Learning Techniques" aims to address the significant issue of DoS (Denial of Service) and DDoS (Distributed Denial of Service) attacks on IoT (Internet of Things) systems. The primary objective is to develop a robust detection and mitigation architecture that can accurately identify and counter these attacks. The research questions focus on the efficacy of the proposed detection mechanism, which utilizes machine learning techniques, specifically a Looking-Back-enabled Random Forest classifier. This approach considers historical attack data to enhance detection accuracy. The study is framed within the context of existing literature on IoT security, leveraging both classical machine learning models and newer deep learning models. It employs a quantitative research method, evaluating the proposed architecture using the Bot-IoT dataset. The methods are well-justified given the high prevalence of DoS/DDoS attacks in IoT environments. Data collection involved extracting flow-based features from IoT network traffic, with analysis performed using various classifiers. The sample size of the dataset is substantial, with over 3.6 million records, ensuring representativeness. Key findings reveal that the Looking-Back-enabled Random Forest classifier achieves an accuracy of 99.81%, effectively addressing the research questions. Results are presented clearly, and the authors interpret their findings in the context of improved IoT security. Conclusions are well-supported by the data, relating the findings to the broader body of knowledge on IoT cybersecurity. The study discusses implications for future research and practice, acknowledging limitations such as the need for testing on other datasets and potential biases due to the synthetic nature of the Bot-IoT dataset. Overall, the paper contributes significant new insights into the use of machine learning for IoT security, advancing understanding in this critical area of research.</w:t>
+        <w:rPr>
+          <w:color w:val="0F4761" w:themeColor="accent1" w:themeShade="BF"/>
+        </w:rPr>
+        <w:t>Mihoub</w:t>
+      </w:r>
+      <w:r>
+        <w:t xml:space="preserve"> </w:t>
+      </w:r>
+      <w:r>
+        <w:t xml:space="preserve">et al, </w:t>
+      </w:r>
+      <w:r>
+        <w:t>aims to address the significant issue of DoS (Denial of Service) and DDoS (Distributed Denial of Service) attacks on IoT (Internet of Things) systems. The primary objective is to develop a robust detection and mitigation architecture that can accurately identify and counter these attacks. The research questions focus on the efficacy of the proposed detection mechanism, which utilizes machine learning techniques, specifically a Looking-Back-enabled Random Forest classifier. This approach considers historical attack data to enhance detection accuracy. The study is framed within the context of existing literature on IoT security, leveraging both classical machine learning models and newer deep learning models. It employs a quantitative research method, evaluating the proposed architecture using the Bot-IoT dataset. The methods are well-justified given the high prevalence of DoS/DDoS attacks in IoT environments. Data collection involved extracting flow-based features from IoT network traffic, with analysis performed using various classifiers. The sample size of the dataset is substantial, with over 3.6 million records, ensuring representativeness. Key findings reveal that the Looking-Back-enabled Random Forest classifier achieves an accuracy of 99.81%, effectively addressing the research questions. Results are presented clearly, and the authors interpret their findings in the context of improved IoT security. Conclusions are well-supported by the data, relating the findings to the broader body of knowledge on IoT cybersecurity. The study discusses implications for future research and practice, acknowledging limitations such as the need for testing on other datasets and potential biases due to the synthetic nature of the Bot-IoT dataset. Overall, the paper contributes significant new insights into the use of machine learning for IoT security, advancing understanding in this critical area of research.</w:t>
       </w:r>
     </w:p>
     <w:p>
@@ -50,47 +152,36 @@
     </w:p>
     <w:tbl>
       <w:tblPr>
+        <w:tblStyle w:val="GridTable4"/>
         <w:tblW w:w="0" w:type="auto"/>
-        <w:tblCellSpacing w:w="15" w:type="dxa"/>
-        <w:tblCellMar>
-          <w:top w:w="15" w:type="dxa"/>
-          <w:left w:w="15" w:type="dxa"/>
-          <w:bottom w:w="15" w:type="dxa"/>
-          <w:right w:w="15" w:type="dxa"/>
-        </w:tblCellMar>
         <w:tblLook w:val="04A0" w:firstRow="1" w:lastRow="0" w:firstColumn="1" w:lastColumn="0" w:noHBand="0" w:noVBand="1"/>
       </w:tblPr>
       <w:tblGrid>
-        <w:gridCol w:w="2952"/>
-        <w:gridCol w:w="813"/>
-        <w:gridCol w:w="1380"/>
-        <w:gridCol w:w="1059"/>
-        <w:gridCol w:w="1614"/>
-        <w:gridCol w:w="1542"/>
+        <w:gridCol w:w="2769"/>
+        <w:gridCol w:w="903"/>
+        <w:gridCol w:w="1456"/>
+        <w:gridCol w:w="1135"/>
+        <w:gridCol w:w="1587"/>
+        <w:gridCol w:w="1500"/>
       </w:tblGrid>
       <w:tr>
         <w:trPr>
-          <w:tblHeader/>
-          <w:tblCellSpacing w:w="15" w:type="dxa"/>
+          <w:cnfStyle w:val="100000000000" w:firstRow="1" w:lastRow="0" w:firstColumn="0" w:lastColumn="0" w:oddVBand="0" w:evenVBand="0" w:oddHBand="0" w:evenHBand="0" w:firstRowFirstColumn="0" w:firstRowLastColumn="0" w:lastRowFirstColumn="0" w:lastRowLastColumn="0"/>
         </w:trPr>
         <w:tc>
           <w:tcPr>
-            <w:tcW w:w="0" w:type="auto"/>
-            <w:vAlign w:val="center"/>
-            <w:hideMark/>
-          </w:tcPr>
-          <w:p>
-            <w:pPr>
-              <w:rPr>
-                <w:b/>
-                <w:bCs/>
-              </w:rPr>
-            </w:pPr>
-            <w:r>
-              <w:rPr>
-                <w:b/>
-                <w:bCs/>
-              </w:rPr>
+            <w:cnfStyle w:val="001000000000" w:firstRow="0" w:lastRow="0" w:firstColumn="1" w:lastColumn="0" w:oddVBand="0" w:evenVBand="0" w:oddHBand="0" w:evenHBand="0" w:firstRowFirstColumn="0" w:firstRowLastColumn="0" w:lastRowFirstColumn="0" w:lastRowLastColumn="0"/>
+            <w:tcW w:w="0" w:type="auto"/>
+            <w:hideMark/>
+          </w:tcPr>
+          <w:p>
+            <w:pPr>
+              <w:rPr>
+                <w:b w:val="0"/>
+                <w:bCs w:val="0"/>
+              </w:rPr>
+            </w:pPr>
+            <w:r>
               <w:t>Classifier</w:t>
             </w:r>
           </w:p>
@@ -98,21 +189,17 @@
         <w:tc>
           <w:tcPr>
             <w:tcW w:w="0" w:type="auto"/>
-            <w:vAlign w:val="center"/>
-            <w:hideMark/>
-          </w:tcPr>
-          <w:p>
-            <w:pPr>
-              <w:rPr>
-                <w:b/>
-                <w:bCs/>
-              </w:rPr>
-            </w:pPr>
-            <w:r>
-              <w:rPr>
-                <w:b/>
-                <w:bCs/>
-              </w:rPr>
+            <w:hideMark/>
+          </w:tcPr>
+          <w:p>
+            <w:pPr>
+              <w:cnfStyle w:val="100000000000" w:firstRow="1" w:lastRow="0" w:firstColumn="0" w:lastColumn="0" w:oddVBand="0" w:evenVBand="0" w:oddHBand="0" w:evenHBand="0" w:firstRowFirstColumn="0" w:firstRowLastColumn="0" w:lastRowFirstColumn="0" w:lastRowLastColumn="0"/>
+              <w:rPr>
+                <w:b w:val="0"/>
+                <w:bCs w:val="0"/>
+              </w:rPr>
+            </w:pPr>
+            <w:r>
               <w:t>LB Step</w:t>
             </w:r>
           </w:p>
@@ -120,21 +207,17 @@
         <w:tc>
           <w:tcPr>
             <w:tcW w:w="0" w:type="auto"/>
-            <w:vAlign w:val="center"/>
-            <w:hideMark/>
-          </w:tcPr>
-          <w:p>
-            <w:pPr>
-              <w:rPr>
-                <w:b/>
-                <w:bCs/>
-              </w:rPr>
-            </w:pPr>
-            <w:r>
-              <w:rPr>
-                <w:b/>
-                <w:bCs/>
-              </w:rPr>
+            <w:hideMark/>
+          </w:tcPr>
+          <w:p>
+            <w:pPr>
+              <w:cnfStyle w:val="100000000000" w:firstRow="1" w:lastRow="0" w:firstColumn="0" w:lastColumn="0" w:oddVBand="0" w:evenVBand="0" w:oddHBand="0" w:evenHBand="0" w:firstRowFirstColumn="0" w:firstRowLastColumn="0" w:lastRowFirstColumn="0" w:lastRowLastColumn="0"/>
+              <w:rPr>
+                <w:b w:val="0"/>
+                <w:bCs w:val="0"/>
+              </w:rPr>
+            </w:pPr>
+            <w:r>
               <w:t>Accuracy (%)</w:t>
             </w:r>
           </w:p>
@@ -142,21 +225,17 @@
         <w:tc>
           <w:tcPr>
             <w:tcW w:w="0" w:type="auto"/>
-            <w:vAlign w:val="center"/>
-            <w:hideMark/>
-          </w:tcPr>
-          <w:p>
-            <w:pPr>
-              <w:rPr>
-                <w:b/>
-                <w:bCs/>
-              </w:rPr>
-            </w:pPr>
-            <w:r>
-              <w:rPr>
-                <w:b/>
-                <w:bCs/>
-              </w:rPr>
+            <w:hideMark/>
+          </w:tcPr>
+          <w:p>
+            <w:pPr>
+              <w:cnfStyle w:val="100000000000" w:firstRow="1" w:lastRow="0" w:firstColumn="0" w:lastColumn="0" w:oddVBand="0" w:evenVBand="0" w:oddHBand="0" w:evenHBand="0" w:firstRowFirstColumn="0" w:firstRowLastColumn="0" w:lastRowFirstColumn="0" w:lastRowLastColumn="0"/>
+              <w:rPr>
+                <w:b w:val="0"/>
+                <w:bCs w:val="0"/>
+              </w:rPr>
+            </w:pPr>
+            <w:r>
               <w:t>Kappa (%)</w:t>
             </w:r>
           </w:p>
@@ -164,21 +243,17 @@
         <w:tc>
           <w:tcPr>
             <w:tcW w:w="0" w:type="auto"/>
-            <w:vAlign w:val="center"/>
-            <w:hideMark/>
-          </w:tcPr>
-          <w:p>
-            <w:pPr>
-              <w:rPr>
-                <w:b/>
-                <w:bCs/>
-              </w:rPr>
-            </w:pPr>
-            <w:r>
-              <w:rPr>
-                <w:b/>
-                <w:bCs/>
-              </w:rPr>
+            <w:hideMark/>
+          </w:tcPr>
+          <w:p>
+            <w:pPr>
+              <w:cnfStyle w:val="100000000000" w:firstRow="1" w:lastRow="0" w:firstColumn="0" w:lastColumn="0" w:oddVBand="0" w:evenVBand="0" w:oddHBand="0" w:evenHBand="0" w:firstRowFirstColumn="0" w:firstRowLastColumn="0" w:lastRowFirstColumn="0" w:lastRowLastColumn="0"/>
+              <w:rPr>
+                <w:b w:val="0"/>
+                <w:bCs w:val="0"/>
+              </w:rPr>
+            </w:pPr>
+            <w:r>
               <w:t>Training Time (s)</w:t>
             </w:r>
           </w:p>
@@ -186,21 +261,17 @@
         <w:tc>
           <w:tcPr>
             <w:tcW w:w="0" w:type="auto"/>
-            <w:vAlign w:val="center"/>
-            <w:hideMark/>
-          </w:tcPr>
-          <w:p>
-            <w:pPr>
-              <w:rPr>
-                <w:b/>
-                <w:bCs/>
-              </w:rPr>
-            </w:pPr>
-            <w:r>
-              <w:rPr>
-                <w:b/>
-                <w:bCs/>
-              </w:rPr>
+            <w:hideMark/>
+          </w:tcPr>
+          <w:p>
+            <w:pPr>
+              <w:cnfStyle w:val="100000000000" w:firstRow="1" w:lastRow="0" w:firstColumn="0" w:lastColumn="0" w:oddVBand="0" w:evenVBand="0" w:oddHBand="0" w:evenHBand="0" w:firstRowFirstColumn="0" w:firstRowLastColumn="0" w:lastRowFirstColumn="0" w:lastRowLastColumn="0"/>
+              <w:rPr>
+                <w:b w:val="0"/>
+                <w:bCs w:val="0"/>
+              </w:rPr>
+            </w:pPr>
+            <w:r>
               <w:t>Testing Time (s)</w:t>
             </w:r>
           </w:p>
@@ -208,12 +279,12 @@
       </w:tr>
       <w:tr>
         <w:trPr>
-          <w:tblCellSpacing w:w="15" w:type="dxa"/>
+          <w:cnfStyle w:val="000000100000" w:firstRow="0" w:lastRow="0" w:firstColumn="0" w:lastColumn="0" w:oddVBand="0" w:evenVBand="0" w:oddHBand="1" w:evenHBand="0" w:firstRowFirstColumn="0" w:firstRowLastColumn="0" w:lastRowFirstColumn="0" w:lastRowLastColumn="0"/>
         </w:trPr>
         <w:tc>
           <w:tcPr>
-            <w:tcW w:w="0" w:type="auto"/>
-            <w:vAlign w:val="center"/>
+            <w:cnfStyle w:val="001000000000" w:firstRow="0" w:lastRow="0" w:firstColumn="1" w:lastColumn="0" w:oddVBand="0" w:evenVBand="0" w:oddHBand="0" w:evenHBand="0" w:firstRowFirstColumn="0" w:firstRowLastColumn="0" w:lastRowFirstColumn="0" w:lastRowLastColumn="0"/>
+            <w:tcW w:w="0" w:type="auto"/>
             <w:hideMark/>
           </w:tcPr>
           <w:p>
@@ -225,10 +296,12 @@
         <w:tc>
           <w:tcPr>
             <w:tcW w:w="0" w:type="auto"/>
-            <w:vAlign w:val="center"/>
-            <w:hideMark/>
-          </w:tcPr>
-          <w:p>
+            <w:hideMark/>
+          </w:tcPr>
+          <w:p>
+            <w:pPr>
+              <w:cnfStyle w:val="000000100000" w:firstRow="0" w:lastRow="0" w:firstColumn="0" w:lastColumn="0" w:oddVBand="0" w:evenVBand="0" w:oddHBand="1" w:evenHBand="0" w:firstRowFirstColumn="0" w:firstRowLastColumn="0" w:lastRowFirstColumn="0" w:lastRowLastColumn="0"/>
+            </w:pPr>
             <w:r>
               <w:t>0</w:t>
             </w:r>
@@ -237,10 +310,12 @@
         <w:tc>
           <w:tcPr>
             <w:tcW w:w="0" w:type="auto"/>
-            <w:vAlign w:val="center"/>
-            <w:hideMark/>
-          </w:tcPr>
-          <w:p>
+            <w:hideMark/>
+          </w:tcPr>
+          <w:p>
+            <w:pPr>
+              <w:cnfStyle w:val="000000100000" w:firstRow="0" w:lastRow="0" w:firstColumn="0" w:lastColumn="0" w:oddVBand="0" w:evenVBand="0" w:oddHBand="1" w:evenHBand="0" w:firstRowFirstColumn="0" w:firstRowLastColumn="0" w:lastRowFirstColumn="0" w:lastRowLastColumn="0"/>
+            </w:pPr>
             <w:r>
               <w:t>97.58</w:t>
             </w:r>
@@ -249,10 +324,12 @@
         <w:tc>
           <w:tcPr>
             <w:tcW w:w="0" w:type="auto"/>
-            <w:vAlign w:val="center"/>
-            <w:hideMark/>
-          </w:tcPr>
-          <w:p>
+            <w:hideMark/>
+          </w:tcPr>
+          <w:p>
+            <w:pPr>
+              <w:cnfStyle w:val="000000100000" w:firstRow="0" w:lastRow="0" w:firstColumn="0" w:lastColumn="0" w:oddVBand="0" w:evenVBand="0" w:oddHBand="1" w:evenHBand="0" w:firstRowFirstColumn="0" w:firstRowLastColumn="0" w:lastRowFirstColumn="0" w:lastRowLastColumn="0"/>
+            </w:pPr>
             <w:r>
               <w:t>96.74</w:t>
             </w:r>
@@ -261,10 +338,12 @@
         <w:tc>
           <w:tcPr>
             <w:tcW w:w="0" w:type="auto"/>
-            <w:vAlign w:val="center"/>
-            <w:hideMark/>
-          </w:tcPr>
-          <w:p>
+            <w:hideMark/>
+          </w:tcPr>
+          <w:p>
+            <w:pPr>
+              <w:cnfStyle w:val="000000100000" w:firstRow="0" w:lastRow="0" w:firstColumn="0" w:lastColumn="0" w:oddVBand="0" w:evenVBand="0" w:oddHBand="1" w:evenHBand="0" w:firstRowFirstColumn="0" w:firstRowLastColumn="0" w:lastRowFirstColumn="0" w:lastRowLastColumn="0"/>
+            </w:pPr>
             <w:r>
               <w:t>28</w:t>
             </w:r>
@@ -273,116 +352,298 @@
         <w:tc>
           <w:tcPr>
             <w:tcW w:w="0" w:type="auto"/>
-            <w:vAlign w:val="center"/>
-            <w:hideMark/>
-          </w:tcPr>
-          <w:p>
+            <w:hideMark/>
+          </w:tcPr>
+          <w:p>
+            <w:pPr>
+              <w:cnfStyle w:val="000000100000" w:firstRow="0" w:lastRow="0" w:firstColumn="0" w:lastColumn="0" w:oddVBand="0" w:evenVBand="0" w:oddHBand="1" w:evenHBand="0" w:firstRowFirstColumn="0" w:firstRowLastColumn="0" w:lastRowFirstColumn="0" w:lastRowLastColumn="0"/>
+            </w:pPr>
             <w:r>
               <w:t>0.07</w:t>
+            </w:r>
+          </w:p>
+        </w:tc>
+      </w:tr>
+      <w:tr>
+        <w:tc>
+          <w:tcPr>
+            <w:cnfStyle w:val="001000000000" w:firstRow="0" w:lastRow="0" w:firstColumn="1" w:lastColumn="0" w:oddVBand="0" w:evenVBand="0" w:oddHBand="0" w:evenHBand="0" w:firstRowFirstColumn="0" w:firstRowLastColumn="0" w:lastRowFirstColumn="0" w:lastRowLastColumn="0"/>
+            <w:tcW w:w="0" w:type="auto"/>
+            <w:hideMark/>
+          </w:tcPr>
+          <w:p>
+            <w:r>
+              <w:t>Decision Tree (DT)</w:t>
+            </w:r>
+          </w:p>
+        </w:tc>
+        <w:tc>
+          <w:tcPr>
+            <w:tcW w:w="0" w:type="auto"/>
+            <w:hideMark/>
+          </w:tcPr>
+          <w:p>
+            <w:pPr>
+              <w:cnfStyle w:val="000000000000" w:firstRow="0" w:lastRow="0" w:firstColumn="0" w:lastColumn="0" w:oddVBand="0" w:evenVBand="0" w:oddHBand="0" w:evenHBand="0" w:firstRowFirstColumn="0" w:firstRowLastColumn="0" w:lastRowFirstColumn="0" w:lastRowLastColumn="0"/>
+            </w:pPr>
+            <w:r>
+              <w:t>5</w:t>
+            </w:r>
+          </w:p>
+        </w:tc>
+        <w:tc>
+          <w:tcPr>
+            <w:tcW w:w="0" w:type="auto"/>
+            <w:hideMark/>
+          </w:tcPr>
+          <w:p>
+            <w:pPr>
+              <w:cnfStyle w:val="000000000000" w:firstRow="0" w:lastRow="0" w:firstColumn="0" w:lastColumn="0" w:oddVBand="0" w:evenVBand="0" w:oddHBand="0" w:evenHBand="0" w:firstRowFirstColumn="0" w:firstRowLastColumn="0" w:lastRowFirstColumn="0" w:lastRowLastColumn="0"/>
+            </w:pPr>
+            <w:r>
+              <w:t>98.35</w:t>
+            </w:r>
+          </w:p>
+        </w:tc>
+        <w:tc>
+          <w:tcPr>
+            <w:tcW w:w="0" w:type="auto"/>
+            <w:hideMark/>
+          </w:tcPr>
+          <w:p>
+            <w:pPr>
+              <w:cnfStyle w:val="000000000000" w:firstRow="0" w:lastRow="0" w:firstColumn="0" w:lastColumn="0" w:oddVBand="0" w:evenVBand="0" w:oddHBand="0" w:evenHBand="0" w:firstRowFirstColumn="0" w:firstRowLastColumn="0" w:lastRowFirstColumn="0" w:lastRowLastColumn="0"/>
+            </w:pPr>
+            <w:r>
+              <w:t>97.78</w:t>
+            </w:r>
+          </w:p>
+        </w:tc>
+        <w:tc>
+          <w:tcPr>
+            <w:tcW w:w="0" w:type="auto"/>
+            <w:hideMark/>
+          </w:tcPr>
+          <w:p>
+            <w:pPr>
+              <w:cnfStyle w:val="000000000000" w:firstRow="0" w:lastRow="0" w:firstColumn="0" w:lastColumn="0" w:oddVBand="0" w:evenVBand="0" w:oddHBand="0" w:evenHBand="0" w:firstRowFirstColumn="0" w:firstRowLastColumn="0" w:lastRowFirstColumn="0" w:lastRowLastColumn="0"/>
+            </w:pPr>
+            <w:r>
+              <w:t>39</w:t>
+            </w:r>
+          </w:p>
+        </w:tc>
+        <w:tc>
+          <w:tcPr>
+            <w:tcW w:w="0" w:type="auto"/>
+            <w:hideMark/>
+          </w:tcPr>
+          <w:p>
+            <w:pPr>
+              <w:cnfStyle w:val="000000000000" w:firstRow="0" w:lastRow="0" w:firstColumn="0" w:lastColumn="0" w:oddVBand="0" w:evenVBand="0" w:oddHBand="0" w:evenHBand="0" w:firstRowFirstColumn="0" w:firstRowLastColumn="0" w:lastRowFirstColumn="0" w:lastRowLastColumn="0"/>
+            </w:pPr>
+            <w:r>
+              <w:t>0.08</w:t>
             </w:r>
           </w:p>
         </w:tc>
       </w:tr>
       <w:tr>
         <w:trPr>
-          <w:tblCellSpacing w:w="15" w:type="dxa"/>
+          <w:cnfStyle w:val="000000100000" w:firstRow="0" w:lastRow="0" w:firstColumn="0" w:lastColumn="0" w:oddVBand="0" w:evenVBand="0" w:oddHBand="1" w:evenHBand="0" w:firstRowFirstColumn="0" w:firstRowLastColumn="0" w:lastRowFirstColumn="0" w:lastRowLastColumn="0"/>
         </w:trPr>
         <w:tc>
           <w:tcPr>
-            <w:tcW w:w="0" w:type="auto"/>
-            <w:vAlign w:val="center"/>
-            <w:hideMark/>
-          </w:tcPr>
-          <w:p>
-            <w:r>
-              <w:t>Decision Tree (DT)</w:t>
-            </w:r>
-          </w:p>
-        </w:tc>
-        <w:tc>
-          <w:tcPr>
-            <w:tcW w:w="0" w:type="auto"/>
-            <w:vAlign w:val="center"/>
-            <w:hideMark/>
-          </w:tcPr>
-          <w:p>
-            <w:r>
-              <w:t>5</w:t>
-            </w:r>
-          </w:p>
-        </w:tc>
-        <w:tc>
-          <w:tcPr>
-            <w:tcW w:w="0" w:type="auto"/>
-            <w:vAlign w:val="center"/>
-            <w:hideMark/>
-          </w:tcPr>
-          <w:p>
-            <w:r>
-              <w:t>98.35</w:t>
-            </w:r>
-          </w:p>
-        </w:tc>
-        <w:tc>
-          <w:tcPr>
-            <w:tcW w:w="0" w:type="auto"/>
-            <w:vAlign w:val="center"/>
-            <w:hideMark/>
-          </w:tcPr>
-          <w:p>
-            <w:r>
-              <w:t>97.78</w:t>
-            </w:r>
-          </w:p>
-        </w:tc>
-        <w:tc>
-          <w:tcPr>
-            <w:tcW w:w="0" w:type="auto"/>
-            <w:vAlign w:val="center"/>
-            <w:hideMark/>
-          </w:tcPr>
-          <w:p>
-            <w:r>
-              <w:t>39</w:t>
-            </w:r>
-          </w:p>
-        </w:tc>
-        <w:tc>
-          <w:tcPr>
-            <w:tcW w:w="0" w:type="auto"/>
-            <w:vAlign w:val="center"/>
-            <w:hideMark/>
-          </w:tcPr>
-          <w:p>
-            <w:r>
-              <w:t>0.08</w:t>
+            <w:cnfStyle w:val="001000000000" w:firstRow="0" w:lastRow="0" w:firstColumn="1" w:lastColumn="0" w:oddVBand="0" w:evenVBand="0" w:oddHBand="0" w:evenHBand="0" w:firstRowFirstColumn="0" w:firstRowLastColumn="0" w:lastRowFirstColumn="0" w:lastRowLastColumn="0"/>
+            <w:tcW w:w="0" w:type="auto"/>
+            <w:hideMark/>
+          </w:tcPr>
+          <w:p>
+            <w:r>
+              <w:t>Random Forest (RF)</w:t>
+            </w:r>
+          </w:p>
+        </w:tc>
+        <w:tc>
+          <w:tcPr>
+            <w:tcW w:w="0" w:type="auto"/>
+            <w:hideMark/>
+          </w:tcPr>
+          <w:p>
+            <w:pPr>
+              <w:cnfStyle w:val="000000100000" w:firstRow="0" w:lastRow="0" w:firstColumn="0" w:lastColumn="0" w:oddVBand="0" w:evenVBand="0" w:oddHBand="1" w:evenHBand="0" w:firstRowFirstColumn="0" w:firstRowLastColumn="0" w:lastRowFirstColumn="0" w:lastRowLastColumn="0"/>
+            </w:pPr>
+            <w:r>
+              <w:t>0</w:t>
+            </w:r>
+          </w:p>
+        </w:tc>
+        <w:tc>
+          <w:tcPr>
+            <w:tcW w:w="0" w:type="auto"/>
+            <w:hideMark/>
+          </w:tcPr>
+          <w:p>
+            <w:pPr>
+              <w:cnfStyle w:val="000000100000" w:firstRow="0" w:lastRow="0" w:firstColumn="0" w:lastColumn="0" w:oddVBand="0" w:evenVBand="0" w:oddHBand="1" w:evenHBand="0" w:firstRowFirstColumn="0" w:firstRowLastColumn="0" w:lastRowFirstColumn="0" w:lastRowLastColumn="0"/>
+            </w:pPr>
+            <w:r>
+              <w:t>99.75</w:t>
+            </w:r>
+          </w:p>
+        </w:tc>
+        <w:tc>
+          <w:tcPr>
+            <w:tcW w:w="0" w:type="auto"/>
+            <w:hideMark/>
+          </w:tcPr>
+          <w:p>
+            <w:pPr>
+              <w:cnfStyle w:val="000000100000" w:firstRow="0" w:lastRow="0" w:firstColumn="0" w:lastColumn="0" w:oddVBand="0" w:evenVBand="0" w:oddHBand="1" w:evenHBand="0" w:firstRowFirstColumn="0" w:firstRowLastColumn="0" w:lastRowFirstColumn="0" w:lastRowLastColumn="0"/>
+            </w:pPr>
+            <w:r>
+              <w:t>99.67</w:t>
+            </w:r>
+          </w:p>
+        </w:tc>
+        <w:tc>
+          <w:tcPr>
+            <w:tcW w:w="0" w:type="auto"/>
+            <w:hideMark/>
+          </w:tcPr>
+          <w:p>
+            <w:pPr>
+              <w:cnfStyle w:val="000000100000" w:firstRow="0" w:lastRow="0" w:firstColumn="0" w:lastColumn="0" w:oddVBand="0" w:evenVBand="0" w:oddHBand="1" w:evenHBand="0" w:firstRowFirstColumn="0" w:firstRowLastColumn="0" w:lastRowFirstColumn="0" w:lastRowLastColumn="0"/>
+            </w:pPr>
+            <w:r>
+              <w:t>803</w:t>
+            </w:r>
+          </w:p>
+        </w:tc>
+        <w:tc>
+          <w:tcPr>
+            <w:tcW w:w="0" w:type="auto"/>
+            <w:hideMark/>
+          </w:tcPr>
+          <w:p>
+            <w:pPr>
+              <w:cnfStyle w:val="000000100000" w:firstRow="0" w:lastRow="0" w:firstColumn="0" w:lastColumn="0" w:oddVBand="0" w:evenVBand="0" w:oddHBand="1" w:evenHBand="0" w:firstRowFirstColumn="0" w:firstRowLastColumn="0" w:lastRowFirstColumn="0" w:lastRowLastColumn="0"/>
+            </w:pPr>
+            <w:r>
+              <w:t>9</w:t>
+            </w:r>
+          </w:p>
+        </w:tc>
+      </w:tr>
+      <w:tr>
+        <w:tc>
+          <w:tcPr>
+            <w:cnfStyle w:val="001000000000" w:firstRow="0" w:lastRow="0" w:firstColumn="1" w:lastColumn="0" w:oddVBand="0" w:evenVBand="0" w:oddHBand="0" w:evenHBand="0" w:firstRowFirstColumn="0" w:firstRowLastColumn="0" w:lastRowFirstColumn="0" w:lastRowLastColumn="0"/>
+            <w:tcW w:w="0" w:type="auto"/>
+            <w:hideMark/>
+          </w:tcPr>
+          <w:p>
+            <w:r>
+              <w:t>Random Forest (RF)</w:t>
+            </w:r>
+          </w:p>
+        </w:tc>
+        <w:tc>
+          <w:tcPr>
+            <w:tcW w:w="0" w:type="auto"/>
+            <w:hideMark/>
+          </w:tcPr>
+          <w:p>
+            <w:pPr>
+              <w:cnfStyle w:val="000000000000" w:firstRow="0" w:lastRow="0" w:firstColumn="0" w:lastColumn="0" w:oddVBand="0" w:evenVBand="0" w:oddHBand="0" w:evenHBand="0" w:firstRowFirstColumn="0" w:firstRowLastColumn="0" w:lastRowFirstColumn="0" w:lastRowLastColumn="0"/>
+            </w:pPr>
+            <w:r>
+              <w:t>4</w:t>
+            </w:r>
+          </w:p>
+        </w:tc>
+        <w:tc>
+          <w:tcPr>
+            <w:tcW w:w="0" w:type="auto"/>
+            <w:hideMark/>
+          </w:tcPr>
+          <w:p>
+            <w:pPr>
+              <w:cnfStyle w:val="000000000000" w:firstRow="0" w:lastRow="0" w:firstColumn="0" w:lastColumn="0" w:oddVBand="0" w:evenVBand="0" w:oddHBand="0" w:evenHBand="0" w:firstRowFirstColumn="0" w:firstRowLastColumn="0" w:lastRowFirstColumn="0" w:lastRowLastColumn="0"/>
+            </w:pPr>
+            <w:r>
+              <w:t>99.81</w:t>
+            </w:r>
+          </w:p>
+        </w:tc>
+        <w:tc>
+          <w:tcPr>
+            <w:tcW w:w="0" w:type="auto"/>
+            <w:hideMark/>
+          </w:tcPr>
+          <w:p>
+            <w:pPr>
+              <w:cnfStyle w:val="000000000000" w:firstRow="0" w:lastRow="0" w:firstColumn="0" w:lastColumn="0" w:oddVBand="0" w:evenVBand="0" w:oddHBand="0" w:evenHBand="0" w:firstRowFirstColumn="0" w:firstRowLastColumn="0" w:lastRowFirstColumn="0" w:lastRowLastColumn="0"/>
+            </w:pPr>
+            <w:r>
+              <w:t>99.75</w:t>
+            </w:r>
+          </w:p>
+        </w:tc>
+        <w:tc>
+          <w:tcPr>
+            <w:tcW w:w="0" w:type="auto"/>
+            <w:hideMark/>
+          </w:tcPr>
+          <w:p>
+            <w:pPr>
+              <w:cnfStyle w:val="000000000000" w:firstRow="0" w:lastRow="0" w:firstColumn="0" w:lastColumn="0" w:oddVBand="0" w:evenVBand="0" w:oddHBand="0" w:evenHBand="0" w:firstRowFirstColumn="0" w:firstRowLastColumn="0" w:lastRowFirstColumn="0" w:lastRowLastColumn="0"/>
+            </w:pPr>
+            <w:r>
+              <w:t>937</w:t>
+            </w:r>
+          </w:p>
+        </w:tc>
+        <w:tc>
+          <w:tcPr>
+            <w:tcW w:w="0" w:type="auto"/>
+            <w:hideMark/>
+          </w:tcPr>
+          <w:p>
+            <w:pPr>
+              <w:cnfStyle w:val="000000000000" w:firstRow="0" w:lastRow="0" w:firstColumn="0" w:lastColumn="0" w:oddVBand="0" w:evenVBand="0" w:oddHBand="0" w:evenHBand="0" w:firstRowFirstColumn="0" w:firstRowLastColumn="0" w:lastRowFirstColumn="0" w:lastRowLastColumn="0"/>
+            </w:pPr>
+            <w:r>
+              <w:t>17</w:t>
             </w:r>
           </w:p>
         </w:tc>
       </w:tr>
       <w:tr>
         <w:trPr>
-          <w:tblCellSpacing w:w="15" w:type="dxa"/>
+          <w:cnfStyle w:val="000000100000" w:firstRow="0" w:lastRow="0" w:firstColumn="0" w:lastColumn="0" w:oddVBand="0" w:evenVBand="0" w:oddHBand="1" w:evenHBand="0" w:firstRowFirstColumn="0" w:firstRowLastColumn="0" w:lastRowFirstColumn="0" w:lastRowLastColumn="0"/>
         </w:trPr>
         <w:tc>
           <w:tcPr>
-            <w:tcW w:w="0" w:type="auto"/>
-            <w:vAlign w:val="center"/>
-            <w:hideMark/>
-          </w:tcPr>
-          <w:p>
-            <w:r>
-              <w:t>Random Forest (RF)</w:t>
-            </w:r>
-          </w:p>
-        </w:tc>
-        <w:tc>
-          <w:tcPr>
-            <w:tcW w:w="0" w:type="auto"/>
-            <w:vAlign w:val="center"/>
-            <w:hideMark/>
-          </w:tcPr>
-          <w:p>
+            <w:cnfStyle w:val="001000000000" w:firstRow="0" w:lastRow="0" w:firstColumn="1" w:lastColumn="0" w:oddVBand="0" w:evenVBand="0" w:oddHBand="0" w:evenHBand="0" w:firstRowFirstColumn="0" w:firstRowLastColumn="0" w:lastRowFirstColumn="0" w:lastRowLastColumn="0"/>
+            <w:tcW w:w="0" w:type="auto"/>
+            <w:hideMark/>
+          </w:tcPr>
+          <w:p>
+            <w:r>
+              <w:t>K-Nearest Neighbors (KNN)</w:t>
+            </w:r>
+          </w:p>
+        </w:tc>
+        <w:tc>
+          <w:tcPr>
+            <w:tcW w:w="0" w:type="auto"/>
+            <w:hideMark/>
+          </w:tcPr>
+          <w:p>
+            <w:pPr>
+              <w:cnfStyle w:val="000000100000" w:firstRow="0" w:lastRow="0" w:firstColumn="0" w:lastColumn="0" w:oddVBand="0" w:evenVBand="0" w:oddHBand="1" w:evenHBand="0" w:firstRowFirstColumn="0" w:firstRowLastColumn="0" w:lastRowFirstColumn="0" w:lastRowLastColumn="0"/>
+            </w:pPr>
             <w:r>
               <w:t>0</w:t>
             </w:r>
@@ -391,153 +652,341 @@
         <w:tc>
           <w:tcPr>
             <w:tcW w:w="0" w:type="auto"/>
-            <w:vAlign w:val="center"/>
-            <w:hideMark/>
-          </w:tcPr>
-          <w:p>
-            <w:r>
-              <w:t>99.75</w:t>
-            </w:r>
-          </w:p>
-        </w:tc>
-        <w:tc>
-          <w:tcPr>
-            <w:tcW w:w="0" w:type="auto"/>
-            <w:vAlign w:val="center"/>
-            <w:hideMark/>
-          </w:tcPr>
-          <w:p>
-            <w:r>
-              <w:t>99.67</w:t>
-            </w:r>
-          </w:p>
-        </w:tc>
-        <w:tc>
-          <w:tcPr>
-            <w:tcW w:w="0" w:type="auto"/>
-            <w:vAlign w:val="center"/>
-            <w:hideMark/>
-          </w:tcPr>
-          <w:p>
-            <w:r>
-              <w:t>803</w:t>
-            </w:r>
-          </w:p>
-        </w:tc>
-        <w:tc>
-          <w:tcPr>
-            <w:tcW w:w="0" w:type="auto"/>
-            <w:vAlign w:val="center"/>
-            <w:hideMark/>
-          </w:tcPr>
-          <w:p>
-            <w:r>
-              <w:t>9</w:t>
+            <w:hideMark/>
+          </w:tcPr>
+          <w:p>
+            <w:pPr>
+              <w:cnfStyle w:val="000000100000" w:firstRow="0" w:lastRow="0" w:firstColumn="0" w:lastColumn="0" w:oddVBand="0" w:evenVBand="0" w:oddHBand="1" w:evenHBand="0" w:firstRowFirstColumn="0" w:firstRowLastColumn="0" w:lastRowFirstColumn="0" w:lastRowLastColumn="0"/>
+            </w:pPr>
+            <w:r>
+              <w:t>99.93</w:t>
+            </w:r>
+          </w:p>
+        </w:tc>
+        <w:tc>
+          <w:tcPr>
+            <w:tcW w:w="0" w:type="auto"/>
+            <w:hideMark/>
+          </w:tcPr>
+          <w:p>
+            <w:pPr>
+              <w:cnfStyle w:val="000000100000" w:firstRow="0" w:lastRow="0" w:firstColumn="0" w:lastColumn="0" w:oddVBand="0" w:evenVBand="0" w:oddHBand="1" w:evenHBand="0" w:firstRowFirstColumn="0" w:firstRowLastColumn="0" w:lastRowFirstColumn="0" w:lastRowLastColumn="0"/>
+            </w:pPr>
+            <w:r>
+              <w:t>99.91</w:t>
+            </w:r>
+          </w:p>
+        </w:tc>
+        <w:tc>
+          <w:tcPr>
+            <w:tcW w:w="0" w:type="auto"/>
+            <w:hideMark/>
+          </w:tcPr>
+          <w:p>
+            <w:pPr>
+              <w:cnfStyle w:val="000000100000" w:firstRow="0" w:lastRow="0" w:firstColumn="0" w:lastColumn="0" w:oddVBand="0" w:evenVBand="0" w:oddHBand="1" w:evenHBand="0" w:firstRowFirstColumn="0" w:firstRowLastColumn="0" w:lastRowFirstColumn="0" w:lastRowLastColumn="0"/>
+            </w:pPr>
+            <w:r>
+              <w:t>1743</w:t>
+            </w:r>
+          </w:p>
+        </w:tc>
+        <w:tc>
+          <w:tcPr>
+            <w:tcW w:w="0" w:type="auto"/>
+            <w:hideMark/>
+          </w:tcPr>
+          <w:p>
+            <w:pPr>
+              <w:cnfStyle w:val="000000100000" w:firstRow="0" w:lastRow="0" w:firstColumn="0" w:lastColumn="0" w:oddVBand="0" w:evenVBand="0" w:oddHBand="1" w:evenHBand="0" w:firstRowFirstColumn="0" w:firstRowLastColumn="0" w:lastRowFirstColumn="0" w:lastRowLastColumn="0"/>
+            </w:pPr>
+            <w:r>
+              <w:t>90</w:t>
+            </w:r>
+          </w:p>
+        </w:tc>
+      </w:tr>
+      <w:tr>
+        <w:tc>
+          <w:tcPr>
+            <w:cnfStyle w:val="001000000000" w:firstRow="0" w:lastRow="0" w:firstColumn="1" w:lastColumn="0" w:oddVBand="0" w:evenVBand="0" w:oddHBand="0" w:evenHBand="0" w:firstRowFirstColumn="0" w:firstRowLastColumn="0" w:lastRowFirstColumn="0" w:lastRowLastColumn="0"/>
+            <w:tcW w:w="0" w:type="auto"/>
+            <w:hideMark/>
+          </w:tcPr>
+          <w:p>
+            <w:r>
+              <w:lastRenderedPageBreak/>
+              <w:t>K-Nearest Neighbors (KNN)</w:t>
+            </w:r>
+          </w:p>
+        </w:tc>
+        <w:tc>
+          <w:tcPr>
+            <w:tcW w:w="0" w:type="auto"/>
+            <w:hideMark/>
+          </w:tcPr>
+          <w:p>
+            <w:pPr>
+              <w:cnfStyle w:val="000000000000" w:firstRow="0" w:lastRow="0" w:firstColumn="0" w:lastColumn="0" w:oddVBand="0" w:evenVBand="0" w:oddHBand="0" w:evenHBand="0" w:firstRowFirstColumn="0" w:firstRowLastColumn="0" w:lastRowFirstColumn="0" w:lastRowLastColumn="0"/>
+            </w:pPr>
+            <w:r>
+              <w:t>5</w:t>
+            </w:r>
+          </w:p>
+        </w:tc>
+        <w:tc>
+          <w:tcPr>
+            <w:tcW w:w="0" w:type="auto"/>
+            <w:hideMark/>
+          </w:tcPr>
+          <w:p>
+            <w:pPr>
+              <w:cnfStyle w:val="000000000000" w:firstRow="0" w:lastRow="0" w:firstColumn="0" w:lastColumn="0" w:oddVBand="0" w:evenVBand="0" w:oddHBand="0" w:evenHBand="0" w:firstRowFirstColumn="0" w:firstRowLastColumn="0" w:lastRowFirstColumn="0" w:lastRowLastColumn="0"/>
+            </w:pPr>
+            <w:r>
+              <w:t>91.67</w:t>
+            </w:r>
+          </w:p>
+        </w:tc>
+        <w:tc>
+          <w:tcPr>
+            <w:tcW w:w="0" w:type="auto"/>
+            <w:hideMark/>
+          </w:tcPr>
+          <w:p>
+            <w:pPr>
+              <w:cnfStyle w:val="000000000000" w:firstRow="0" w:lastRow="0" w:firstColumn="0" w:lastColumn="0" w:oddVBand="0" w:evenVBand="0" w:oddHBand="0" w:evenHBand="0" w:firstRowFirstColumn="0" w:firstRowLastColumn="0" w:lastRowFirstColumn="0" w:lastRowLastColumn="0"/>
+            </w:pPr>
+            <w:r>
+              <w:t>88.77</w:t>
+            </w:r>
+          </w:p>
+        </w:tc>
+        <w:tc>
+          <w:tcPr>
+            <w:tcW w:w="0" w:type="auto"/>
+            <w:hideMark/>
+          </w:tcPr>
+          <w:p>
+            <w:pPr>
+              <w:cnfStyle w:val="000000000000" w:firstRow="0" w:lastRow="0" w:firstColumn="0" w:lastColumn="0" w:oddVBand="0" w:evenVBand="0" w:oddHBand="0" w:evenHBand="0" w:firstRowFirstColumn="0" w:firstRowLastColumn="0" w:lastRowFirstColumn="0" w:lastRowLastColumn="0"/>
+            </w:pPr>
+            <w:r>
+              <w:t>5036</w:t>
+            </w:r>
+          </w:p>
+        </w:tc>
+        <w:tc>
+          <w:tcPr>
+            <w:tcW w:w="0" w:type="auto"/>
+            <w:hideMark/>
+          </w:tcPr>
+          <w:p>
+            <w:pPr>
+              <w:cnfStyle w:val="000000000000" w:firstRow="0" w:lastRow="0" w:firstColumn="0" w:lastColumn="0" w:oddVBand="0" w:evenVBand="0" w:oddHBand="0" w:evenHBand="0" w:firstRowFirstColumn="0" w:firstRowLastColumn="0" w:lastRowFirstColumn="0" w:lastRowLastColumn="0"/>
+            </w:pPr>
+            <w:r>
+              <w:t>521</w:t>
             </w:r>
           </w:p>
         </w:tc>
       </w:tr>
       <w:tr>
         <w:trPr>
-          <w:tblCellSpacing w:w="15" w:type="dxa"/>
+          <w:cnfStyle w:val="000000100000" w:firstRow="0" w:lastRow="0" w:firstColumn="0" w:lastColumn="0" w:oddVBand="0" w:evenVBand="0" w:oddHBand="1" w:evenHBand="0" w:firstRowFirstColumn="0" w:firstRowLastColumn="0" w:lastRowFirstColumn="0" w:lastRowLastColumn="0"/>
         </w:trPr>
         <w:tc>
           <w:tcPr>
-            <w:tcW w:w="0" w:type="auto"/>
-            <w:vAlign w:val="center"/>
-            <w:hideMark/>
-          </w:tcPr>
-          <w:p>
-            <w:r>
-              <w:lastRenderedPageBreak/>
-              <w:t>Random Forest (RF)</w:t>
-            </w:r>
-          </w:p>
-        </w:tc>
-        <w:tc>
-          <w:tcPr>
-            <w:tcW w:w="0" w:type="auto"/>
-            <w:vAlign w:val="center"/>
-            <w:hideMark/>
-          </w:tcPr>
-          <w:p>
-            <w:r>
-              <w:t>4</w:t>
-            </w:r>
-          </w:p>
-        </w:tc>
-        <w:tc>
-          <w:tcPr>
-            <w:tcW w:w="0" w:type="auto"/>
-            <w:vAlign w:val="center"/>
-            <w:hideMark/>
-          </w:tcPr>
-          <w:p>
-            <w:r>
-              <w:t>99.81</w:t>
-            </w:r>
-          </w:p>
-        </w:tc>
-        <w:tc>
-          <w:tcPr>
-            <w:tcW w:w="0" w:type="auto"/>
-            <w:vAlign w:val="center"/>
-            <w:hideMark/>
-          </w:tcPr>
-          <w:p>
-            <w:r>
-              <w:t>99.75</w:t>
-            </w:r>
-          </w:p>
-        </w:tc>
-        <w:tc>
-          <w:tcPr>
-            <w:tcW w:w="0" w:type="auto"/>
-            <w:vAlign w:val="center"/>
-            <w:hideMark/>
-          </w:tcPr>
-          <w:p>
-            <w:r>
-              <w:t>937</w:t>
-            </w:r>
-          </w:p>
-        </w:tc>
-        <w:tc>
-          <w:tcPr>
-            <w:tcW w:w="0" w:type="auto"/>
-            <w:vAlign w:val="center"/>
-            <w:hideMark/>
-          </w:tcPr>
-          <w:p>
-            <w:r>
-              <w:t>17</w:t>
+            <w:cnfStyle w:val="001000000000" w:firstRow="0" w:lastRow="0" w:firstColumn="1" w:lastColumn="0" w:oddVBand="0" w:evenVBand="0" w:oddHBand="0" w:evenHBand="0" w:firstRowFirstColumn="0" w:firstRowLastColumn="0" w:lastRowFirstColumn="0" w:lastRowLastColumn="0"/>
+            <w:tcW w:w="0" w:type="auto"/>
+            <w:hideMark/>
+          </w:tcPr>
+          <w:p>
+            <w:r>
+              <w:t>Multi-Layer Perceptron (MLP)</w:t>
+            </w:r>
+          </w:p>
+        </w:tc>
+        <w:tc>
+          <w:tcPr>
+            <w:tcW w:w="0" w:type="auto"/>
+            <w:hideMark/>
+          </w:tcPr>
+          <w:p>
+            <w:pPr>
+              <w:cnfStyle w:val="000000100000" w:firstRow="0" w:lastRow="0" w:firstColumn="0" w:lastColumn="0" w:oddVBand="0" w:evenVBand="0" w:oddHBand="1" w:evenHBand="0" w:firstRowFirstColumn="0" w:firstRowLastColumn="0" w:lastRowFirstColumn="0" w:lastRowLastColumn="0"/>
+            </w:pPr>
+            <w:r>
+              <w:t>0</w:t>
+            </w:r>
+          </w:p>
+        </w:tc>
+        <w:tc>
+          <w:tcPr>
+            <w:tcW w:w="0" w:type="auto"/>
+            <w:hideMark/>
+          </w:tcPr>
+          <w:p>
+            <w:pPr>
+              <w:cnfStyle w:val="000000100000" w:firstRow="0" w:lastRow="0" w:firstColumn="0" w:lastColumn="0" w:oddVBand="0" w:evenVBand="0" w:oddHBand="1" w:evenHBand="0" w:firstRowFirstColumn="0" w:firstRowLastColumn="0" w:lastRowFirstColumn="0" w:lastRowLastColumn="0"/>
+            </w:pPr>
+            <w:r>
+              <w:t>99.14</w:t>
+            </w:r>
+          </w:p>
+        </w:tc>
+        <w:tc>
+          <w:tcPr>
+            <w:tcW w:w="0" w:type="auto"/>
+            <w:hideMark/>
+          </w:tcPr>
+          <w:p>
+            <w:pPr>
+              <w:cnfStyle w:val="000000100000" w:firstRow="0" w:lastRow="0" w:firstColumn="0" w:lastColumn="0" w:oddVBand="0" w:evenVBand="0" w:oddHBand="1" w:evenHBand="0" w:firstRowFirstColumn="0" w:firstRowLastColumn="0" w:lastRowFirstColumn="0" w:lastRowLastColumn="0"/>
+            </w:pPr>
+            <w:r>
+              <w:t>98.85</w:t>
+            </w:r>
+          </w:p>
+        </w:tc>
+        <w:tc>
+          <w:tcPr>
+            <w:tcW w:w="0" w:type="auto"/>
+            <w:hideMark/>
+          </w:tcPr>
+          <w:p>
+            <w:pPr>
+              <w:cnfStyle w:val="000000100000" w:firstRow="0" w:lastRow="0" w:firstColumn="0" w:lastColumn="0" w:oddVBand="0" w:evenVBand="0" w:oddHBand="1" w:evenHBand="0" w:firstRowFirstColumn="0" w:firstRowLastColumn="0" w:lastRowFirstColumn="0" w:lastRowLastColumn="0"/>
+            </w:pPr>
+            <w:r>
+              <w:t>1180</w:t>
+            </w:r>
+          </w:p>
+        </w:tc>
+        <w:tc>
+          <w:tcPr>
+            <w:tcW w:w="0" w:type="auto"/>
+            <w:hideMark/>
+          </w:tcPr>
+          <w:p>
+            <w:pPr>
+              <w:cnfStyle w:val="000000100000" w:firstRow="0" w:lastRow="0" w:firstColumn="0" w:lastColumn="0" w:oddVBand="0" w:evenVBand="0" w:oddHBand="1" w:evenHBand="0" w:firstRowFirstColumn="0" w:firstRowLastColumn="0" w:lastRowFirstColumn="0" w:lastRowLastColumn="0"/>
+            </w:pPr>
+            <w:r>
+              <w:t>5</w:t>
+            </w:r>
+          </w:p>
+        </w:tc>
+      </w:tr>
+      <w:tr>
+        <w:tc>
+          <w:tcPr>
+            <w:cnfStyle w:val="001000000000" w:firstRow="0" w:lastRow="0" w:firstColumn="1" w:lastColumn="0" w:oddVBand="0" w:evenVBand="0" w:oddHBand="0" w:evenHBand="0" w:firstRowFirstColumn="0" w:firstRowLastColumn="0" w:lastRowFirstColumn="0" w:lastRowLastColumn="0"/>
+            <w:tcW w:w="0" w:type="auto"/>
+            <w:hideMark/>
+          </w:tcPr>
+          <w:p>
+            <w:r>
+              <w:t>Multi-Layer Perceptron (MLP)</w:t>
+            </w:r>
+          </w:p>
+        </w:tc>
+        <w:tc>
+          <w:tcPr>
+            <w:tcW w:w="0" w:type="auto"/>
+            <w:hideMark/>
+          </w:tcPr>
+          <w:p>
+            <w:pPr>
+              <w:cnfStyle w:val="000000000000" w:firstRow="0" w:lastRow="0" w:firstColumn="0" w:lastColumn="0" w:oddVBand="0" w:evenVBand="0" w:oddHBand="0" w:evenHBand="0" w:firstRowFirstColumn="0" w:firstRowLastColumn="0" w:lastRowFirstColumn="0" w:lastRowLastColumn="0"/>
+            </w:pPr>
+            <w:r>
+              <w:t>5</w:t>
+            </w:r>
+          </w:p>
+        </w:tc>
+        <w:tc>
+          <w:tcPr>
+            <w:tcW w:w="0" w:type="auto"/>
+            <w:hideMark/>
+          </w:tcPr>
+          <w:p>
+            <w:pPr>
+              <w:cnfStyle w:val="000000000000" w:firstRow="0" w:lastRow="0" w:firstColumn="0" w:lastColumn="0" w:oddVBand="0" w:evenVBand="0" w:oddHBand="0" w:evenHBand="0" w:firstRowFirstColumn="0" w:firstRowLastColumn="0" w:lastRowFirstColumn="0" w:lastRowLastColumn="0"/>
+            </w:pPr>
+            <w:r>
+              <w:t>98.06</w:t>
+            </w:r>
+          </w:p>
+        </w:tc>
+        <w:tc>
+          <w:tcPr>
+            <w:tcW w:w="0" w:type="auto"/>
+            <w:hideMark/>
+          </w:tcPr>
+          <w:p>
+            <w:pPr>
+              <w:cnfStyle w:val="000000000000" w:firstRow="0" w:lastRow="0" w:firstColumn="0" w:lastColumn="0" w:oddVBand="0" w:evenVBand="0" w:oddHBand="0" w:evenHBand="0" w:firstRowFirstColumn="0" w:firstRowLastColumn="0" w:lastRowFirstColumn="0" w:lastRowLastColumn="0"/>
+            </w:pPr>
+            <w:r>
+              <w:t>97.39</w:t>
+            </w:r>
+          </w:p>
+        </w:tc>
+        <w:tc>
+          <w:tcPr>
+            <w:tcW w:w="0" w:type="auto"/>
+            <w:hideMark/>
+          </w:tcPr>
+          <w:p>
+            <w:pPr>
+              <w:cnfStyle w:val="000000000000" w:firstRow="0" w:lastRow="0" w:firstColumn="0" w:lastColumn="0" w:oddVBand="0" w:evenVBand="0" w:oddHBand="0" w:evenHBand="0" w:firstRowFirstColumn="0" w:firstRowLastColumn="0" w:lastRowFirstColumn="0" w:lastRowLastColumn="0"/>
+            </w:pPr>
+            <w:r>
+              <w:t>1312</w:t>
+            </w:r>
+          </w:p>
+        </w:tc>
+        <w:tc>
+          <w:tcPr>
+            <w:tcW w:w="0" w:type="auto"/>
+            <w:hideMark/>
+          </w:tcPr>
+          <w:p>
+            <w:pPr>
+              <w:cnfStyle w:val="000000000000" w:firstRow="0" w:lastRow="0" w:firstColumn="0" w:lastColumn="0" w:oddVBand="0" w:evenVBand="0" w:oddHBand="0" w:evenHBand="0" w:firstRowFirstColumn="0" w:firstRowLastColumn="0" w:lastRowFirstColumn="0" w:lastRowLastColumn="0"/>
+            </w:pPr>
+            <w:r>
+              <w:t>5</w:t>
             </w:r>
           </w:p>
         </w:tc>
       </w:tr>
       <w:tr>
         <w:trPr>
-          <w:tblCellSpacing w:w="15" w:type="dxa"/>
+          <w:cnfStyle w:val="000000100000" w:firstRow="0" w:lastRow="0" w:firstColumn="0" w:lastColumn="0" w:oddVBand="0" w:evenVBand="0" w:oddHBand="1" w:evenHBand="0" w:firstRowFirstColumn="0" w:firstRowLastColumn="0" w:lastRowFirstColumn="0" w:lastRowLastColumn="0"/>
         </w:trPr>
         <w:tc>
           <w:tcPr>
-            <w:tcW w:w="0" w:type="auto"/>
-            <w:vAlign w:val="center"/>
-            <w:hideMark/>
-          </w:tcPr>
-          <w:p>
-            <w:r>
-              <w:t>K-Nearest Neighbors (KNN)</w:t>
-            </w:r>
-          </w:p>
-        </w:tc>
-        <w:tc>
-          <w:tcPr>
-            <w:tcW w:w="0" w:type="auto"/>
-            <w:vAlign w:val="center"/>
-            <w:hideMark/>
-          </w:tcPr>
-          <w:p>
+            <w:cnfStyle w:val="001000000000" w:firstRow="0" w:lastRow="0" w:firstColumn="1" w:lastColumn="0" w:oddVBand="0" w:evenVBand="0" w:oddHBand="0" w:evenHBand="0" w:firstRowFirstColumn="0" w:firstRowLastColumn="0" w:lastRowFirstColumn="0" w:lastRowLastColumn="0"/>
+            <w:tcW w:w="0" w:type="auto"/>
+            <w:hideMark/>
+          </w:tcPr>
+          <w:p>
+            <w:r>
+              <w:t>Recurrent Neural Network (RNN)</w:t>
+            </w:r>
+          </w:p>
+        </w:tc>
+        <w:tc>
+          <w:tcPr>
+            <w:tcW w:w="0" w:type="auto"/>
+            <w:hideMark/>
+          </w:tcPr>
+          <w:p>
+            <w:pPr>
+              <w:cnfStyle w:val="000000100000" w:firstRow="0" w:lastRow="0" w:firstColumn="0" w:lastColumn="0" w:oddVBand="0" w:evenVBand="0" w:oddHBand="1" w:evenHBand="0" w:firstRowFirstColumn="0" w:firstRowLastColumn="0" w:lastRowFirstColumn="0" w:lastRowLastColumn="0"/>
+            </w:pPr>
             <w:r>
               <w:t>0</w:t>
             </w:r>
@@ -546,549 +995,267 @@
         <w:tc>
           <w:tcPr>
             <w:tcW w:w="0" w:type="auto"/>
-            <w:vAlign w:val="center"/>
-            <w:hideMark/>
-          </w:tcPr>
-          <w:p>
-            <w:r>
-              <w:t>99.93</w:t>
-            </w:r>
-          </w:p>
-        </w:tc>
-        <w:tc>
-          <w:tcPr>
-            <w:tcW w:w="0" w:type="auto"/>
-            <w:vAlign w:val="center"/>
-            <w:hideMark/>
-          </w:tcPr>
-          <w:p>
-            <w:r>
-              <w:t>99.91</w:t>
-            </w:r>
-          </w:p>
-        </w:tc>
-        <w:tc>
-          <w:tcPr>
-            <w:tcW w:w="0" w:type="auto"/>
-            <w:vAlign w:val="center"/>
-            <w:hideMark/>
-          </w:tcPr>
-          <w:p>
-            <w:r>
-              <w:t>1743</w:t>
-            </w:r>
-          </w:p>
-        </w:tc>
-        <w:tc>
-          <w:tcPr>
-            <w:tcW w:w="0" w:type="auto"/>
-            <w:vAlign w:val="center"/>
-            <w:hideMark/>
-          </w:tcPr>
-          <w:p>
-            <w:r>
-              <w:t>90</w:t>
+            <w:hideMark/>
+          </w:tcPr>
+          <w:p>
+            <w:pPr>
+              <w:cnfStyle w:val="000000100000" w:firstRow="0" w:lastRow="0" w:firstColumn="0" w:lastColumn="0" w:oddVBand="0" w:evenVBand="0" w:oddHBand="1" w:evenHBand="0" w:firstRowFirstColumn="0" w:firstRowLastColumn="0" w:lastRowFirstColumn="0" w:lastRowLastColumn="0"/>
+            </w:pPr>
+            <w:r>
+              <w:t>98.98</w:t>
+            </w:r>
+          </w:p>
+        </w:tc>
+        <w:tc>
+          <w:tcPr>
+            <w:tcW w:w="0" w:type="auto"/>
+            <w:hideMark/>
+          </w:tcPr>
+          <w:p>
+            <w:pPr>
+              <w:cnfStyle w:val="000000100000" w:firstRow="0" w:lastRow="0" w:firstColumn="0" w:lastColumn="0" w:oddVBand="0" w:evenVBand="0" w:oddHBand="1" w:evenHBand="0" w:firstRowFirstColumn="0" w:firstRowLastColumn="0" w:lastRowFirstColumn="0" w:lastRowLastColumn="0"/>
+            </w:pPr>
+            <w:r>
+              <w:t>98.63</w:t>
+            </w:r>
+          </w:p>
+        </w:tc>
+        <w:tc>
+          <w:tcPr>
+            <w:tcW w:w="0" w:type="auto"/>
+            <w:hideMark/>
+          </w:tcPr>
+          <w:p>
+            <w:pPr>
+              <w:cnfStyle w:val="000000100000" w:firstRow="0" w:lastRow="0" w:firstColumn="0" w:lastColumn="0" w:oddVBand="0" w:evenVBand="0" w:oddHBand="1" w:evenHBand="0" w:firstRowFirstColumn="0" w:firstRowLastColumn="0" w:lastRowFirstColumn="0" w:lastRowLastColumn="0"/>
+            </w:pPr>
+            <w:r>
+              <w:t>2451</w:t>
+            </w:r>
+          </w:p>
+        </w:tc>
+        <w:tc>
+          <w:tcPr>
+            <w:tcW w:w="0" w:type="auto"/>
+            <w:hideMark/>
+          </w:tcPr>
+          <w:p>
+            <w:pPr>
+              <w:cnfStyle w:val="000000100000" w:firstRow="0" w:lastRow="0" w:firstColumn="0" w:lastColumn="0" w:oddVBand="0" w:evenVBand="0" w:oddHBand="1" w:evenHBand="0" w:firstRowFirstColumn="0" w:firstRowLastColumn="0" w:lastRowFirstColumn="0" w:lastRowLastColumn="0"/>
+            </w:pPr>
+            <w:r>
+              <w:t>7</w:t>
+            </w:r>
+          </w:p>
+        </w:tc>
+      </w:tr>
+      <w:tr>
+        <w:tc>
+          <w:tcPr>
+            <w:cnfStyle w:val="001000000000" w:firstRow="0" w:lastRow="0" w:firstColumn="1" w:lastColumn="0" w:oddVBand="0" w:evenVBand="0" w:oddHBand="0" w:evenHBand="0" w:firstRowFirstColumn="0" w:firstRowLastColumn="0" w:lastRowFirstColumn="0" w:lastRowLastColumn="0"/>
+            <w:tcW w:w="0" w:type="auto"/>
+            <w:hideMark/>
+          </w:tcPr>
+          <w:p>
+            <w:r>
+              <w:t>Recurrent Neural Network (RNN)</w:t>
+            </w:r>
+          </w:p>
+        </w:tc>
+        <w:tc>
+          <w:tcPr>
+            <w:tcW w:w="0" w:type="auto"/>
+            <w:hideMark/>
+          </w:tcPr>
+          <w:p>
+            <w:pPr>
+              <w:cnfStyle w:val="000000000000" w:firstRow="0" w:lastRow="0" w:firstColumn="0" w:lastColumn="0" w:oddVBand="0" w:evenVBand="0" w:oddHBand="0" w:evenHBand="0" w:firstRowFirstColumn="0" w:firstRowLastColumn="0" w:lastRowFirstColumn="0" w:lastRowLastColumn="0"/>
+            </w:pPr>
+            <w:r>
+              <w:t>5</w:t>
+            </w:r>
+          </w:p>
+        </w:tc>
+        <w:tc>
+          <w:tcPr>
+            <w:tcW w:w="0" w:type="auto"/>
+            <w:hideMark/>
+          </w:tcPr>
+          <w:p>
+            <w:pPr>
+              <w:cnfStyle w:val="000000000000" w:firstRow="0" w:lastRow="0" w:firstColumn="0" w:lastColumn="0" w:oddVBand="0" w:evenVBand="0" w:oddHBand="0" w:evenHBand="0" w:firstRowFirstColumn="0" w:firstRowLastColumn="0" w:lastRowFirstColumn="0" w:lastRowLastColumn="0"/>
+            </w:pPr>
+            <w:r>
+              <w:t>96.92</w:t>
+            </w:r>
+          </w:p>
+        </w:tc>
+        <w:tc>
+          <w:tcPr>
+            <w:tcW w:w="0" w:type="auto"/>
+            <w:hideMark/>
+          </w:tcPr>
+          <w:p>
+            <w:pPr>
+              <w:cnfStyle w:val="000000000000" w:firstRow="0" w:lastRow="0" w:firstColumn="0" w:lastColumn="0" w:oddVBand="0" w:evenVBand="0" w:oddHBand="0" w:evenHBand="0" w:firstRowFirstColumn="0" w:firstRowLastColumn="0" w:lastRowFirstColumn="0" w:lastRowLastColumn="0"/>
+            </w:pPr>
+            <w:r>
+              <w:t>95.84</w:t>
+            </w:r>
+          </w:p>
+        </w:tc>
+        <w:tc>
+          <w:tcPr>
+            <w:tcW w:w="0" w:type="auto"/>
+            <w:hideMark/>
+          </w:tcPr>
+          <w:p>
+            <w:pPr>
+              <w:cnfStyle w:val="000000000000" w:firstRow="0" w:lastRow="0" w:firstColumn="0" w:lastColumn="0" w:oddVBand="0" w:evenVBand="0" w:oddHBand="0" w:evenHBand="0" w:firstRowFirstColumn="0" w:firstRowLastColumn="0" w:lastRowFirstColumn="0" w:lastRowLastColumn="0"/>
+            </w:pPr>
+            <w:r>
+              <w:t>2517</w:t>
+            </w:r>
+          </w:p>
+        </w:tc>
+        <w:tc>
+          <w:tcPr>
+            <w:tcW w:w="0" w:type="auto"/>
+            <w:hideMark/>
+          </w:tcPr>
+          <w:p>
+            <w:pPr>
+              <w:cnfStyle w:val="000000000000" w:firstRow="0" w:lastRow="0" w:firstColumn="0" w:lastColumn="0" w:oddVBand="0" w:evenVBand="0" w:oddHBand="0" w:evenHBand="0" w:firstRowFirstColumn="0" w:firstRowLastColumn="0" w:lastRowFirstColumn="0" w:lastRowLastColumn="0"/>
+            </w:pPr>
+            <w:r>
+              <w:t>9</w:t>
             </w:r>
           </w:p>
         </w:tc>
       </w:tr>
       <w:tr>
         <w:trPr>
-          <w:tblCellSpacing w:w="15" w:type="dxa"/>
+          <w:cnfStyle w:val="000000100000" w:firstRow="0" w:lastRow="0" w:firstColumn="0" w:lastColumn="0" w:oddVBand="0" w:evenVBand="0" w:oddHBand="1" w:evenHBand="0" w:firstRowFirstColumn="0" w:firstRowLastColumn="0" w:lastRowFirstColumn="0" w:lastRowLastColumn="0"/>
         </w:trPr>
         <w:tc>
           <w:tcPr>
-            <w:tcW w:w="0" w:type="auto"/>
-            <w:vAlign w:val="center"/>
-            <w:hideMark/>
-          </w:tcPr>
-          <w:p>
-            <w:r>
-              <w:t>K-Nearest Neighbors (KNN)</w:t>
-            </w:r>
-          </w:p>
-        </w:tc>
-        <w:tc>
-          <w:tcPr>
-            <w:tcW w:w="0" w:type="auto"/>
-            <w:vAlign w:val="center"/>
-            <w:hideMark/>
-          </w:tcPr>
-          <w:p>
-            <w:r>
-              <w:t>5</w:t>
-            </w:r>
-          </w:p>
-        </w:tc>
-        <w:tc>
-          <w:tcPr>
-            <w:tcW w:w="0" w:type="auto"/>
-            <w:vAlign w:val="center"/>
-            <w:hideMark/>
-          </w:tcPr>
-          <w:p>
-            <w:r>
-              <w:t>91.67</w:t>
-            </w:r>
-          </w:p>
-        </w:tc>
-        <w:tc>
-          <w:tcPr>
-            <w:tcW w:w="0" w:type="auto"/>
-            <w:vAlign w:val="center"/>
-            <w:hideMark/>
-          </w:tcPr>
-          <w:p>
-            <w:r>
-              <w:t>88.77</w:t>
-            </w:r>
-          </w:p>
-        </w:tc>
-        <w:tc>
-          <w:tcPr>
-            <w:tcW w:w="0" w:type="auto"/>
-            <w:vAlign w:val="center"/>
-            <w:hideMark/>
-          </w:tcPr>
-          <w:p>
-            <w:r>
-              <w:t>5036</w:t>
-            </w:r>
-          </w:p>
-        </w:tc>
-        <w:tc>
-          <w:tcPr>
-            <w:tcW w:w="0" w:type="auto"/>
-            <w:vAlign w:val="center"/>
-            <w:hideMark/>
-          </w:tcPr>
-          <w:p>
-            <w:r>
-              <w:t>521</w:t>
+            <w:cnfStyle w:val="001000000000" w:firstRow="0" w:lastRow="0" w:firstColumn="1" w:lastColumn="0" w:oddVBand="0" w:evenVBand="0" w:oddHBand="0" w:evenHBand="0" w:firstRowFirstColumn="0" w:firstRowLastColumn="0" w:lastRowFirstColumn="0" w:lastRowLastColumn="0"/>
+            <w:tcW w:w="0" w:type="auto"/>
+            <w:hideMark/>
+          </w:tcPr>
+          <w:p>
+            <w:r>
+              <w:t>Long Short-Term Memory (LSTM)</w:t>
+            </w:r>
+          </w:p>
+        </w:tc>
+        <w:tc>
+          <w:tcPr>
+            <w:tcW w:w="0" w:type="auto"/>
+            <w:hideMark/>
+          </w:tcPr>
+          <w:p>
+            <w:pPr>
+              <w:cnfStyle w:val="000000100000" w:firstRow="0" w:lastRow="0" w:firstColumn="0" w:lastColumn="0" w:oddVBand="0" w:evenVBand="0" w:oddHBand="1" w:evenHBand="0" w:firstRowFirstColumn="0" w:firstRowLastColumn="0" w:lastRowFirstColumn="0" w:lastRowLastColumn="0"/>
+            </w:pPr>
+            <w:r>
+              <w:t>0</w:t>
+            </w:r>
+          </w:p>
+        </w:tc>
+        <w:tc>
+          <w:tcPr>
+            <w:tcW w:w="0" w:type="auto"/>
+            <w:hideMark/>
+          </w:tcPr>
+          <w:p>
+            <w:pPr>
+              <w:cnfStyle w:val="000000100000" w:firstRow="0" w:lastRow="0" w:firstColumn="0" w:lastColumn="0" w:oddVBand="0" w:evenVBand="0" w:oddHBand="1" w:evenHBand="0" w:firstRowFirstColumn="0" w:firstRowLastColumn="0" w:lastRowFirstColumn="0" w:lastRowLastColumn="0"/>
+            </w:pPr>
+            <w:r>
+              <w:t>98.79</w:t>
+            </w:r>
+          </w:p>
+        </w:tc>
+        <w:tc>
+          <w:tcPr>
+            <w:tcW w:w="0" w:type="auto"/>
+            <w:hideMark/>
+          </w:tcPr>
+          <w:p>
+            <w:pPr>
+              <w:cnfStyle w:val="000000100000" w:firstRow="0" w:lastRow="0" w:firstColumn="0" w:lastColumn="0" w:oddVBand="0" w:evenVBand="0" w:oddHBand="1" w:evenHBand="0" w:firstRowFirstColumn="0" w:firstRowLastColumn="0" w:lastRowFirstColumn="0" w:lastRowLastColumn="0"/>
+            </w:pPr>
+            <w:r>
+              <w:t>98.38</w:t>
+            </w:r>
+          </w:p>
+        </w:tc>
+        <w:tc>
+          <w:tcPr>
+            <w:tcW w:w="0" w:type="auto"/>
+            <w:hideMark/>
+          </w:tcPr>
+          <w:p>
+            <w:pPr>
+              <w:cnfStyle w:val="000000100000" w:firstRow="0" w:lastRow="0" w:firstColumn="0" w:lastColumn="0" w:oddVBand="0" w:evenVBand="0" w:oddHBand="1" w:evenHBand="0" w:firstRowFirstColumn="0" w:firstRowLastColumn="0" w:lastRowFirstColumn="0" w:lastRowLastColumn="0"/>
+            </w:pPr>
+            <w:r>
+              <w:t>3264</w:t>
+            </w:r>
+          </w:p>
+        </w:tc>
+        <w:tc>
+          <w:tcPr>
+            <w:tcW w:w="0" w:type="auto"/>
+            <w:hideMark/>
+          </w:tcPr>
+          <w:p>
+            <w:pPr>
+              <w:cnfStyle w:val="000000100000" w:firstRow="0" w:lastRow="0" w:firstColumn="0" w:lastColumn="0" w:oddVBand="0" w:evenVBand="0" w:oddHBand="1" w:evenHBand="0" w:firstRowFirstColumn="0" w:firstRowLastColumn="0" w:lastRowFirstColumn="0" w:lastRowLastColumn="0"/>
+            </w:pPr>
+            <w:r>
+              <w:t>9</w:t>
             </w:r>
           </w:p>
         </w:tc>
       </w:tr>
       <w:tr>
-        <w:trPr>
-          <w:tblCellSpacing w:w="15" w:type="dxa"/>
-        </w:trPr>
-        <w:tc>
-          <w:tcPr>
-            <w:tcW w:w="0" w:type="auto"/>
-            <w:vAlign w:val="center"/>
-            <w:hideMark/>
-          </w:tcPr>
-          <w:p>
-            <w:r>
-              <w:t>Multi-Layer Perceptron (MLP)</w:t>
-            </w:r>
-          </w:p>
-        </w:tc>
-        <w:tc>
-          <w:tcPr>
-            <w:tcW w:w="0" w:type="auto"/>
-            <w:vAlign w:val="center"/>
-            <w:hideMark/>
-          </w:tcPr>
-          <w:p>
-            <w:r>
-              <w:t>0</w:t>
-            </w:r>
-          </w:p>
-        </w:tc>
-        <w:tc>
-          <w:tcPr>
-            <w:tcW w:w="0" w:type="auto"/>
-            <w:vAlign w:val="center"/>
-            <w:hideMark/>
-          </w:tcPr>
-          <w:p>
-            <w:r>
-              <w:t>99.14</w:t>
-            </w:r>
-          </w:p>
-        </w:tc>
-        <w:tc>
-          <w:tcPr>
-            <w:tcW w:w="0" w:type="auto"/>
-            <w:vAlign w:val="center"/>
-            <w:hideMark/>
-          </w:tcPr>
-          <w:p>
-            <w:r>
-              <w:t>98.85</w:t>
-            </w:r>
-          </w:p>
-        </w:tc>
-        <w:tc>
-          <w:tcPr>
-            <w:tcW w:w="0" w:type="auto"/>
-            <w:vAlign w:val="center"/>
-            <w:hideMark/>
-          </w:tcPr>
-          <w:p>
-            <w:r>
-              <w:t>1180</w:t>
-            </w:r>
-          </w:p>
-        </w:tc>
-        <w:tc>
-          <w:tcPr>
-            <w:tcW w:w="0" w:type="auto"/>
-            <w:vAlign w:val="center"/>
-            <w:hideMark/>
-          </w:tcPr>
-          <w:p>
+        <w:tc>
+          <w:tcPr>
+            <w:cnfStyle w:val="001000000000" w:firstRow="0" w:lastRow="0" w:firstColumn="1" w:lastColumn="0" w:oddVBand="0" w:evenVBand="0" w:oddHBand="0" w:evenHBand="0" w:firstRowFirstColumn="0" w:firstRowLastColumn="0" w:lastRowFirstColumn="0" w:lastRowLastColumn="0"/>
+            <w:tcW w:w="0" w:type="auto"/>
+            <w:hideMark/>
+          </w:tcPr>
+          <w:p>
+            <w:r>
+              <w:t>Long Short-Term Memory (LSTM)</w:t>
+            </w:r>
+          </w:p>
+        </w:tc>
+        <w:tc>
+          <w:tcPr>
+            <w:tcW w:w="0" w:type="auto"/>
+            <w:hideMark/>
+          </w:tcPr>
+          <w:p>
+            <w:pPr>
+              <w:cnfStyle w:val="000000000000" w:firstRow="0" w:lastRow="0" w:firstColumn="0" w:lastColumn="0" w:oddVBand="0" w:evenVBand="0" w:oddHBand="0" w:evenHBand="0" w:firstRowFirstColumn="0" w:firstRowLastColumn="0" w:lastRowFirstColumn="0" w:lastRowLastColumn="0"/>
+            </w:pPr>
             <w:r>
               <w:t>5</w:t>
             </w:r>
           </w:p>
         </w:tc>
-      </w:tr>
-      <w:tr>
-        <w:trPr>
-          <w:tblCellSpacing w:w="15" w:type="dxa"/>
-        </w:trPr>
-        <w:tc>
-          <w:tcPr>
-            <w:tcW w:w="0" w:type="auto"/>
-            <w:vAlign w:val="center"/>
-            <w:hideMark/>
-          </w:tcPr>
-          <w:p>
-            <w:r>
-              <w:t>Multi-Layer Perceptron (MLP)</w:t>
-            </w:r>
-          </w:p>
-        </w:tc>
-        <w:tc>
-          <w:tcPr>
-            <w:tcW w:w="0" w:type="auto"/>
-            <w:vAlign w:val="center"/>
-            <w:hideMark/>
-          </w:tcPr>
-          <w:p>
-            <w:r>
-              <w:t>5</w:t>
-            </w:r>
-          </w:p>
-        </w:tc>
-        <w:tc>
-          <w:tcPr>
-            <w:tcW w:w="0" w:type="auto"/>
-            <w:vAlign w:val="center"/>
-            <w:hideMark/>
-          </w:tcPr>
-          <w:p>
-            <w:r>
-              <w:t>98.06</w:t>
-            </w:r>
-          </w:p>
-        </w:tc>
-        <w:tc>
-          <w:tcPr>
-            <w:tcW w:w="0" w:type="auto"/>
-            <w:vAlign w:val="center"/>
-            <w:hideMark/>
-          </w:tcPr>
-          <w:p>
-            <w:r>
-              <w:t>97.39</w:t>
-            </w:r>
-          </w:p>
-        </w:tc>
-        <w:tc>
-          <w:tcPr>
-            <w:tcW w:w="0" w:type="auto"/>
-            <w:vAlign w:val="center"/>
-            <w:hideMark/>
-          </w:tcPr>
-          <w:p>
-            <w:r>
-              <w:t>1312</w:t>
-            </w:r>
-          </w:p>
-        </w:tc>
-        <w:tc>
-          <w:tcPr>
-            <w:tcW w:w="0" w:type="auto"/>
-            <w:vAlign w:val="center"/>
-            <w:hideMark/>
-          </w:tcPr>
-          <w:p>
-            <w:r>
-              <w:t>5</w:t>
-            </w:r>
-          </w:p>
-        </w:tc>
-      </w:tr>
-      <w:tr>
-        <w:trPr>
-          <w:tblCellSpacing w:w="15" w:type="dxa"/>
-        </w:trPr>
-        <w:tc>
-          <w:tcPr>
-            <w:tcW w:w="0" w:type="auto"/>
-            <w:vAlign w:val="center"/>
-            <w:hideMark/>
-          </w:tcPr>
-          <w:p>
-            <w:r>
-              <w:t>Recurrent Neural Network (RNN)</w:t>
-            </w:r>
-          </w:p>
-        </w:tc>
-        <w:tc>
-          <w:tcPr>
-            <w:tcW w:w="0" w:type="auto"/>
-            <w:vAlign w:val="center"/>
-            <w:hideMark/>
-          </w:tcPr>
-          <w:p>
-            <w:r>
-              <w:t>0</w:t>
-            </w:r>
-          </w:p>
-        </w:tc>
-        <w:tc>
-          <w:tcPr>
-            <w:tcW w:w="0" w:type="auto"/>
-            <w:vAlign w:val="center"/>
-            <w:hideMark/>
-          </w:tcPr>
-          <w:p>
-            <w:r>
-              <w:t>98.98</w:t>
-            </w:r>
-          </w:p>
-        </w:tc>
-        <w:tc>
-          <w:tcPr>
-            <w:tcW w:w="0" w:type="auto"/>
-            <w:vAlign w:val="center"/>
-            <w:hideMark/>
-          </w:tcPr>
-          <w:p>
-            <w:r>
-              <w:t>98.63</w:t>
-            </w:r>
-          </w:p>
-        </w:tc>
-        <w:tc>
-          <w:tcPr>
-            <w:tcW w:w="0" w:type="auto"/>
-            <w:vAlign w:val="center"/>
-            <w:hideMark/>
-          </w:tcPr>
-          <w:p>
-            <w:r>
-              <w:t>2451</w:t>
-            </w:r>
-          </w:p>
-        </w:tc>
-        <w:tc>
-          <w:tcPr>
-            <w:tcW w:w="0" w:type="auto"/>
-            <w:vAlign w:val="center"/>
-            <w:hideMark/>
-          </w:tcPr>
-          <w:p>
-            <w:r>
-              <w:t>7</w:t>
-            </w:r>
-          </w:p>
-        </w:tc>
-      </w:tr>
-      <w:tr>
-        <w:trPr>
-          <w:tblCellSpacing w:w="15" w:type="dxa"/>
-        </w:trPr>
-        <w:tc>
-          <w:tcPr>
-            <w:tcW w:w="0" w:type="auto"/>
-            <w:vAlign w:val="center"/>
-            <w:hideMark/>
-          </w:tcPr>
-          <w:p>
-            <w:r>
-              <w:t>Recurrent Neural Network (RNN)</w:t>
-            </w:r>
-          </w:p>
-        </w:tc>
-        <w:tc>
-          <w:tcPr>
-            <w:tcW w:w="0" w:type="auto"/>
-            <w:vAlign w:val="center"/>
-            <w:hideMark/>
-          </w:tcPr>
-          <w:p>
-            <w:r>
-              <w:t>5</w:t>
-            </w:r>
-          </w:p>
-        </w:tc>
-        <w:tc>
-          <w:tcPr>
-            <w:tcW w:w="0" w:type="auto"/>
-            <w:vAlign w:val="center"/>
-            <w:hideMark/>
-          </w:tcPr>
-          <w:p>
-            <w:r>
-              <w:t>96.92</w:t>
-            </w:r>
-          </w:p>
-        </w:tc>
-        <w:tc>
-          <w:tcPr>
-            <w:tcW w:w="0" w:type="auto"/>
-            <w:vAlign w:val="center"/>
-            <w:hideMark/>
-          </w:tcPr>
-          <w:p>
-            <w:r>
-              <w:t>95.84</w:t>
-            </w:r>
-          </w:p>
-        </w:tc>
-        <w:tc>
-          <w:tcPr>
-            <w:tcW w:w="0" w:type="auto"/>
-            <w:vAlign w:val="center"/>
-            <w:hideMark/>
-          </w:tcPr>
-          <w:p>
-            <w:r>
-              <w:t>2517</w:t>
-            </w:r>
-          </w:p>
-        </w:tc>
-        <w:tc>
-          <w:tcPr>
-            <w:tcW w:w="0" w:type="auto"/>
-            <w:vAlign w:val="center"/>
-            <w:hideMark/>
-          </w:tcPr>
-          <w:p>
-            <w:r>
-              <w:t>9</w:t>
-            </w:r>
-          </w:p>
-        </w:tc>
-      </w:tr>
-      <w:tr>
-        <w:trPr>
-          <w:tblCellSpacing w:w="15" w:type="dxa"/>
-        </w:trPr>
-        <w:tc>
-          <w:tcPr>
-            <w:tcW w:w="0" w:type="auto"/>
-            <w:vAlign w:val="center"/>
-            <w:hideMark/>
-          </w:tcPr>
-          <w:p>
-            <w:r>
-              <w:t>Long Short-Term Memory (LSTM)</w:t>
-            </w:r>
-          </w:p>
-        </w:tc>
-        <w:tc>
-          <w:tcPr>
-            <w:tcW w:w="0" w:type="auto"/>
-            <w:vAlign w:val="center"/>
-            <w:hideMark/>
-          </w:tcPr>
-          <w:p>
-            <w:r>
-              <w:t>0</w:t>
-            </w:r>
-          </w:p>
-        </w:tc>
-        <w:tc>
-          <w:tcPr>
-            <w:tcW w:w="0" w:type="auto"/>
-            <w:vAlign w:val="center"/>
-            <w:hideMark/>
-          </w:tcPr>
-          <w:p>
-            <w:r>
-              <w:t>98.79</w:t>
-            </w:r>
-          </w:p>
-        </w:tc>
-        <w:tc>
-          <w:tcPr>
-            <w:tcW w:w="0" w:type="auto"/>
-            <w:vAlign w:val="center"/>
-            <w:hideMark/>
-          </w:tcPr>
-          <w:p>
-            <w:r>
-              <w:t>98.38</w:t>
-            </w:r>
-          </w:p>
-        </w:tc>
-        <w:tc>
-          <w:tcPr>
-            <w:tcW w:w="0" w:type="auto"/>
-            <w:vAlign w:val="center"/>
-            <w:hideMark/>
-          </w:tcPr>
-          <w:p>
-            <w:r>
-              <w:t>3264</w:t>
-            </w:r>
-          </w:p>
-        </w:tc>
-        <w:tc>
-          <w:tcPr>
-            <w:tcW w:w="0" w:type="auto"/>
-            <w:vAlign w:val="center"/>
-            <w:hideMark/>
-          </w:tcPr>
-          <w:p>
-            <w:r>
-              <w:t>9</w:t>
-            </w:r>
-          </w:p>
-        </w:tc>
-      </w:tr>
-      <w:tr>
-        <w:trPr>
-          <w:tblCellSpacing w:w="15" w:type="dxa"/>
-        </w:trPr>
-        <w:tc>
-          <w:tcPr>
-            <w:tcW w:w="0" w:type="auto"/>
-            <w:vAlign w:val="center"/>
-            <w:hideMark/>
-          </w:tcPr>
-          <w:p>
-            <w:r>
-              <w:t>Long Short-Term Memory (LSTM)</w:t>
-            </w:r>
-          </w:p>
-        </w:tc>
-        <w:tc>
-          <w:tcPr>
-            <w:tcW w:w="0" w:type="auto"/>
-            <w:vAlign w:val="center"/>
-            <w:hideMark/>
-          </w:tcPr>
-          <w:p>
-            <w:r>
-              <w:t>5</w:t>
-            </w:r>
-          </w:p>
-        </w:tc>
-        <w:tc>
-          <w:tcPr>
-            <w:tcW w:w="0" w:type="auto"/>
-            <w:vAlign w:val="center"/>
-            <w:hideMark/>
-          </w:tcPr>
-          <w:p>
+        <w:tc>
+          <w:tcPr>
+            <w:tcW w:w="0" w:type="auto"/>
+            <w:hideMark/>
+          </w:tcPr>
+          <w:p>
+            <w:pPr>
+              <w:cnfStyle w:val="000000000000" w:firstRow="0" w:lastRow="0" w:firstColumn="0" w:lastColumn="0" w:oddVBand="0" w:evenVBand="0" w:oddHBand="0" w:evenHBand="0" w:firstRowFirstColumn="0" w:firstRowLastColumn="0" w:lastRowFirstColumn="0" w:lastRowLastColumn="0"/>
+            </w:pPr>
             <w:r>
               <w:t>98.60</w:t>
             </w:r>
@@ -1097,10 +1264,12 @@
         <w:tc>
           <w:tcPr>
             <w:tcW w:w="0" w:type="auto"/>
-            <w:vAlign w:val="center"/>
-            <w:hideMark/>
-          </w:tcPr>
-          <w:p>
+            <w:hideMark/>
+          </w:tcPr>
+          <w:p>
+            <w:pPr>
+              <w:cnfStyle w:val="000000000000" w:firstRow="0" w:lastRow="0" w:firstColumn="0" w:lastColumn="0" w:oddVBand="0" w:evenVBand="0" w:oddHBand="0" w:evenHBand="0" w:firstRowFirstColumn="0" w:firstRowLastColumn="0" w:lastRowFirstColumn="0" w:lastRowLastColumn="0"/>
+            </w:pPr>
             <w:r>
               <w:t>98.11</w:t>
             </w:r>
@@ -1109,10 +1278,12 @@
         <w:tc>
           <w:tcPr>
             <w:tcW w:w="0" w:type="auto"/>
-            <w:vAlign w:val="center"/>
-            <w:hideMark/>
-          </w:tcPr>
-          <w:p>
+            <w:hideMark/>
+          </w:tcPr>
+          <w:p>
+            <w:pPr>
+              <w:cnfStyle w:val="000000000000" w:firstRow="0" w:lastRow="0" w:firstColumn="0" w:lastColumn="0" w:oddVBand="0" w:evenVBand="0" w:oddHBand="0" w:evenHBand="0" w:firstRowFirstColumn="0" w:firstRowLastColumn="0" w:lastRowFirstColumn="0" w:lastRowLastColumn="0"/>
+            </w:pPr>
             <w:r>
               <w:t>4372</w:t>
             </w:r>
@@ -1121,10 +1292,12 @@
         <w:tc>
           <w:tcPr>
             <w:tcW w:w="0" w:type="auto"/>
-            <w:vAlign w:val="center"/>
-            <w:hideMark/>
-          </w:tcPr>
-          <w:p>
+            <w:hideMark/>
+          </w:tcPr>
+          <w:p>
+            <w:pPr>
+              <w:cnfStyle w:val="000000000000" w:firstRow="0" w:lastRow="0" w:firstColumn="0" w:lastColumn="0" w:oddVBand="0" w:evenVBand="0" w:oddHBand="0" w:evenHBand="0" w:firstRowFirstColumn="0" w:firstRowLastColumn="0" w:lastRowFirstColumn="0" w:lastRowLastColumn="0"/>
+            </w:pPr>
             <w:r>
               <w:t>14</w:t>
             </w:r>
@@ -1179,6 +1352,76 @@
         </w:rPr>
         <w:t xml:space="preserve">Reference: </w:t>
       </w:r>
+      <w:proofErr w:type="spellStart"/>
+      <w:r>
+        <w:rPr>
+          <w:color w:val="0F4761" w:themeColor="accent1" w:themeShade="BF"/>
+        </w:rPr>
+        <w:t>Sambangi</w:t>
+      </w:r>
+      <w:proofErr w:type="spellEnd"/>
+      <w:r>
+        <w:rPr>
+          <w:color w:val="0F4761" w:themeColor="accent1" w:themeShade="BF"/>
+        </w:rPr>
+        <w:t xml:space="preserve">, S., Gondi, L., &amp; </w:t>
+      </w:r>
+      <w:proofErr w:type="spellStart"/>
+      <w:r>
+        <w:rPr>
+          <w:color w:val="0F4761" w:themeColor="accent1" w:themeShade="BF"/>
+        </w:rPr>
+        <w:t>Aljawarneh</w:t>
+      </w:r>
+      <w:proofErr w:type="spellEnd"/>
+      <w:r>
+        <w:rPr>
+          <w:color w:val="0F4761" w:themeColor="accent1" w:themeShade="BF"/>
+        </w:rPr>
+        <w:t xml:space="preserve">, S. (2022). A feature similarity machine learning model for </w:t>
+      </w:r>
+      <w:proofErr w:type="spellStart"/>
+      <w:r>
+        <w:rPr>
+          <w:color w:val="0F4761" w:themeColor="accent1" w:themeShade="BF"/>
+        </w:rPr>
+        <w:t>ddos</w:t>
+      </w:r>
+      <w:proofErr w:type="spellEnd"/>
+      <w:r>
+        <w:rPr>
+          <w:color w:val="0F4761" w:themeColor="accent1" w:themeShade="BF"/>
+        </w:rPr>
+        <w:t xml:space="preserve"> attack detection in modern network environments for industry 4.0. </w:t>
+      </w:r>
+      <w:r>
+        <w:rPr>
+          <w:i/>
+          <w:iCs/>
+          <w:color w:val="0F4761" w:themeColor="accent1" w:themeShade="BF"/>
+        </w:rPr>
+        <w:t>Computers and Electrical Engineering</w:t>
+      </w:r>
+      <w:r>
+        <w:rPr>
+          <w:color w:val="0F4761" w:themeColor="accent1" w:themeShade="BF"/>
+        </w:rPr>
+        <w:t>, </w:t>
+      </w:r>
+      <w:r>
+        <w:rPr>
+          <w:i/>
+          <w:iCs/>
+          <w:color w:val="0F4761" w:themeColor="accent1" w:themeShade="BF"/>
+        </w:rPr>
+        <w:t>100</w:t>
+      </w:r>
+      <w:r>
+        <w:rPr>
+          <w:color w:val="0F4761" w:themeColor="accent1" w:themeShade="BF"/>
+        </w:rPr>
+        <w:t>, 107955.</w:t>
+      </w:r>
     </w:p>
     <w:p>
       <w:r>
@@ -1206,27 +1449,19 @@
       </w:r>
       <w:proofErr w:type="spellEnd"/>
       <w:r>
-        <w:t xml:space="preserve"> aims to address the challenge of detecting DDoS attacks in </w:t>
+        <w:t xml:space="preserve"> aims to address the challenge of detecting DDoS attacks in cloud computing environments, which are crucial to the Industry 4.0 paradigm. The primary objective is to develop a machine learning model named SWASTHIKA that can effectively detect both low-rate and high-rate DDoS attacks by leveraging a novel Gaussian-based traffic attribute-pattern similarity function for feature transformation and dimensionality reduction. The research questions focus on the efficacy of this similarity function in improving detection accuracy and reducing false positives and negatives. The study situates itself within the existing literature by addressing the limitations of current detection methods, which often fail to account for the high non-linearity in network traffic data. The research employs a quantitative methodology, using the IoT DoS and DDoS attack dataset from IEEE </w:t>
+      </w:r>
+      <w:proofErr w:type="spellStart"/>
+      <w:r>
+        <w:t>Dataport</w:t>
+      </w:r>
+      <w:proofErr w:type="spellEnd"/>
+      <w:r>
+        <w:t xml:space="preserve"> for experimental evaluation. The methods are appropriate and </w:t>
       </w:r>
       <w:r>
         <w:lastRenderedPageBreak/>
-        <w:t xml:space="preserve">cloud computing environments, which are crucial to the </w:t>
-      </w:r>
-      <w:proofErr w:type="gramStart"/>
-      <w:r>
-        <w:t>Industry</w:t>
-      </w:r>
-      <w:proofErr w:type="gramEnd"/>
-      <w:r>
-        <w:t xml:space="preserve"> 4.0 paradigm. The primary objective is to develop a machine learning model named SWASTHIKA that can effectively detect both low-rate and high-rate DDoS attacks by leveraging a novel Gaussian-based traffic attribute-pattern similarity function for feature transformation and dimensionality reduction. The research questions focus on the efficacy of this similarity function in improving detection accuracy and reducing false positives and negatives. The study situates itself within the existing literature by addressing the limitations of current detection methods, which often fail to account for the high non-linearity in network traffic data. The research employs a quantitative methodology, using the IoT DoS and DDoS attack dataset from IEEE </w:t>
-      </w:r>
-      <w:proofErr w:type="spellStart"/>
-      <w:r>
-        <w:t>Dataport</w:t>
-      </w:r>
-      <w:proofErr w:type="spellEnd"/>
-      <w:r>
-        <w:t xml:space="preserve"> for experimental evaluation. The methods are appropriate and well-justified, as they address the specific challenges of high-dimensional and non-linear data. Data was collected and analyzed using the proposed similarity function, followed by classification using the SWASTHIKA model. The dataset includes over 194,000 traffic instances, ensuring a robust sample size. Key findings indicate that SWASTHIKA significantly outperforms state-of-the-art classifiers in terms of accuracy, precision, detection rate, and F-score. The results support the hypothesis that feature transformation based on the proposed similarity function improves detection performance. The findings are presented clearly and logically, with a detailed discussion of how they relate to the existing body of knowledge. The authors also discuss the implications for future research, acknowledging limitations such as the need for further testing on other datasets and the potential biases due to the synthetic nature of the dataset used. The study contributes new insights into machine learning-based DDoS detection, advancing the understanding and application of AI in securing Industry 4.0 environments.</w:t>
+        <w:t>well-justified, as they address the specific challenges of high-dimensional and non-linear data. Data was collected and analyzed using the proposed similarity function, followed by classification using the SWASTHIKA model. The dataset includes over 194,000 traffic instances, ensuring a robust sample size. Key findings indicate that SWASTHIKA significantly outperforms state-of-the-art classifiers in terms of accuracy, precision, detection rate, and F-score. The results support the hypothesis that feature transformation based on the proposed similarity function improves detection performance. The findings are presented clearly and logically, with a detailed discussion of how they relate to the existing body of knowledge. The authors also discuss the implications for future research, acknowledging limitations such as the need for further testing on other datasets and the potential biases due to the synthetic nature of the dataset used. The study contributes new insights into machine learning-based DDoS detection, advancing the understanding and application of AI in securing Industry 4.0 environments.</w:t>
       </w:r>
     </w:p>
     <w:p>
@@ -1847,7 +2082,6 @@
           <w:p>
             <w:proofErr w:type="spellStart"/>
             <w:r>
-              <w:lastRenderedPageBreak/>
               <w:t>BayesNet</w:t>
             </w:r>
             <w:proofErr w:type="spellEnd"/>
@@ -2111,6 +2345,7 @@
           <w:bCs/>
           <w:color w:val="FF0000"/>
         </w:rPr>
+        <w:lastRenderedPageBreak/>
         <w:t>P</w:t>
       </w:r>
       <w:r>
@@ -2145,6 +2380,54 @@
         </w:rPr>
         <w:t xml:space="preserve">Reference: </w:t>
       </w:r>
+      <w:r>
+        <w:rPr>
+          <w:color w:val="0F4761" w:themeColor="accent1" w:themeShade="BF"/>
+        </w:rPr>
+        <w:t xml:space="preserve">de Miranda Rios, V., Inácio, P. R., </w:t>
+      </w:r>
+      <w:proofErr w:type="spellStart"/>
+      <w:r>
+        <w:rPr>
+          <w:color w:val="0F4761" w:themeColor="accent1" w:themeShade="BF"/>
+        </w:rPr>
+        <w:t>Magoni</w:t>
+      </w:r>
+      <w:proofErr w:type="spellEnd"/>
+      <w:r>
+        <w:rPr>
+          <w:color w:val="0F4761" w:themeColor="accent1" w:themeShade="BF"/>
+        </w:rPr>
+        <w:t>, D., &amp; Freire, M. M. (2021). Detection of reduction-of-quality DDoS attacks using Fuzzy Logic and machine learning algorithms. </w:t>
+      </w:r>
+      <w:r>
+        <w:rPr>
+          <w:i/>
+          <w:iCs/>
+          <w:color w:val="0F4761" w:themeColor="accent1" w:themeShade="BF"/>
+        </w:rPr>
+        <w:t>Computer Networks</w:t>
+      </w:r>
+      <w:r>
+        <w:rPr>
+          <w:color w:val="0F4761" w:themeColor="accent1" w:themeShade="BF"/>
+        </w:rPr>
+        <w:t>, </w:t>
+      </w:r>
+      <w:r>
+        <w:rPr>
+          <w:i/>
+          <w:iCs/>
+          <w:color w:val="0F4761" w:themeColor="accent1" w:themeShade="BF"/>
+        </w:rPr>
+        <w:t>186</w:t>
+      </w:r>
+      <w:r>
+        <w:rPr>
+          <w:color w:val="0F4761" w:themeColor="accent1" w:themeShade="BF"/>
+        </w:rPr>
+        <w:t>, 107792.</w:t>
+      </w:r>
     </w:p>
     <w:p>
       <w:r>
@@ -2164,11 +2447,7 @@
       </w:r>
       <w:proofErr w:type="spellEnd"/>
       <w:r>
-        <w:t xml:space="preserve"> attacks in both emulated and real network environments. The theoretical framework leverages classical machine learning and fuzzy logic theories to frame the detection mechanisms. Situated within the extensive literature on DDoS detection, the paper highlights the gap in detecting low-rate attacks, which are more sophisticated and mimic legitimate traffic. The research employs a quantitative approach, using both emulated and real traffic traces to validate the models. Methods include separate evaluations of MLP, K-Nearest Neighbors (K-NN), Support Vector Machine (SVM), and Multinomial Naive Bayes (MNB), alongside the proposed FL, MLP, and ED combination. The sample size is sufficient and representative, including large datasets from both emulated (194.8 MB) and real (11.3 GB) environments. Key findings indicate that while all machine learning algorithms perform well, the combined FL, MLP, and ED approach achieves the highest accuracy, with F1-scores of 98.80% and 100% for emulated and real attack traffic, respectively. These results support the hypotheses that combining these methods enhances detection performance. The authors present the results clearly, interpreting them in the context of improved </w:t>
-      </w:r>
-      <w:r>
-        <w:lastRenderedPageBreak/>
-        <w:t xml:space="preserve">detection capabilities for </w:t>
+        <w:t xml:space="preserve"> attacks in both emulated and real network environments. The theoretical framework leverages classical machine learning and fuzzy logic theories to frame the detection mechanisms. Situated within the extensive literature on DDoS detection, the paper highlights the gap in detecting low-rate attacks, which are more sophisticated and mimic legitimate traffic. The research employs a quantitative approach, using both emulated and real traffic traces to validate the models. Methods include separate evaluations of MLP, K-Nearest Neighbors (K-NN), Support Vector Machine (SVM), and Multinomial Naive Bayes (MNB), alongside the proposed FL, MLP, and ED combination. The sample size is sufficient and representative, including large datasets from both emulated (194.8 MB) and real (11.3 GB) environments. Key findings indicate that while all machine learning algorithms perform well, the combined FL, MLP, and ED approach achieves the highest accuracy, with F1-scores of 98.80% and 100% for emulated and real attack traffic, respectively. These results support the hypotheses that combining these methods enhances detection performance. The authors present the results clearly, interpreting them in the context of improved detection capabilities for </w:t>
       </w:r>
       <w:proofErr w:type="spellStart"/>
       <w:r>
@@ -2237,6 +2516,7 @@
                 <w:b/>
                 <w:bCs/>
               </w:rPr>
+              <w:lastRenderedPageBreak/>
               <w:t>Algorithm/Approach</w:t>
             </w:r>
           </w:p>
@@ -3125,7 +3405,6 @@
     </w:tbl>
     <w:p>
       <w:r>
-        <w:lastRenderedPageBreak/>
         <w:t xml:space="preserve">The table above summarizes the performance of different algorithms and the proposed model, highlighting precision, recall, and F1-scores, alongside confusion matrices for clarity. The proposed model demonstrates superior performance in both emulated and real environments, showcasing its effectiveness in detecting </w:t>
       </w:r>
       <w:proofErr w:type="spellStart"/>
@@ -3137,11 +3416,7 @@
         <w:t xml:space="preserve"> DDoS attacks.</w:t>
       </w:r>
     </w:p>
-    <w:p>
-      <w:r>
-        <w:t>4o</w:t>
-      </w:r>
-    </w:p>
+    <w:p/>
     <w:p/>
     <w:p>
       <w:r>
@@ -3150,6 +3425,7 @@
           <w:bCs/>
           <w:color w:val="FF0000"/>
         </w:rPr>
+        <w:lastRenderedPageBreak/>
         <w:t>P</w:t>
       </w:r>
       <w:r>
@@ -3184,6 +3460,40 @@
         </w:rPr>
         <w:t xml:space="preserve">Reference: </w:t>
       </w:r>
+      <w:r>
+        <w:rPr>
+          <w:color w:val="0F4761" w:themeColor="accent1" w:themeShade="BF"/>
+        </w:rPr>
+        <w:t>Al-Shareeda, M. A., Manickam, S., &amp; Ali, M. (2023). DDoS attacks detection using machine learning and deep learning techniques: Analysis and comparison. </w:t>
+      </w:r>
+      <w:r>
+        <w:rPr>
+          <w:i/>
+          <w:iCs/>
+          <w:color w:val="0F4761" w:themeColor="accent1" w:themeShade="BF"/>
+        </w:rPr>
+        <w:t>Bulletin of Electrical Engineering and Informatics</w:t>
+      </w:r>
+      <w:r>
+        <w:rPr>
+          <w:color w:val="0F4761" w:themeColor="accent1" w:themeShade="BF"/>
+        </w:rPr>
+        <w:t>, </w:t>
+      </w:r>
+      <w:r>
+        <w:rPr>
+          <w:i/>
+          <w:iCs/>
+          <w:color w:val="0F4761" w:themeColor="accent1" w:themeShade="BF"/>
+        </w:rPr>
+        <w:t>12</w:t>
+      </w:r>
+      <w:r>
+        <w:rPr>
+          <w:color w:val="0F4761" w:themeColor="accent1" w:themeShade="BF"/>
+        </w:rPr>
+        <w:t>(2), 930-939.</w:t>
+      </w:r>
     </w:p>
     <w:p>
       <w:r>
@@ -3195,11 +3505,7 @@
       </w:r>
       <w:proofErr w:type="spellEnd"/>
       <w:r>
-        <w:t xml:space="preserve"> Ali Saare investigates the detection of Distributed Denial of Service (DDoS) attacks using both machine learning (ML) and deep learning (DL) techniques. The primary objective is to evaluate and compare the effectiveness of various ML and DL approaches in identifying DDoS attacks. The research questions revolve around determining which techniques provide the best accuracy and efficiency in DDoS detection. The study uses theories and models from both ML and DL to frame the research, including Naive Bayes, Support Vector Machine (SVM), Decision Tree, Artificial Neural Networks (ANN), and deep learning models such as Recurrent Neural Networks (RNN) and Convolutional Neural Networks (CNN). The paper situates itself within the existing literature by addressing the limitations of current DDoS detection methods, emphasizing the need for more accurate and efficient detection mechanisms. A quantitative research method is employed, using various datasets, including NSL-KDD and KDD Cup’99, to train and test the models. The methods are appropriate and well-justified given the complexity and evolving nature of DDoS attacks. Data collection involved gathering traffic data from both emulated and real network environments, ensuring a comprehensive dataset. The sample size is substantial and representative, enhancing the validity of the findings. Key findings indicate that DL techniques generally outperform ML techniques in terms of accuracy, especially when dealing with larger datasets. The results clearly answer the research questions, with DL models such as CNN achieving the highest detection rates. The findings are presented clearly and logically, with the authors interpreting their results in the context of improved DDoS detection capabilities. Conclusions are well-supported by the data, relating the findings to the broader body of knowledge in network security. The study discusses implications for future research, acknowledging limitations such as the high computational cost of DL models and the need for further testing on diverse datasets. The authors </w:t>
-      </w:r>
-      <w:r>
-        <w:lastRenderedPageBreak/>
-        <w:t>highlight potential biases and weaknesses, including the reliance on synthetic datasets. The paper contributes new insights into the comparative performance of ML and DL techniques in DDoS detection, advancing the understanding of how to effectively protect modern network environments from such attacks.</w:t>
+        <w:t xml:space="preserve"> Ali Saare investigates the detection of Distributed Denial of Service (DDoS) attacks using both machine learning (ML) and deep learning (DL) techniques. The primary objective is to evaluate and compare the effectiveness of various ML and DL approaches in identifying DDoS attacks. The research questions revolve around determining which techniques provide the best accuracy and efficiency in DDoS detection. The study uses theories and models from both ML and DL to frame the research, including Naive Bayes, Support Vector Machine (SVM), Decision Tree, Artificial Neural Networks (ANN), and deep learning models such as Recurrent Neural Networks (RNN) and Convolutional Neural Networks (CNN). The paper situates itself within the existing literature by addressing the limitations of current DDoS detection methods, emphasizing the need for more accurate and efficient detection mechanisms. A quantitative research method is employed, using various datasets, including NSL-KDD and KDD Cup’99, to train and test the models. The methods are appropriate and well-justified given the complexity and evolving nature of DDoS attacks. Data collection involved gathering traffic data from both emulated and real network environments, ensuring a comprehensive dataset. The sample size is substantial and representative, enhancing the validity of the findings. Key findings indicate that DL techniques generally outperform ML techniques in terms of accuracy, especially when dealing with larger datasets. The results clearly answer the research questions, with DL models such as CNN achieving the highest detection rates. The findings are presented clearly and logically, with the authors interpreting their results in the context of improved DDoS detection capabilities. Conclusions are well-supported by the data, relating the findings to the broader body of knowledge in network security. The study discusses implications for future research, acknowledging limitations such as the high computational cost of DL models and the need for further testing on diverse datasets. The authors highlight potential biases and weaknesses, including the reliance on synthetic datasets. The paper contributes new insights into the comparative performance of ML and DL techniques in DDoS detection, advancing the understanding of how to effectively protect modern network environments from such attacks.</w:t>
       </w:r>
     </w:p>
     <w:p>
@@ -3257,6 +3563,7 @@
                 <w:b/>
                 <w:bCs/>
               </w:rPr>
+              <w:lastRenderedPageBreak/>
               <w:t>Technique</w:t>
             </w:r>
           </w:p>
@@ -3854,11 +4161,34 @@
         </w:rPr>
         <w:t xml:space="preserve">Reference: </w:t>
       </w:r>
+      <w:r>
+        <w:rPr>
+          <w:color w:val="0F4761" w:themeColor="accent1" w:themeShade="BF"/>
+        </w:rPr>
+        <w:t>Wani, A. R., Rana, Q. P., Saxena, U., &amp; Pandey, N. (2019, February). Analysis and detection of DDoS attacks on cloud computing environment using machine learning techniques. In </w:t>
+      </w:r>
+      <w:r>
+        <w:rPr>
+          <w:i/>
+          <w:iCs/>
+          <w:color w:val="0F4761" w:themeColor="accent1" w:themeShade="BF"/>
+        </w:rPr>
+        <w:t>2019 Amity International conference on artificial intelligence (AICAI)</w:t>
+      </w:r>
+      <w:r>
+        <w:rPr>
+          <w:color w:val="0F4761" w:themeColor="accent1" w:themeShade="BF"/>
+        </w:rPr>
+        <w:t> (pp. 870-875). IEEE.</w:t>
+      </w:r>
     </w:p>
     <w:p>
       <w:r>
+        <w:t xml:space="preserve">The paper "Analysis and Detection of DDoS Attacks on Cloud Computing Environment using Machine Learning Techniques" by Abdul Raoof Wani et al. aims to tackle the critical issue of Distributed Denial of Service (DDoS) attacks that compromise the availability of </w:t>
+      </w:r>
+      <w:r>
         <w:lastRenderedPageBreak/>
-        <w:t>The paper "Analysis and Detection of DDoS Attacks on Cloud Computing Environment using Machine Learning Techniques" by Abdul Raoof Wani et al. aims to tackle the critical issue of Distributed Denial of Service (DDoS) attacks that compromise the availability of network resources in cloud computing environments. The study's primary objective is to evaluate the effectiveness of various machine learning algorithms in detecting DDoS attacks, specifically Support Vector Machine (SVM), Naïve Bayes, and Random Forest. The research questions focus on the accuracy and efficiency of these algorithms in classifying network traffic as normal or malicious. The theoretical framework incorporates well-established machine learning models to address the sophisticated nature of modern DDoS attacks, which often mimic legitimate traffic patterns, making detection challenging. The paper situates itself within the existing literature by highlighting the limitations of traditional detection mechanisms and the growing prevalence of DDoS attacks on cloud services. The research employs a quantitative methodology, using a dataset generated in an ownCloud environment with the Tor Hammer tool to simulate attacks. Data collection involved using SNORT, an intrusion detection system, to capture and label network traffic, which was then processed using the WEKA tool for classification. The sample size is adequate, covering a range of attack scenarios to ensure robust evaluation. Key findings reveal that SVM outperforms the other algorithms with an overall accuracy of 99.7%, followed by Random Forest at 98.0%, and Naïve Bayes at 97.6%. The results confirm the hypotheses that machine learning algorithms can effectively distinguish between normal and attack traffic, with SVM showing the highest precision and recall. The authors present the findings clearly, interpreting them in the context of improved intrusion detection capabilities for cloud environments. Conclusions are well-supported by the data, indicating that SVM is particularly suited for real-time DDoS detection. The study discusses implications for future research, suggesting the inclusion of more diverse attack types and advanced feature selection techniques. Limitations include potential biases due to the controlled environment and the need for validation on more extensive datasets. The paper contributes new insights into the use of machine learning for cloud security, advancing knowledge in the field of network intrusion detection.</w:t>
+        <w:t>network resources in cloud computing environments. The study's primary objective is to evaluate the effectiveness of various machine learning algorithms in detecting DDoS attacks, specifically Support Vector Machine (SVM), Naïve Bayes, and Random Forest. The research questions focus on the accuracy and efficiency of these algorithms in classifying network traffic as normal or malicious. The theoretical framework incorporates well-established machine learning models to address the sophisticated nature of modern DDoS attacks, which often mimic legitimate traffic patterns, making detection challenging. The paper situates itself within the existing literature by highlighting the limitations of traditional detection mechanisms and the growing prevalence of DDoS attacks on cloud services. The research employs a quantitative methodology, using a dataset generated in an ownCloud environment with the Tor Hammer tool to simulate attacks. Data collection involved using SNORT, an intrusion detection system, to capture and label network traffic, which was then processed using the WEKA tool for classification. The sample size is adequate, covering a range of attack scenarios to ensure robust evaluation. Key findings reveal that SVM outperforms the other algorithms with an overall accuracy of 99.7%, followed by Random Forest at 98.0%, and Naïve Bayes at 97.6%. The results confirm the hypotheses that machine learning algorithms can effectively distinguish between normal and attack traffic, with SVM showing the highest precision and recall. The authors present the findings clearly, interpreting them in the context of improved intrusion detection capabilities for cloud environments. Conclusions are well-supported by the data, indicating that SVM is particularly suited for real-time DDoS detection. The study discusses implications for future research, suggesting the inclusion of more diverse attack types and advanced feature selection techniques. Limitations include potential biases due to the controlled environment and the need for validation on more extensive datasets. The paper contributes new insights into the use of machine learning for cloud security, advancing knowledge in the field of network intrusion detection.</w:t>
       </w:r>
     </w:p>
     <w:p>
@@ -4268,8 +4598,11 @@
     </w:tbl>
     <w:p>
       <w:r>
+        <w:t xml:space="preserve">The table above summarizes the performance metrics of the machine learning algorithms evaluated in the study. SVM shows the highest scores across all metrics, demonstrating its </w:t>
+      </w:r>
+      <w:r>
         <w:lastRenderedPageBreak/>
-        <w:t>The table above summarizes the performance metrics of the machine learning algorithms evaluated in the study. SVM shows the highest scores across all metrics, demonstrating its superior capability in accurately detecting DDoS attacks in the cloud computing environment.</w:t>
+        <w:t>superior capability in accurately detecting DDoS attacks in the cloud computing environment.</w:t>
       </w:r>
     </w:p>
     <w:p/>
@@ -4312,7 +4645,67 @@
         <w:rPr>
           <w:color w:val="0F4761" w:themeColor="accent1" w:themeShade="BF"/>
         </w:rPr>
-        <w:t xml:space="preserve">Reference: </w:t>
+        <w:t>Reference:</w:t>
+      </w:r>
+      <w:r>
+        <w:rPr>
+          <w:color w:val="0F4761" w:themeColor="accent1" w:themeShade="BF"/>
+        </w:rPr>
+        <w:t xml:space="preserve"> </w:t>
+      </w:r>
+      <w:r>
+        <w:rPr>
+          <w:color w:val="0F4761" w:themeColor="accent1" w:themeShade="BF"/>
+        </w:rPr>
+        <w:t xml:space="preserve">Mishra, A., Gupta, B. B., </w:t>
+      </w:r>
+      <w:proofErr w:type="spellStart"/>
+      <w:r>
+        <w:rPr>
+          <w:color w:val="0F4761" w:themeColor="accent1" w:themeShade="BF"/>
+        </w:rPr>
+        <w:t>Peraković</w:t>
+      </w:r>
+      <w:proofErr w:type="spellEnd"/>
+      <w:r>
+        <w:rPr>
+          <w:color w:val="0F4761" w:themeColor="accent1" w:themeShade="BF"/>
+        </w:rPr>
+        <w:t xml:space="preserve">, D., </w:t>
+      </w:r>
+      <w:proofErr w:type="spellStart"/>
+      <w:r>
+        <w:rPr>
+          <w:color w:val="0F4761" w:themeColor="accent1" w:themeShade="BF"/>
+        </w:rPr>
+        <w:t>Peñalvo</w:t>
+      </w:r>
+      <w:proofErr w:type="spellEnd"/>
+      <w:r>
+        <w:rPr>
+          <w:color w:val="0F4761" w:themeColor="accent1" w:themeShade="BF"/>
+        </w:rPr>
+        <w:t>, F. J. G., &amp; Hsu, C. H. (2021, January). Classification based machine learning for detection of DDoS attack in cloud computing. In </w:t>
+      </w:r>
+      <w:r>
+        <w:rPr>
+          <w:i/>
+          <w:iCs/>
+          <w:color w:val="0F4761" w:themeColor="accent1" w:themeShade="BF"/>
+        </w:rPr>
+        <w:t>2021 IEEE international conference on consumer electronics (ICCE)</w:t>
+      </w:r>
+      <w:r>
+        <w:rPr>
+          <w:color w:val="0F4761" w:themeColor="accent1" w:themeShade="BF"/>
+        </w:rPr>
+        <w:t> (pp. 1-4). IEEE.</w:t>
+      </w:r>
+      <w:r>
+        <w:rPr>
+          <w:color w:val="0F4761" w:themeColor="accent1" w:themeShade="BF"/>
+        </w:rPr>
+        <w:t xml:space="preserve"> </w:t>
       </w:r>
     </w:p>
     <w:p>
@@ -4832,22 +5225,76 @@
         </w:rPr>
         <w:t xml:space="preserve">Reference: </w:t>
       </w:r>
+      <w:r>
+        <w:rPr>
+          <w:color w:val="0F4761" w:themeColor="accent1" w:themeShade="BF"/>
+        </w:rPr>
+        <w:t xml:space="preserve"> </w:t>
+      </w:r>
+      <w:r>
+        <w:rPr>
+          <w:color w:val="0F4761" w:themeColor="accent1" w:themeShade="BF"/>
+        </w:rPr>
+        <w:t>Khashab, F., Moubarak, J., Feghali, A., &amp; Bassil, C. (2021, June). DDoS attack detection and mitigation in SDN using machine learning. In </w:t>
+      </w:r>
+      <w:r>
+        <w:rPr>
+          <w:i/>
+          <w:iCs/>
+          <w:color w:val="0F4761" w:themeColor="accent1" w:themeShade="BF"/>
+        </w:rPr>
+        <w:t xml:space="preserve">2021 IEEE 7th International Conference on Network </w:t>
+      </w:r>
+      <w:proofErr w:type="spellStart"/>
+      <w:r>
+        <w:rPr>
+          <w:i/>
+          <w:iCs/>
+          <w:color w:val="0F4761" w:themeColor="accent1" w:themeShade="BF"/>
+        </w:rPr>
+        <w:t>Softwarization</w:t>
+      </w:r>
+      <w:proofErr w:type="spellEnd"/>
+      <w:r>
+        <w:rPr>
+          <w:i/>
+          <w:iCs/>
+          <w:color w:val="0F4761" w:themeColor="accent1" w:themeShade="BF"/>
+        </w:rPr>
+        <w:t xml:space="preserve"> (</w:t>
+      </w:r>
+      <w:proofErr w:type="spellStart"/>
+      <w:r>
+        <w:rPr>
+          <w:i/>
+          <w:iCs/>
+          <w:color w:val="0F4761" w:themeColor="accent1" w:themeShade="BF"/>
+        </w:rPr>
+        <w:t>NetSoft</w:t>
+      </w:r>
+      <w:proofErr w:type="spellEnd"/>
+      <w:r>
+        <w:rPr>
+          <w:i/>
+          <w:iCs/>
+          <w:color w:val="0F4761" w:themeColor="accent1" w:themeShade="BF"/>
+        </w:rPr>
+        <w:t>)</w:t>
+      </w:r>
+      <w:r>
+        <w:rPr>
+          <w:color w:val="0F4761" w:themeColor="accent1" w:themeShade="BF"/>
+        </w:rPr>
+        <w:t> (pp. 395-401). IEEE.</w:t>
+      </w:r>
     </w:p>
     <w:p>
       <w:r>
-        <w:t xml:space="preserve">The paper "DDoS Attack Detection and Mitigation in SDN using Machine Learning" by Fatima Khashab et al. addresses the challenge of detecting and mitigating Distributed Denial of Service (DDoS) attacks in Software-Defined Networking (SDN) environments. The main objective of the study is to develop a machine learning-based model that can accurately detect and mitigate DDoS attacks in SDN networks. The research questions focus on the effectiveness of various machine learning algorithms in detecting these attacks and the performance improvement achieved by extending native flow features. The study employs a quantitative research method, using a simulated SDN environment to collect data and evaluate the proposed model. The paper uses models such as Logistic Regression, Naïve Bayes, K-Nearest Neighbor, Support Vector Machine, Decision Tree, and Random Forest to frame the research. The data is collected from flow entries in SDN switches, and the features are extended to include average flow packet size, the number of flows to the same host, and the number of flows to the same host and port in the last 5 seconds. The sample size is sufficient and representative, with a comprehensive set of normal and attack traffic flows. Key findings indicate that Random Forest outperforms other algorithms, achieving an accuracy of 99.76%. The results support the hypothesis that extending native flow features significantly enhances detection performance. The findings are presented clearly, and the authors interpret the results as an improvement over traditional detection </w:t>
-      </w:r>
-      <w:proofErr w:type="gramStart"/>
-      <w:r>
-        <w:t>methods</w:t>
-      </w:r>
-      <w:proofErr w:type="gramEnd"/>
-      <w:r>
-        <w:t xml:space="preserve">. The conclusions are well-supported by the data, and the </w:t>
+        <w:t xml:space="preserve">The paper "DDoS Attack Detection and Mitigation in SDN using Machine Learning" by Fatima Khashab et al. addresses the challenge of detecting and mitigating Distributed Denial of Service (DDoS) attacks in Software-Defined Networking (SDN) environments. The main objective of the study is to develop a machine learning-based model that can accurately detect and mitigate DDoS attacks in SDN networks. The research questions focus on the effectiveness of various machine learning algorithms in detecting these attacks and the performance improvement achieved by extending native flow features. The study employs a quantitative research method, using a simulated SDN environment to collect data and evaluate the proposed model. The paper uses models such as Logistic Regression, Naïve Bayes, K-Nearest Neighbor, Support Vector Machine, Decision Tree, and Random Forest to frame the research. The data is collected from flow entries in SDN switches, and the features are extended to include average flow packet size, the number of flows to the same host, and the number of flows to the same host and port in the last 5 seconds. The sample size is sufficient and representative, with a comprehensive set of normal and attack traffic flows. Key findings indicate that Random Forest outperforms other algorithms, achieving an accuracy of 99.76%. The results support the hypothesis that extending native flow features significantly enhances detection performance. The findings </w:t>
       </w:r>
       <w:r>
         <w:lastRenderedPageBreak/>
-        <w:t>study's implications for future research include testing with real network traffic and exploring additional flow features. Limitations include the synthetic nature of the dataset and the need for more diverse attack types. The paper contributes to the field by demonstrating the effectiveness of machine learning in enhancing SDN security, advancing knowledge on the application of extended flow features for DDoS detection and mitigation.</w:t>
+        <w:t>are presented clearly, and the authors interpret the results as an improvement over traditional detection methods. The conclusions are well-supported by the data, and the study's implications for future research include testing with real network traffic and exploring additional flow features. Limitations include the synthetic nature of the dataset and the need for more diverse attack types. The paper contributes to the field by demonstrating the effectiveness of machine learning in enhancing SDN security, advancing knowledge on the application of extended flow features for DDoS detection and mitigation.</w:t>
       </w:r>
     </w:p>
     <w:p>
@@ -5628,9 +6075,30 @@
         </w:rPr>
         <w:t xml:space="preserve">Reference: </w:t>
       </w:r>
+      <w:r>
+        <w:rPr>
+          <w:color w:val="0F4761" w:themeColor="accent1" w:themeShade="BF"/>
+        </w:rPr>
+        <w:t>Yang, L., &amp; Zhao, H. (2018, October). DDoS attack identification and defense using SDN based on machine learning method. In </w:t>
+      </w:r>
+      <w:r>
+        <w:rPr>
+          <w:i/>
+          <w:iCs/>
+          <w:color w:val="0F4761" w:themeColor="accent1" w:themeShade="BF"/>
+        </w:rPr>
+        <w:t>2018 15th international symposium on pervasive systems, algorithms and networks (I-SPAN)</w:t>
+      </w:r>
+      <w:r>
+        <w:rPr>
+          <w:color w:val="0F4761" w:themeColor="accent1" w:themeShade="BF"/>
+        </w:rPr>
+        <w:t> (pp. 174-178). IEEE.</w:t>
+      </w:r>
     </w:p>
     <w:p>
       <w:r>
+        <w:lastRenderedPageBreak/>
         <w:t xml:space="preserve">The paper "DDoS Attack Identification and Defense Using SDN Based on Machine Learning Method" by Yang </w:t>
       </w:r>
       <w:proofErr w:type="spellStart"/>
@@ -5639,11 +6107,7 @@
       </w:r>
       <w:proofErr w:type="spellEnd"/>
       <w:r>
-        <w:t xml:space="preserve"> and Zhao Hui investigates the detection and mitigation of Distributed Denial of Service (DDoS) attacks in Software-Defined Networking (SDN) environments using machine learning techniques. The primary objective is to develop a </w:t>
-      </w:r>
-      <w:r>
-        <w:lastRenderedPageBreak/>
-        <w:t>framework that identifies and defends against DDoS attacks efficiently in a campus network setting. The study addresses research questions related to the effectiveness of using Support Vector Machines (SVM) for classifying network traffic to detect DDoS attacks. The theoretical framework leverages SDN's centralized control and flexible management capabilities, combined with machine learning for traffic classification. The research employs a quantitative method, using the KDD99 dataset for training and testing the SVM model. Data is collected through traffic statistics from flow tables and packet-in messages, ensuring a comprehensive and representative sample. Key findings demonstrate that the proposed SVM-based model achieves a high accuracy of 99.8% in identifying DDoS attacks. These results support the hypothesis that machine learning, specifically SVM, is effective for DDoS detection in SDN environments. The findings are presented clearly, with logical interpretation and well-supported conclusions. The study contributes to the existing body of knowledge by demonstrating the practical application of machine learning in enhancing SDN security, suggesting that future research could focus on optimizing the ratio of network traffic features and improving flow table delivery modules. Limitations include the use of a simulated dataset and the need for real-world validation. Potential biases are minimal, but the study acknowledges the controlled experimental setup. The paper advances understanding in the field by providing a robust framework for real-time DDoS detection and mitigation in SDN, enhancing network resilience and security.</w:t>
+        <w:t xml:space="preserve"> and Zhao Hui investigates the detection and mitigation of Distributed Denial of Service (DDoS) attacks in Software-Defined Networking (SDN) environments using machine learning techniques. The primary objective is to develop a framework that identifies and defends against DDoS attacks efficiently in a campus network setting. The study addresses research questions related to the effectiveness of using Support Vector Machines (SVM) for classifying network traffic to detect DDoS attacks. The theoretical framework leverages SDN's centralized control and flexible management capabilities, combined with machine learning for traffic classification. The research employs a quantitative method, using the KDD99 dataset for training and testing the SVM model. Data is collected through traffic statistics from flow tables and packet-in messages, ensuring a comprehensive and representative sample. Key findings demonstrate that the proposed SVM-based model achieves a high accuracy of 99.8% in identifying DDoS attacks. These results support the hypothesis that machine learning, specifically SVM, is effective for DDoS detection in SDN environments. The findings are presented clearly, with logical interpretation and well-supported conclusions. The study contributes to the existing body of knowledge by demonstrating the practical application of machine learning in enhancing SDN security, suggesting that future research could focus on optimizing the ratio of network traffic features and improving flow table delivery modules. Limitations include the use of a simulated dataset and the need for real-world validation. Potential biases are minimal, but the study acknowledges the controlled experimental setup. The paper advances understanding in the field by providing a robust framework for real-time DDoS detection and mitigation in SDN, enhancing network resilience and security.</w:t>
       </w:r>
     </w:p>
     <w:p>
@@ -5913,6 +6377,7 @@
           </w:tcPr>
           <w:p>
             <w:r>
+              <w:lastRenderedPageBreak/>
               <w:t>Recall (Sensitivity)</w:t>
             </w:r>
           </w:p>
@@ -5962,21 +6427,7 @@
     </w:tbl>
     <w:p>
       <w:r>
-        <w:lastRenderedPageBreak/>
-        <w:t xml:space="preserve">The table above summarizes the performance metrics of the SVM-based DDoS detection model, highlighting its high accuracy, precision, recall, and specificity, which </w:t>
-      </w:r>
-      <w:proofErr w:type="gramStart"/>
-      <w:r>
-        <w:t>indicate</w:t>
-      </w:r>
-      <w:proofErr w:type="gramEnd"/>
-      <w:r>
-        <w:t xml:space="preserve"> its effectiveness in identifying and mitigating DDoS attacks in an SDN environment.</w:t>
-      </w:r>
-    </w:p>
-    <w:p>
-      <w:r>
-        <w:t>4o</w:t>
+        <w:t>The table above summarizes the performance metrics of the SVM-based DDoS detection model, highlighting its high accuracy, precision, recall, and specificity, which indicate its effectiveness in identifying and mitigating DDoS attacks in an SDN environment.</w:t>
       </w:r>
     </w:p>
     <w:p/>
@@ -6021,6 +6472,26 @@
         </w:rPr>
         <w:t xml:space="preserve">Reference: </w:t>
       </w:r>
+      <w:r>
+        <w:rPr>
+          <w:color w:val="0F4761" w:themeColor="accent1" w:themeShade="BF"/>
+        </w:rPr>
+        <w:t>Rahman, O., Quraishi, M. A. G., &amp; Lung, C. H. (2019, July). DDoS attacks detection and mitigation in SDN using machine learning. In </w:t>
+      </w:r>
+      <w:r>
+        <w:rPr>
+          <w:i/>
+          <w:iCs/>
+          <w:color w:val="0F4761" w:themeColor="accent1" w:themeShade="BF"/>
+        </w:rPr>
+        <w:t>2019 IEEE world congress on services (SERVICES)</w:t>
+      </w:r>
+      <w:r>
+        <w:rPr>
+          <w:color w:val="0F4761" w:themeColor="accent1" w:themeShade="BF"/>
+        </w:rPr>
+        <w:t> (Vol. 2642, pp. 184-189). IEEE.</w:t>
+      </w:r>
     </w:p>
     <w:p>
       <w:r>
@@ -6040,7 +6511,11 @@
       </w:r>
       <w:proofErr w:type="spellEnd"/>
       <w:r>
-        <w:t xml:space="preserve"> for data capture. The dataset, preprocessed and balanced, includes 24 packet-level features and undergoes classification using the WEKA tool. The sample size is substantial, ensuring a robust evaluation of the algorithms. Key findings reveal that the J48 classifier outperforms the others in terms of accuracy, specificity, sensitivity, Kappa statistic, and efficiency in training and testing times, achieving high precision and recall. These results support the hypothesis that machine learning models can effectively distinguish between normal and DDoS traffic, with J48 showing the best performance. The authors present their findings clearly, interpreting them as significant advancements in SDN security. The conclusions are well-supported by the data, relating the findings to broader cybersecurity practices. The study discusses implications for future research, such as optimizing detection and mitigation processes and exploring more efficient machine learning tools. Limitations include the controlled environment and the need for further testing with real-world traffic. The paper contributes to the field by demonstrating a practical application of machine learning for enhancing SDN security, advancing the understanding of effective DDoS detection and mitigation strategies.</w:t>
+        <w:t xml:space="preserve"> for data capture. The dataset, preprocessed and balanced, includes 24 packet-level features and undergoes classification using the WEKA tool. The sample size is substantial, ensuring a robust evaluation of the algorithms. Key findings reveal that the J48 classifier outperforms the others in terms of accuracy, specificity, sensitivity, Kappa statistic, and efficiency in training and testing times, achieving high precision and recall. These results support the hypothesis that machine learning models can effectively distinguish between normal and DDoS traffic, with J48 showing the best performance. The authors present their findings clearly, interpreting them as significant advancements in SDN security. The conclusions are well-supported by the data, relating the findings to broader cybersecurity practices. The study discusses implications for future research, such as optimizing detection and </w:t>
+      </w:r>
+      <w:r>
+        <w:lastRenderedPageBreak/>
+        <w:t>mitigation processes and exploring more efficient machine learning tools. Limitations include the controlled environment and the need for further testing with real-world traffic. The paper contributes to the field by demonstrating a practical application of machine learning for enhancing SDN security, advancing the understanding of effective DDoS detection and mitigation strategies.</w:t>
       </w:r>
     </w:p>
     <w:p>
@@ -6055,7 +6530,6 @@
           <w:b/>
           <w:bCs/>
         </w:rPr>
-        <w:lastRenderedPageBreak/>
         <w:t>Visual Representation: Findings and Scores for Each Experiment</w:t>
       </w:r>
     </w:p>
@@ -6928,14 +7402,40 @@
         </w:rPr>
         <w:t xml:space="preserve">Reference: </w:t>
       </w:r>
+      <w:r>
+        <w:rPr>
+          <w:color w:val="0F4761" w:themeColor="accent1" w:themeShade="BF"/>
+        </w:rPr>
+        <w:t xml:space="preserve"> </w:t>
+      </w:r>
+      <w:r>
+        <w:rPr>
+          <w:color w:val="0F4761" w:themeColor="accent1" w:themeShade="BF"/>
+        </w:rPr>
+        <w:t>Das, S., Mahfouz, A. M., Venugopal, D., &amp; Shiva, S. (2019, July). DDoS intrusion detection through machine learning ensemble. In </w:t>
+      </w:r>
+      <w:r>
+        <w:rPr>
+          <w:i/>
+          <w:iCs/>
+          <w:color w:val="0F4761" w:themeColor="accent1" w:themeShade="BF"/>
+        </w:rPr>
+        <w:t>2019 IEEE 19th international conference on software Quality, Reliability and Security Companion (QRS-C)</w:t>
+      </w:r>
+      <w:r>
+        <w:rPr>
+          <w:color w:val="0F4761" w:themeColor="accent1" w:themeShade="BF"/>
+        </w:rPr>
+        <w:t> (pp. 471-477). IEEE.</w:t>
+      </w:r>
     </w:p>
     <w:p>
       <w:r>
-        <w:t>The paper "DDoS Intrusion Detection Through Machine Learning Ensemble" by Saikat Das, Ahmed M. Mahfouz, Deepak Venugopal, and Sajjan Shiva aims to develop a robust Network Intrusion Detection System (NIDS) that effectively identifies and mitigates Distributed Denial of Service (DDoS) attacks using ensemble machine learning techniques. The study's main objective is to enhance the detection accuracy and reduce false positive rates by combining multiple classifiers to leverage their individual strengths. The research questions address whether an ensemble model can outperform single classifiers in detecting DDoS attacks. The paper uses the theoretical framework of ensemble learning, where classifiers from different families—Multi-Layer Perceptron (MLP), Support Vector Machine (SVM), K-Nearest Neighbors (KNN), and Decision Tree (J48)—are combined using a majority voting method. This approach situates itself within the existing literature by building on previous work that highlighted the benefits of ensemble models over single models in intrusion detection. A quantitative research method is employed, using the NSL-</w:t>
+        <w:t xml:space="preserve">The paper "DDoS Intrusion Detection Through Machine Learning Ensemble" by Saikat Das, Ahmed M. Mahfouz, Deepak Venugopal, and Sajjan Shiva aims to develop a robust Network Intrusion Detection System (NIDS) that effectively identifies and mitigates Distributed Denial of Service (DDoS) attacks using ensemble machine learning techniques. The study's main objective is to enhance the detection accuracy and reduce false positive rates by combining multiple classifiers to leverage their individual strengths. The research </w:t>
       </w:r>
       <w:r>
         <w:lastRenderedPageBreak/>
-        <w:t>KDD dataset for training and testing. The dataset is preprocessed to convert non-numeric features to numeric and to select the most relevant features for DDoS detection. The sample size is substantial, ensuring a representative evaluation. Key findings reveal that the ensemble model achieves a 99.77% detection accuracy, significantly reducing false positives compared to individual classifiers. These results support the hypothesis that ensemble learning enhances DDoS detection capabilities. The results are presented clearly and logically, with interpretations suggesting that the ensemble model provides a more comprehensive defense against varied attack types. Conclusions are well-supported by the data, relating findings to the broader field of cybersecurity. The study discusses implications for future research, including testing with other datasets and extending the model to detect multiple attack types. Limitations include the controlled dataset and the need for real-time validation. The paper contributes new insights by demonstrating the effectiveness of ensemble learning in NIDS, advancing the understanding of machine learning applications in network security.</w:t>
+        <w:t>questions address whether an ensemble model can outperform single classifiers in detecting DDoS attacks. The paper uses the theoretical framework of ensemble learning, where classifiers from different families—Multi-Layer Perceptron (MLP), Support Vector Machine (SVM), K-Nearest Neighbors (KNN), and Decision Tree (J48)—are combined using a majority voting method. This approach situates itself within the existing literature by building on previous work that highlighted the benefits of ensemble models over single models in intrusion detection. A quantitative research method is employed, using the NSL-KDD dataset for training and testing. The dataset is preprocessed to convert non-numeric features to numeric and to select the most relevant features for DDoS detection. The sample size is substantial, ensuring a representative evaluation. Key findings reveal that the ensemble model achieves a 99.77% detection accuracy, significantly reducing false positives compared to individual classifiers. These results support the hypothesis that ensemble learning enhances DDoS detection capabilities. The results are presented clearly and logically, with interpretations suggesting that the ensemble model provides a more comprehensive defense against varied attack types. Conclusions are well-supported by the data, relating findings to the broader field of cybersecurity. The study discusses implications for future research, including testing with other datasets and extending the model to detect multiple attack types. Limitations include the controlled dataset and the need for real-time validation. The paper contributes new insights by demonstrating the effectiveness of ensemble learning in NIDS, advancing the understanding of machine learning applications in network security.</w:t>
       </w:r>
     </w:p>
     <w:p>
@@ -7665,6 +8165,7 @@
     </w:tbl>
     <w:p>
       <w:r>
+        <w:lastRenderedPageBreak/>
         <w:t xml:space="preserve">The table summarizes the performance metrics of individual classifiers and the ensemble model, highlighting the superior performance of the ensemble model in terms of accuracy, TPR, FPR, precision, recall, F-measure, and ROC area, making it the most effective approach for DDoS </w:t>
       </w:r>
     </w:p>
@@ -7708,8 +8209,51 @@
         <w:rPr>
           <w:color w:val="0F4761" w:themeColor="accent1" w:themeShade="BF"/>
         </w:rPr>
-        <w:lastRenderedPageBreak/>
         <w:t xml:space="preserve">Reference: </w:t>
+      </w:r>
+      <w:r>
+        <w:rPr>
+          <w:color w:val="0F4761" w:themeColor="accent1" w:themeShade="BF"/>
+        </w:rPr>
+        <w:t xml:space="preserve"> </w:t>
+      </w:r>
+      <w:r>
+        <w:rPr>
+          <w:color w:val="0F4761" w:themeColor="accent1" w:themeShade="BF"/>
+        </w:rPr>
+        <w:t>Chen, Y. W., Sheu, J. P., Kuo, Y. C., &amp; Van Cuong, N. (2020, June). Design and implementation of IoT DDoS attacks detection system based on machine learning. In </w:t>
+      </w:r>
+      <w:r>
+        <w:rPr>
+          <w:i/>
+          <w:iCs/>
+          <w:color w:val="0F4761" w:themeColor="accent1" w:themeShade="BF"/>
+        </w:rPr>
+        <w:t>2020 European Conference on Networks and Communications (</w:t>
+      </w:r>
+      <w:proofErr w:type="spellStart"/>
+      <w:r>
+        <w:rPr>
+          <w:i/>
+          <w:iCs/>
+          <w:color w:val="0F4761" w:themeColor="accent1" w:themeShade="BF"/>
+        </w:rPr>
+        <w:t>EuCNC</w:t>
+      </w:r>
+      <w:proofErr w:type="spellEnd"/>
+      <w:r>
+        <w:rPr>
+          <w:i/>
+          <w:iCs/>
+          <w:color w:val="0F4761" w:themeColor="accent1" w:themeShade="BF"/>
+        </w:rPr>
+        <w:t>)</w:t>
+      </w:r>
+      <w:r>
+        <w:rPr>
+          <w:color w:val="0F4761" w:themeColor="accent1" w:themeShade="BF"/>
+        </w:rPr>
+        <w:t> (pp. 122-127). IEEE.</w:t>
       </w:r>
     </w:p>
     <w:p>
@@ -7729,6 +8273,7 @@
           <w:b/>
           <w:bCs/>
         </w:rPr>
+        <w:lastRenderedPageBreak/>
         <w:t>Visual Representation: Findings and Scores for Each Experiment</w:t>
       </w:r>
     </w:p>
@@ -8045,6 +8590,40 @@
         </w:rPr>
         <w:t xml:space="preserve">Reference: </w:t>
       </w:r>
+      <w:r>
+        <w:rPr>
+          <w:color w:val="0F4761" w:themeColor="accent1" w:themeShade="BF"/>
+        </w:rPr>
+        <w:t xml:space="preserve">Deepa, V., Sudar, K. M., &amp; </w:t>
+      </w:r>
+      <w:proofErr w:type="spellStart"/>
+      <w:r>
+        <w:rPr>
+          <w:color w:val="0F4761" w:themeColor="accent1" w:themeShade="BF"/>
+        </w:rPr>
+        <w:t>Deepalakshmi</w:t>
+      </w:r>
+      <w:proofErr w:type="spellEnd"/>
+      <w:r>
+        <w:rPr>
+          <w:color w:val="0F4761" w:themeColor="accent1" w:themeShade="BF"/>
+        </w:rPr>
+        <w:t>, P. (2018, December). Detection of DDoS attack on SDN control plane using hybrid machine learning techniques. In </w:t>
+      </w:r>
+      <w:r>
+        <w:rPr>
+          <w:i/>
+          <w:iCs/>
+          <w:color w:val="0F4761" w:themeColor="accent1" w:themeShade="BF"/>
+        </w:rPr>
+        <w:t>2018 International Conference on Smart Systems and Inventive Technology (ICSSIT)</w:t>
+      </w:r>
+      <w:r>
+        <w:rPr>
+          <w:color w:val="0F4761" w:themeColor="accent1" w:themeShade="BF"/>
+        </w:rPr>
+        <w:t> (pp. 299-303). IEEE.</w:t>
+      </w:r>
     </w:p>
     <w:p>
       <w:r>
@@ -8056,7 +8635,11 @@
       </w:r>
       <w:proofErr w:type="spellEnd"/>
       <w:r>
-        <w:t xml:space="preserve"> aims to enhance the security of Software-Defined Networking (SDN) environments by developing a hybrid machine learning model to detect Distributed Denial of Service (DDoS) attacks on the control plane. The main objective is to combine the strengths of Support Vector Machine (SVM) and Self-Organized Map (SOM) techniques to improve detection accuracy and reduce false alarm rates. The research addresses whether a hybrid model can outperform individual machine learning models in detecting DDoS attacks. The study situates itself within the existing literature by addressing the significant threat posed by DDoS attacks in SDN environments and builds on prior work that highlights the advantages of hybrid models in intrusion detection. A quantitative research method is employed, with data collected from a custom network topology using Mininet, an emulation tool, to simulate DDoS attacks and normal traffic. The sample size is adequate, encompassing various attack scenarios to ensure comprehensive evaluation. Key findings indicate that the hybrid SVM-SOM model achieves higher accuracy (96.77%), detection rate (90.45%), and lower false alarm rate (0.032%) compared to the individual SVM and SOM models. These results confirm the hypothesis that hybrid models can provide superior performance in DDoS detection. The findings are presented clearly, and the authors interpret them as significant improvements in SDN security. Conclusions are well-supported by the data, suggesting that the proposed hybrid model is effective in enhancing DDoS detection. The study discusses implications for future research, including the potential for implementing ensemble machine learning models to further improve detection accuracy. Limitations include the controlled experimental environment and the need for validation with real-world traffic. The paper contributes to the field by demonstrating the practical application of hybrid machine learning models in enhancing SDN security, advancing the understanding of effective DDoS detection strategies.</w:t>
+        <w:t xml:space="preserve"> aims to enhance the security of Software-Defined Networking (SDN) environments by developing a hybrid machine learning model to detect Distributed Denial of Service (DDoS) attacks on the control plane. The main objective is to combine the strengths of Support Vector Machine (SVM) and Self-Organized Map (SOM) techniques to improve detection accuracy and reduce false alarm rates. The research addresses whether a hybrid model can outperform individual machine learning models in detecting DDoS attacks. The study situates itself within the existing literature by addressing the significant threat posed by DDoS attacks in SDN environments and builds on prior work that highlights the advantages of hybrid models in intrusion detection. A quantitative research method is employed, with data collected from a custom network topology using Mininet, an emulation tool, to simulate DDoS attacks and normal traffic. The sample size is adequate, encompassing various attack scenarios to ensure comprehensive evaluation. Key findings indicate that the hybrid SVM-SOM model achieves higher accuracy (96.77%), detection rate (90.45%), and lower false alarm rate (0.032%) compared to the individual SVM and SOM models. These results confirm the hypothesis that hybrid models can provide superior performance in DDoS detection. The findings are presented clearly, and the authors interpret them as significant </w:t>
+      </w:r>
+      <w:r>
+        <w:lastRenderedPageBreak/>
+        <w:t>improvements in SDN security. Conclusions are well-supported by the data, suggesting that the proposed hybrid model is effective in enhancing DDoS detection. The study discusses implications for future research, including the potential for implementing ensemble machine learning models to further improve detection accuracy. Limitations include the controlled experimental environment and the need for validation with real-world traffic. The paper contributes to the field by demonstrating the practical application of hybrid machine learning models in enhancing SDN security, advancing the understanding of effective DDoS detection strategies.</w:t>
       </w:r>
     </w:p>
     <w:p>
@@ -8119,7 +8702,6 @@
                 <w:b/>
                 <w:bCs/>
               </w:rPr>
-              <w:lastRenderedPageBreak/>
               <w:t>Algorithm</w:t>
             </w:r>
           </w:p>
@@ -8630,10 +9212,76 @@
         </w:rPr>
         <w:t xml:space="preserve">Reference: </w:t>
       </w:r>
+      <w:r>
+        <w:rPr>
+          <w:color w:val="0F4761" w:themeColor="accent1" w:themeShade="BF"/>
+        </w:rPr>
+        <w:t>Dasari, K. B., &amp; Devarakonda, N. (2021). Detection of Different DDoS Attacks Using Machine Learning Classification Algorithms. </w:t>
+      </w:r>
+      <w:proofErr w:type="spellStart"/>
+      <w:r>
+        <w:rPr>
+          <w:i/>
+          <w:iCs/>
+          <w:color w:val="0F4761" w:themeColor="accent1" w:themeShade="BF"/>
+        </w:rPr>
+        <w:t>Ingénierie</w:t>
+      </w:r>
+      <w:proofErr w:type="spellEnd"/>
+      <w:r>
+        <w:rPr>
+          <w:i/>
+          <w:iCs/>
+          <w:color w:val="0F4761" w:themeColor="accent1" w:themeShade="BF"/>
+        </w:rPr>
+        <w:t xml:space="preserve"> des </w:t>
+      </w:r>
+      <w:proofErr w:type="spellStart"/>
+      <w:r>
+        <w:rPr>
+          <w:i/>
+          <w:iCs/>
+          <w:color w:val="0F4761" w:themeColor="accent1" w:themeShade="BF"/>
+        </w:rPr>
+        <w:t>Systèmes</w:t>
+      </w:r>
+      <w:proofErr w:type="spellEnd"/>
+      <w:r>
+        <w:rPr>
+          <w:i/>
+          <w:iCs/>
+          <w:color w:val="0F4761" w:themeColor="accent1" w:themeShade="BF"/>
+        </w:rPr>
+        <w:t xml:space="preserve"> d Inf.</w:t>
+      </w:r>
+      <w:r>
+        <w:rPr>
+          <w:color w:val="0F4761" w:themeColor="accent1" w:themeShade="BF"/>
+        </w:rPr>
+        <w:t>, </w:t>
+      </w:r>
+      <w:r>
+        <w:rPr>
+          <w:i/>
+          <w:iCs/>
+          <w:color w:val="0F4761" w:themeColor="accent1" w:themeShade="BF"/>
+        </w:rPr>
+        <w:t>26</w:t>
+      </w:r>
+      <w:r>
+        <w:rPr>
+          <w:color w:val="0F4761" w:themeColor="accent1" w:themeShade="BF"/>
+        </w:rPr>
+        <w:t>(5), 461-468.</w:t>
+      </w:r>
     </w:p>
     <w:p>
       <w:r>
-        <w:t xml:space="preserve">The study titled "Detection of Different DDoS Attacks Using Machine Learning" primarily aims to develop an efficient and accurate detection model for distinguishing between benign and DDoS attack traffic within the CICDDoS2019 dataset. The research addresses the critical question of how well different machine learning classification algorithms can predict the categorical values of benign and DDoS attack instances. The study employs theories and models related to logistic regression, decision trees, random forests, k-nearest neighbors, naive Bayes, and AdaBoost to frame the research, situating itself within the existing literature by referencing recent advancements and gaps in DDoS detection methods. The research employs quantitative methods, justified by the large-scale dataset and the need for precise statistical analysis. Data collection involved the use of </w:t>
+        <w:t xml:space="preserve">The study titled "Detection of Different DDoS Attacks Using Machine Learning" primarily aims to develop an efficient and accurate detection model for distinguishing between benign and DDoS attack traffic within the CICDDoS2019 dataset. The research addresses the critical question of how well different machine learning classification algorithms can predict the categorical values of benign and DDoS attack instances. The study employs theories and models related to logistic regression, decision trees, random forests, k-nearest neighbors, naive Bayes, and AdaBoost to frame the research, situating itself within </w:t>
+      </w:r>
+      <w:r>
+        <w:lastRenderedPageBreak/>
+        <w:t xml:space="preserve">the existing literature by referencing recent advancements and gaps in DDoS detection methods. The research employs quantitative methods, justified by the large-scale dataset and the need for precise statistical analysis. Data collection involved the use of </w:t>
       </w:r>
       <w:proofErr w:type="spellStart"/>
       <w:r>
@@ -8649,11 +9297,7 @@
       </w:r>
       <w:proofErr w:type="spellEnd"/>
       <w:r>
-        <w:t>. The sample size, comprising millions of records and eleven different DDoS attack datasets, is sufficient and representative of real-world scenarios. Key findings indicate that machine learning methods significantly outperform traditional detection methods in terms of accuracy and speed. The results clearly support the research hypotheses, with outcomes presented logically through various performance metrics. The authors interpret their findings to show that certain algorithms, such as random forests and logistic regression, offer superior detection capabilities. The conclusions are well-</w:t>
-      </w:r>
-      <w:r>
-        <w:lastRenderedPageBreak/>
-        <w:t>supported by the data, with the study’s findings contributing to the existing body of knowledge by validating the effectiveness of advanced machine learning techniques in DDoS detection. The authors discuss future research implications, such as enhancing detection models for low-rate DDoS attacks and integrating more diverse datasets. Acknowledged limitations include the potential biases due to dataset characteristics and the scope for improving feature selection methods. This study advances the understanding of DDoS detection in cloud environments by providing new insights into the application of machine learning for cybersecurity.</w:t>
+        <w:t>. The sample size, comprising millions of records and eleven different DDoS attack datasets, is sufficient and representative of real-world scenarios. Key findings indicate that machine learning methods significantly outperform traditional detection methods in terms of accuracy and speed. The results clearly support the research hypotheses, with outcomes presented logically through various performance metrics. The authors interpret their findings to show that certain algorithms, such as random forests and logistic regression, offer superior detection capabilities. The conclusions are well-supported by the data, with the study’s findings contributing to the existing body of knowledge by validating the effectiveness of advanced machine learning techniques in DDoS detection. The authors discuss future research implications, such as enhancing detection models for low-rate DDoS attacks and integrating more diverse datasets. Acknowledged limitations include the potential biases due to dataset characteristics and the scope for improving feature selection methods. This study advances the understanding of DDoS detection in cloud environments by providing new insights into the application of machine learning for cybersecurity.</w:t>
       </w:r>
     </w:p>
     <w:p>
@@ -9305,6 +9949,7 @@
           <w:bCs/>
           <w:color w:val="FF0000"/>
         </w:rPr>
+        <w:lastRenderedPageBreak/>
         <w:t>P1</w:t>
       </w:r>
       <w:r>
@@ -9339,6 +9984,46 @@
         </w:rPr>
         <w:t xml:space="preserve">Reference: </w:t>
       </w:r>
+      <w:r>
+        <w:rPr>
+          <w:color w:val="0F4761" w:themeColor="accent1" w:themeShade="BF"/>
+        </w:rPr>
+        <w:t xml:space="preserve"> </w:t>
+      </w:r>
+      <w:r>
+        <w:rPr>
+          <w:color w:val="0F4761" w:themeColor="accent1" w:themeShade="BF"/>
+        </w:rPr>
+        <w:t xml:space="preserve">Sudar, K. M., Beulah, M., </w:t>
+      </w:r>
+      <w:proofErr w:type="spellStart"/>
+      <w:r>
+        <w:rPr>
+          <w:color w:val="0F4761" w:themeColor="accent1" w:themeShade="BF"/>
+        </w:rPr>
+        <w:t>Deepalakshmi</w:t>
+      </w:r>
+      <w:proofErr w:type="spellEnd"/>
+      <w:r>
+        <w:rPr>
+          <w:color w:val="0F4761" w:themeColor="accent1" w:themeShade="BF"/>
+        </w:rPr>
+        <w:t>, P., Nagaraj, P., &amp; Chinnasamy, P. (2021, January). Detection of Distributed Denial of Service Attacks in SDN using Machine learning techniques. In </w:t>
+      </w:r>
+      <w:r>
+        <w:rPr>
+          <w:i/>
+          <w:iCs/>
+          <w:color w:val="0F4761" w:themeColor="accent1" w:themeShade="BF"/>
+        </w:rPr>
+        <w:t>2021 international conference on Computer Communication and Informatics (ICCCI)</w:t>
+      </w:r>
+      <w:r>
+        <w:rPr>
+          <w:color w:val="0F4761" w:themeColor="accent1" w:themeShade="BF"/>
+        </w:rPr>
+        <w:t> (pp. 1-5). IEEE.</w:t>
+      </w:r>
     </w:p>
     <w:p>
       <w:pPr>
@@ -9349,11 +10034,7 @@
     </w:p>
     <w:p>
       <w:r>
-        <w:t xml:space="preserve">The main objective of the study "Detection of Different DDoS Attacks Using Machine Learning" is to develop an efficient method for detecting various types of DDoS attacks using machine learning algorithms. The research addresses the hypothesis that machine learning models can effectively distinguish between benign and DDoS attack traffic. The paper leverages theories and models related to machine learning classification techniques, such as Logistic Regression, Decision Tree, Random Forest, K-Nearest Neighbor, Naive Bayes, and AdaBoost. It situates itself within existing literature by building </w:t>
-      </w:r>
-      <w:r>
-        <w:lastRenderedPageBreak/>
-        <w:t xml:space="preserve">on previous works that applied machine learning and data mining approaches for DDoS detection, emphasizing the gaps in handling high-dimensional data and non-linearity of network traffic. The study uses a quantitative research method, employing the CICDDoS2019 dataset for training and testing the models. The methods are well-justified given the research questions, focusing on feature selection and data preprocessing to improve detection accuracy. Data was collected using the </w:t>
+        <w:t xml:space="preserve">The main objective of the study "Detection of Different DDoS Attacks Using Machine Learning" is to develop an efficient method for detecting various types of DDoS attacks using machine learning algorithms. The research addresses the hypothesis that machine learning models can effectively distinguish between benign and DDoS attack traffic. The paper leverages theories and models related to machine learning classification techniques, such as Logistic Regression, Decision Tree, Random Forest, K-Nearest Neighbor, Naive Bayes, and AdaBoost. It situates itself within existing literature by building on previous works that applied machine learning and data mining approaches for DDoS detection, emphasizing the gaps in handling high-dimensional data and non-linearity of network traffic. The study uses a quantitative research method, employing the CICDDoS2019 dataset for training and testing the models. The methods are well-justified given the research questions, focusing on feature selection and data preprocessing to improve detection accuracy. Data was collected using the </w:t>
       </w:r>
       <w:proofErr w:type="spellStart"/>
       <w:r>
@@ -9423,6 +10104,7 @@
                 <w:b/>
                 <w:bCs/>
               </w:rPr>
+              <w:lastRenderedPageBreak/>
               <w:t>Experiment</w:t>
             </w:r>
           </w:p>
@@ -10017,7 +10699,6 @@
           </w:tcPr>
           <w:p>
             <w:r>
-              <w:lastRenderedPageBreak/>
               <w:t>6</w:t>
             </w:r>
           </w:p>
@@ -10143,14 +10824,48 @@
         </w:rPr>
         <w:t xml:space="preserve">Reference: </w:t>
       </w:r>
+      <w:r>
+        <w:rPr>
+          <w:color w:val="0F4761" w:themeColor="accent1" w:themeShade="BF"/>
+        </w:rPr>
+        <w:t xml:space="preserve">Doshi, R., Apthorpe, N., &amp; Feamster, N. (2018, May). Machine learning </w:t>
+      </w:r>
+      <w:proofErr w:type="spellStart"/>
+      <w:r>
+        <w:rPr>
+          <w:color w:val="0F4761" w:themeColor="accent1" w:themeShade="BF"/>
+        </w:rPr>
+        <w:t>ddos</w:t>
+      </w:r>
+      <w:proofErr w:type="spellEnd"/>
+      <w:r>
+        <w:rPr>
+          <w:color w:val="0F4761" w:themeColor="accent1" w:themeShade="BF"/>
+        </w:rPr>
+        <w:t xml:space="preserve"> detection for consumer internet of things devices. In </w:t>
+      </w:r>
+      <w:r>
+        <w:rPr>
+          <w:i/>
+          <w:iCs/>
+          <w:color w:val="0F4761" w:themeColor="accent1" w:themeShade="BF"/>
+        </w:rPr>
+        <w:t>2018 IEEE Security and Privacy Workshops (SPW)</w:t>
+      </w:r>
+      <w:r>
+        <w:rPr>
+          <w:color w:val="0F4761" w:themeColor="accent1" w:themeShade="BF"/>
+        </w:rPr>
+        <w:t> (pp. 29-35). IEEE.</w:t>
+      </w:r>
     </w:p>
     <w:p>
       <w:r>
-        <w:t xml:space="preserve">The study "Machine Learning DDoS Detection for Consumer Internet of Things Devices" by Rohan Doshi, Noah Apthorpe, and Nick Feamster focuses on developing a machine learning-based detection system to identify Distributed Denial of Service (DDoS) attacks originating from insecure consumer IoT devices. The primary objective is to utilize IoT-specific network behaviors to enhance the accuracy of DDoS detection through various machine learning algorithms. The research questions address the effectiveness of leveraging specific IoT traffic characteristics, such as limited endpoints and regular packet intervals, in distinguishing attack traffic from normal traffic. The study is framed within the theoretical context of anomaly detection and machine learning models, including random forests, K-nearest neighbors, support vector machines, decision trees, and neural networks. It situates itself within existing literature by addressing the gaps in applying ML models tailored to IoT environments, where device traffic patterns are distinct from other Internet-connected devices. The research employs a quantitative method, collecting data through a simulated IoT network setup comprising a variety of consumer devices and simulated DDoS attacks. Data collection involved capturing packet-level traffic data, which was then preprocessed for feature extraction. The sample size, including hundreds of thousands of packets, is sufficient and representative of typical IoT traffic. Key findings reveal that the machine learning models, particularly random forests and neural networks, achieve high accuracy rates exceeding 99% in detecting DDoS attacks. These results support the hypotheses and demonstrate the practical applicability of the proposed approach. The findings are presented clearly, with logical interpretations suggesting significant improvements in DDoS detection for IoT environments. Conclusions are well-supported by the data, emphasizing the utility of IoT-specific features in enhancing detection accuracy. The study discusses implications for future research, including testing with real-world IoT devices and exploring additional machine learning techniques. </w:t>
+        <w:t xml:space="preserve">The study "Machine Learning DDoS Detection for Consumer Internet of Things Devices" by Rohan Doshi, Noah Apthorpe, and Nick Feamster focuses on developing a machine learning-based detection system to identify Distributed Denial of Service (DDoS) attacks originating from insecure consumer IoT devices. The primary objective is to utilize IoT-specific network behaviors to enhance the accuracy of DDoS detection through various machine learning algorithms. The research questions address the effectiveness of leveraging specific IoT traffic characteristics, such as limited endpoints and regular packet intervals, in distinguishing attack traffic from normal traffic. The study is framed within the theoretical context of anomaly detection and machine learning models, including random forests, K-nearest neighbors, support vector machines, decision trees, and neural </w:t>
       </w:r>
       <w:r>
         <w:lastRenderedPageBreak/>
-        <w:t>Acknowledged limitations include the controlled experimental environment and the need for validation with diverse IoT devices. The paper contributes new insights by demonstrating the efficacy of machine learning in enhancing the security of IoT networks, advancing the field of network anomaly detection.</w:t>
+        <w:t>networks. It situates itself within existing literature by addressing the gaps in applying ML models tailored to IoT environments, where device traffic patterns are distinct from other Internet-connected devices. The research employs a quantitative method, collecting data through a simulated IoT network setup comprising a variety of consumer devices and simulated DDoS attacks. Data collection involved capturing packet-level traffic data, which was then preprocessed for feature extraction. The sample size, including hundreds of thousands of packets, is sufficient and representative of typical IoT traffic. Key findings reveal that the machine learning models, particularly random forests and neural networks, achieve high accuracy rates exceeding 99% in detecting DDoS attacks. These results support the hypotheses and demonstrate the practical applicability of the proposed approach. The findings are presented clearly, with logical interpretations suggesting significant improvements in DDoS detection for IoT environments. Conclusions are well-supported by the data, emphasizing the utility of IoT-specific features in enhancing detection accuracy. The study discusses implications for future research, including testing with real-world IoT devices and exploring additional machine learning techniques. Acknowledged limitations include the controlled experimental environment and the need for validation with diverse IoT devices. The paper contributes new insights by demonstrating the efficacy of machine learning in enhancing the security of IoT networks, advancing the field of network anomaly detection.</w:t>
       </w:r>
     </w:p>
     <w:p>
@@ -10788,6 +11503,7 @@
           </w:tcPr>
           <w:p>
             <w:r>
+              <w:lastRenderedPageBreak/>
               <w:t>Neural Network (NN)</w:t>
             </w:r>
           </w:p>
@@ -10925,30 +11641,60 @@
         </w:rPr>
         <w:t xml:space="preserve">Reference: </w:t>
       </w:r>
+      <w:r>
+        <w:rPr>
+          <w:color w:val="0F4761" w:themeColor="accent1" w:themeShade="BF"/>
+        </w:rPr>
+        <w:t>Saini, P. S., Behal, S., &amp; Bhatia, S. (2020, March). Detection of DDoS attacks using machine learning algorithms. In </w:t>
+      </w:r>
+      <w:r>
+        <w:rPr>
+          <w:i/>
+          <w:iCs/>
+          <w:color w:val="0F4761" w:themeColor="accent1" w:themeShade="BF"/>
+        </w:rPr>
+        <w:t>2020 7th International Conference on Computing for Sustainable Global Development (</w:t>
+      </w:r>
+      <w:proofErr w:type="spellStart"/>
+      <w:r>
+        <w:rPr>
+          <w:i/>
+          <w:iCs/>
+          <w:color w:val="0F4761" w:themeColor="accent1" w:themeShade="BF"/>
+        </w:rPr>
+        <w:t>INDIACom</w:t>
+      </w:r>
+      <w:proofErr w:type="spellEnd"/>
+      <w:r>
+        <w:rPr>
+          <w:i/>
+          <w:iCs/>
+          <w:color w:val="0F4761" w:themeColor="accent1" w:themeShade="BF"/>
+        </w:rPr>
+        <w:t>)</w:t>
+      </w:r>
+      <w:r>
+        <w:rPr>
+          <w:color w:val="0F4761" w:themeColor="accent1" w:themeShade="BF"/>
+        </w:rPr>
+        <w:t> (pp. 16-21). IEEE.</w:t>
+      </w:r>
     </w:p>
     <w:p>
       <w:r>
-        <w:t xml:space="preserve">The study presented in the paper aims to develop an efficient machine learning model to detect Distributed Denial of Service (DDoS) attacks in cloud computing environments. The primary objectives include identifying and mitigating DDoS attacks using advanced </w:t>
+        <w:t xml:space="preserve">The study presented in the paper aims to develop an efficient machine learning model to detect Distributed Denial of Service (DDoS) attacks in cloud computing environments. The primary objectives include identifying and mitigating DDoS attacks using advanced machine learning techniques to enhance detection accuracy and reduce false positives. The research questions address the effectiveness of various machine learning algorithms in detecting DDoS attacks and the improvement in detection rates achieved by the proposed model. The paper leverages theories and models related to machine learning, specifically focusing on classification algorithms such as Logistic Regression, Decision Tree, Random Forest, K-Nearest Neighbors, Naive Bayes, and AdaBoost. Situated within the existing literature, the study acknowledges the growing prevalence of DDoS attacks in cloud environments and the limitations of current detection methods. It employs quantitative research methods, using a comprehensive dataset (CICDDoS2019) known for its diversity of DDoS attack records. The methods are appropriate and well-justified, given the complexity and high-dimensionality of network traffic data. Data collection involved using </w:t>
+      </w:r>
+      <w:proofErr w:type="spellStart"/>
+      <w:r>
+        <w:t>CICFlowMeter</w:t>
+      </w:r>
+      <w:proofErr w:type="spellEnd"/>
+      <w:r>
+        <w:t xml:space="preserve"> to preprocess and standardize the data, ensuring it was suitable for training the machine learning models. The sample size of the dataset is sufficient, containing millions of records representing various DDoS attacks. Key findings reveal that the proposed model significantly improves detection accuracy and precision, addressing the research hypotheses effectively. The results are presented clearly, supported by rigorous evaluation metrics like accuracy, F1-measure, and Kappa. The authors interpret their findings by comparing the performance of different algorithms and highlighting the </w:t>
       </w:r>
       <w:r>
         <w:lastRenderedPageBreak/>
-        <w:t xml:space="preserve">machine learning techniques to enhance detection accuracy and reduce false positives. The research questions address the effectiveness of various machine learning algorithms in detecting DDoS attacks and the improvement in detection rates achieved by the proposed model. The paper leverages theories and models related to machine learning, specifically focusing on classification algorithms such as Logistic Regression, Decision Tree, Random Forest, K-Nearest Neighbors, Naive Bayes, and AdaBoost. Situated within the existing literature, the study acknowledges the growing prevalence of DDoS attacks in cloud environments and the limitations of current detection methods. It employs quantitative research methods, using a comprehensive dataset (CICDDoS2019) known for its diversity of DDoS attack records. The methods are appropriate and well-justified, given the complexity and </w:t>
-      </w:r>
-      <w:proofErr w:type="gramStart"/>
-      <w:r>
-        <w:t>high-dimensionality</w:t>
-      </w:r>
-      <w:proofErr w:type="gramEnd"/>
-      <w:r>
-        <w:t xml:space="preserve"> of network traffic data. Data collection involved using </w:t>
-      </w:r>
-      <w:proofErr w:type="spellStart"/>
-      <w:r>
-        <w:t>CICFlowMeter</w:t>
-      </w:r>
-      <w:proofErr w:type="spellEnd"/>
-      <w:r>
-        <w:t xml:space="preserve"> to preprocess and standardize the data, ensuring it was suitable for training the machine learning models. The sample size of the dataset is sufficient, containing millions of records representing various DDoS attacks. Key findings reveal that the proposed model significantly improves detection accuracy and precision, addressing the research hypotheses effectively. The results are presented clearly, supported by rigorous evaluation metrics like accuracy, F1-measure, and Kappa. The authors interpret their findings by comparing the performance of different algorithms and highlighting the advantages of the ensemble approach used. The conclusions are supported by the data, demonstrating the model's potential in real-world applications. The findings contribute to the existing body of knowledge by offering a novel approach to DDoS detection and suggesting directions for future research, including the exploration of deep learning techniques and real-time detection capabilities. The authors acknowledge limitations such as the need for further testing in diverse network environments and potential biases introduced by the dataset's characteristics. Overall, the study advances knowledge in the field of cybersecurity, particularly in the detection and mitigation of DDoS attacks in cloud computing environments.</w:t>
+        <w:t>advantages of the ensemble approach used. The conclusions are supported by the data, demonstrating the model's potential in real-world applications. The findings contribute to the existing body of knowledge by offering a novel approach to DDoS detection and suggesting directions for future research, including the exploration of deep learning techniques and real-time detection capabilities. The authors acknowledge limitations such as the need for further testing in diverse network environments and potential biases introduced by the dataset's characteristics. Overall, the study advances knowledge in the field of cybersecurity, particularly in the detection and mitigation of DDoS attacks in cloud computing environments.</w:t>
       </w:r>
     </w:p>
     <w:p>
@@ -11444,7 +12190,6 @@
           </w:tcPr>
           <w:p>
             <w:r>
-              <w:lastRenderedPageBreak/>
               <w:t>5</w:t>
             </w:r>
           </w:p>
@@ -11670,11 +12415,7 @@
         <w:t>The table provides a clear visual representation of the performance metrics for each machine learning algorithm tested in the study, with the proposed ensemble method showing the highest scores across all evaluation criteria.</w:t>
       </w:r>
     </w:p>
-    <w:p>
-      <w:r>
-        <w:t>4o</w:t>
-      </w:r>
-    </w:p>
+    <w:p/>
     <w:p/>
     <w:p>
       <w:r>
@@ -11717,9 +12458,80 @@
         </w:rPr>
         <w:t xml:space="preserve">Reference: </w:t>
       </w:r>
+      <w:proofErr w:type="spellStart"/>
+      <w:r>
+        <w:rPr>
+          <w:color w:val="0F4761" w:themeColor="accent1" w:themeShade="BF"/>
+        </w:rPr>
+        <w:t>Khuphiran</w:t>
+      </w:r>
+      <w:proofErr w:type="spellEnd"/>
+      <w:r>
+        <w:rPr>
+          <w:color w:val="0F4761" w:themeColor="accent1" w:themeShade="BF"/>
+        </w:rPr>
+        <w:t xml:space="preserve">, P., </w:t>
+      </w:r>
+      <w:proofErr w:type="spellStart"/>
+      <w:r>
+        <w:rPr>
+          <w:color w:val="0F4761" w:themeColor="accent1" w:themeShade="BF"/>
+        </w:rPr>
+        <w:t>Leelaprute</w:t>
+      </w:r>
+      <w:proofErr w:type="spellEnd"/>
+      <w:r>
+        <w:rPr>
+          <w:color w:val="0F4761" w:themeColor="accent1" w:themeShade="BF"/>
+        </w:rPr>
+        <w:t xml:space="preserve">, P., </w:t>
+      </w:r>
+      <w:proofErr w:type="spellStart"/>
+      <w:r>
+        <w:rPr>
+          <w:color w:val="0F4761" w:themeColor="accent1" w:themeShade="BF"/>
+        </w:rPr>
+        <w:t>Uthayopas</w:t>
+      </w:r>
+      <w:proofErr w:type="spellEnd"/>
+      <w:r>
+        <w:rPr>
+          <w:color w:val="0F4761" w:themeColor="accent1" w:themeShade="BF"/>
+        </w:rPr>
+        <w:t xml:space="preserve">, P., Ichikawa, K., &amp; </w:t>
+      </w:r>
+      <w:proofErr w:type="spellStart"/>
+      <w:r>
+        <w:rPr>
+          <w:color w:val="0F4761" w:themeColor="accent1" w:themeShade="BF"/>
+        </w:rPr>
+        <w:t>Watanakeesuntorn</w:t>
+      </w:r>
+      <w:proofErr w:type="spellEnd"/>
+      <w:r>
+        <w:rPr>
+          <w:color w:val="0F4761" w:themeColor="accent1" w:themeShade="BF"/>
+        </w:rPr>
+        <w:t>, W. (2018, November). Performance comparison of machine learning models for DDoS attacks detection. In </w:t>
+      </w:r>
+      <w:r>
+        <w:rPr>
+          <w:i/>
+          <w:iCs/>
+          <w:color w:val="0F4761" w:themeColor="accent1" w:themeShade="BF"/>
+        </w:rPr>
+        <w:t>2018 22nd international computer science and engineering conference (ICSEC)</w:t>
+      </w:r>
+      <w:r>
+        <w:rPr>
+          <w:color w:val="0F4761" w:themeColor="accent1" w:themeShade="BF"/>
+        </w:rPr>
+        <w:t> (pp. 1-4). IEEE.</w:t>
+      </w:r>
     </w:p>
     <w:p>
       <w:r>
+        <w:lastRenderedPageBreak/>
         <w:t xml:space="preserve">The study aims to develop a robust machine learning-based Intrusion Detection System (IDS) to detect Distributed Denial of Service (DDoS) attacks in cloud computing environments. The primary research questions focus on identifying effective machine learning algorithms and feature sets that enhance detection accuracy while minimizing false positives. The paper leverages various machine learning theories and models, including Logistic Regression, Decision Tree, Random Forest, K-Nearest Neighbor, Naive Bayes, and AdaBoost, framed within the context of anomaly detection and network security. Situated within existing literature, it builds on prior works that have utilized similar techniques for network intrusion detection but seeks to improve on their methodologies by addressing gaps related to dataset suitability and feature selection. The research employs quantitative methods, analyzing data from the CICDDoS2019 dataset, which includes eleven different types of DDoS attacks. The methods are well-justified, given the nature of the problem and the necessity for precise attack detection mechanisms. Data collection involved using </w:t>
       </w:r>
       <w:proofErr w:type="spellStart"/>
@@ -11728,11 +12540,7 @@
       </w:r>
       <w:proofErr w:type="spellEnd"/>
       <w:r>
-        <w:t xml:space="preserve"> to preprocess and extract relevant features from network traffic data, ensuring the dataset's comprehensiveness and relevance. The sample size is substantial, consisting of millions of records, providing a robust basis for analysis. Key findings indicate that machine learning algorithms, especially ensemble methods, significantly improve detection rates compared to traditional approaches. The results support the hypotheses by demonstrating enhanced detection accuracy and reduced false positives. Findings are presented clearly, with logical interpretations that align with the data. The authors conclude that their proposed model outperforms existing methods, contributing valuable insights into the field of network security. The study's implications for </w:t>
-      </w:r>
-      <w:r>
-        <w:lastRenderedPageBreak/>
-        <w:t>future research include exploring other datasets and online data, enhancing the IDS's adaptability and performance in real-time scenarios. Acknowledged limitations include the potential biases inherent in the dataset and the need for continuous model updates to cope with evolving attack patterns. The study advances knowledge by presenting a practical, scalable solution for DDoS detection in cloud environments, highlighting the efficacy of machine learning in cybersecurity applications.</w:t>
+        <w:t xml:space="preserve"> to preprocess and extract relevant features from network traffic data, ensuring the dataset's comprehensiveness and relevance. The sample size is substantial, consisting of millions of records, providing a robust basis for analysis. Key findings indicate that machine learning algorithms, especially ensemble methods, significantly improve detection rates compared to traditional approaches. The results support the hypotheses by demonstrating enhanced detection accuracy and reduced false positives. Findings are presented clearly, with logical interpretations that align with the data. The authors conclude that their proposed model outperforms existing methods, contributing valuable insights into the field of network security. The study's implications for future research include exploring other datasets and online data, enhancing the IDS's adaptability and performance in real-time scenarios. Acknowledged limitations include the potential biases inherent in the dataset and the need for continuous model updates to cope with evolving attack patterns. The study advances knowledge by presenting a practical, scalable solution for DDoS detection in cloud environments, highlighting the efficacy of machine learning in cybersecurity applications.</w:t>
       </w:r>
     </w:p>
     <w:p>
@@ -12032,6 +12840,7 @@
           </w:tcPr>
           <w:p>
             <w:r>
+              <w:lastRenderedPageBreak/>
               <w:t>Advanced Detection</w:t>
             </w:r>
           </w:p>
@@ -12511,13 +13320,50 @@
         <w:rPr>
           <w:color w:val="0F4761" w:themeColor="accent1" w:themeShade="BF"/>
         </w:rPr>
-        <w:lastRenderedPageBreak/>
         <w:t xml:space="preserve">Reference: </w:t>
+      </w:r>
+      <w:r>
+        <w:rPr>
+          <w:color w:val="0F4761" w:themeColor="accent1" w:themeShade="BF"/>
+        </w:rPr>
+        <w:t>Mittal, M., Kumar, K., &amp; Behal, S. (2023). Deep learning approaches for detecting DDoS attacks: A systematic review. </w:t>
+      </w:r>
+      <w:r>
+        <w:rPr>
+          <w:i/>
+          <w:iCs/>
+          <w:color w:val="0F4761" w:themeColor="accent1" w:themeShade="BF"/>
+        </w:rPr>
+        <w:t>Soft computing</w:t>
+      </w:r>
+      <w:r>
+        <w:rPr>
+          <w:color w:val="0F4761" w:themeColor="accent1" w:themeShade="BF"/>
+        </w:rPr>
+        <w:t>, </w:t>
+      </w:r>
+      <w:r>
+        <w:rPr>
+          <w:i/>
+          <w:iCs/>
+          <w:color w:val="0F4761" w:themeColor="accent1" w:themeShade="BF"/>
+        </w:rPr>
+        <w:t>27</w:t>
+      </w:r>
+      <w:r>
+        <w:rPr>
+          <w:color w:val="0F4761" w:themeColor="accent1" w:themeShade="BF"/>
+        </w:rPr>
+        <w:t>(18), 13039-13075.</w:t>
       </w:r>
     </w:p>
     <w:p>
       <w:r>
-        <w:t>The study "Deep Learning Approaches for Detecting DDoS Attacks: A Systematic Review" by Meenakshi Mittal, Krishan Kumar, and Sunny Behal aims to systematically review the state-of-the-art deep learning techniques used for detecting Distributed Denial of Service (DDoS) attacks. The main objective is to identify and categorize various deep learning approaches, analyze their methodologies, strengths, and weaknesses, and highlight research gaps and future directions. The research questions address the effectiveness of different deep learning models, preprocessing strategies, hyperparameter values, and performance metrics used in the existing literature. The study is framed within the theoretical context of deep learning and cybersecurity, focusing on supervised instance learning, supervised sequence learning, semi-supervised learning, hybrid learning, and other learning methods. Situated within the existing literature, the paper builds on prior reviews and studies but distinguishes itself by providing a comprehensive analysis of deep learning techniques specifically for DDoS detection. The research employs a systematic literature review (SLR) method, analyzing data from four digital libraries (IEEE, ACM, ScienceDirect, Springer) and Google Scholar. This approach ensures a thorough and unbiased collection of relevant studies. The sample size is substantial, including studies published between 2018 and 2021. Key findings indicate that deep learning models, such as Convolutional Neural Networks (CNN), Long Short-Term Memory (LSTM), and hybrid models, show high accuracy and efficiency in detecting DDoS attacks. The results support the hypotheses that deep learning techniques can effectively identify DDoS attacks with high precision and recall. The findings are presented clearly and logically, with the authors interpreting the results as significant advancements in the field. The conclusions are well-supported by the data, suggesting that deep learning methods are suitable for real-time DDoS detection. The study's implications for future research include exploring quantum computing for enhancing deep learning capabilities, addressing dataset biases, and developing more robust and adaptive detection systems. The authors acknowledge limitations, such as the potential for dataset biases and the need for real-time validation. The study contributes new insights into the application of deep learning in cybersecurity, advancing the field by identifying effective techniques and highlighting areas for further research.</w:t>
+        <w:t xml:space="preserve">The study "Deep Learning Approaches for Detecting DDoS Attacks: A Systematic Review" by Meenakshi Mittal, Krishan Kumar, and Sunny Behal aims to systematically review the state-of-the-art deep learning techniques used for detecting Distributed Denial of Service (DDoS) attacks. The main objective is to identify and categorize various deep learning approaches, analyze their methodologies, strengths, and weaknesses, and highlight research gaps and future directions. The research questions address the effectiveness of different deep learning models, preprocessing strategies, hyperparameter values, and performance metrics used in the existing literature. The study is framed within the theoretical context of deep learning and cybersecurity, focusing on supervised instance </w:t>
+      </w:r>
+      <w:r>
+        <w:lastRenderedPageBreak/>
+        <w:t>learning, supervised sequence learning, semi-supervised learning, hybrid learning, and other learning methods. Situated within the existing literature, the paper builds on prior reviews and studies but distinguishes itself by providing a comprehensive analysis of deep learning techniques specifically for DDoS detection. The research employs a systematic literature review (SLR) method, analyzing data from four digital libraries (IEEE, ACM, ScienceDirect, Springer) and Google Scholar. This approach ensures a thorough and unbiased collection of relevant studies. The sample size is substantial, including studies published between 2018 and 2021. Key findings indicate that deep learning models, such as Convolutional Neural Networks (CNN), Long Short-Term Memory (LSTM), and hybrid models, show high accuracy and efficiency in detecting DDoS attacks. The results support the hypotheses that deep learning techniques can effectively identify DDoS attacks with high precision and recall. The findings are presented clearly and logically, with the authors interpreting the results as significant advancements in the field. The conclusions are well-supported by the data, suggesting that deep learning methods are suitable for real-time DDoS detection. The study's implications for future research include exploring quantum computing for enhancing deep learning capabilities, addressing dataset biases, and developing more robust and adaptive detection systems. The authors acknowledge limitations, such as the potential for dataset biases and the need for real-time validation. The study contributes new insights into the application of deep learning in cybersecurity, advancing the field by identifying effective techniques and highlighting areas for further research.</w:t>
       </w:r>
     </w:p>
     <w:p>
@@ -12579,7 +13425,6 @@
                 <w:b/>
                 <w:bCs/>
               </w:rPr>
-              <w:lastRenderedPageBreak/>
               <w:t>Approach</w:t>
             </w:r>
           </w:p>
@@ -12996,6 +13841,7 @@
           </w:tcPr>
           <w:p>
             <w:r>
+              <w:lastRenderedPageBreak/>
               <w:t>Hybrid CNN-LSTM</w:t>
             </w:r>
           </w:p>
@@ -13299,14 +14145,48 @@
         </w:rPr>
         <w:t xml:space="preserve">Reference: </w:t>
       </w:r>
+      <w:r>
+        <w:rPr>
+          <w:color w:val="0F4761" w:themeColor="accent1" w:themeShade="BF"/>
+        </w:rPr>
+        <w:t>Aamir, M., &amp; Zaidi, S. M. A. (2019). DDoS attack detection with feature engineering and machine learning: the framework and performance evaluation. </w:t>
+      </w:r>
+      <w:r>
+        <w:rPr>
+          <w:i/>
+          <w:iCs/>
+          <w:color w:val="0F4761" w:themeColor="accent1" w:themeShade="BF"/>
+        </w:rPr>
+        <w:t>International Journal of Information Security</w:t>
+      </w:r>
+      <w:r>
+        <w:rPr>
+          <w:color w:val="0F4761" w:themeColor="accent1" w:themeShade="BF"/>
+        </w:rPr>
+        <w:t>, </w:t>
+      </w:r>
+      <w:r>
+        <w:rPr>
+          <w:i/>
+          <w:iCs/>
+          <w:color w:val="0F4761" w:themeColor="accent1" w:themeShade="BF"/>
+        </w:rPr>
+        <w:t>18</w:t>
+      </w:r>
+      <w:r>
+        <w:rPr>
+          <w:color w:val="0F4761" w:themeColor="accent1" w:themeShade="BF"/>
+        </w:rPr>
+        <w:t>, 761-785.</w:t>
+      </w:r>
     </w:p>
     <w:p>
       <w:r>
-        <w:t xml:space="preserve">The main objective of the study "DDoS attack detection with feature engineering and machine learning: the framework and performance evaluation" by Muhammad Aamir and Syed Mustafa Ali Zaidi is to develop a comprehensive framework that integrates feature engineering with machine learning to effectively detect Distributed Denial of Service (DDoS) attacks. The research questions address the efficacy of various feature selection methods and machine learning models in improving detection accuracy while reducing </w:t>
+        <w:t xml:space="preserve">The main objective of the study "DDoS attack detection with feature engineering and machine learning: the framework and performance evaluation" by Muhammad Aamir and Syed Mustafa Ali Zaidi is to develop a comprehensive framework that integrates feature engineering with machine learning to effectively detect Distributed Denial of Service (DDoS) attacks. The research questions address the efficacy of various feature selection methods and machine learning models in improving detection accuracy while reducing computational overhead. The study employs theories and models related to feature engineering, such as backward elimination, chi-square tests, and information gain, as well as supervised machine learning algorithms including K-nearest neighbors (KNN), naive Bayes (NB), support vector machine (SVM), random forest (RF), and artificial neural networks (ANN). Situated within the existing literature, the paper builds on previous works by incorporating a systematic approach to feature engineering and machine learning, aiming to avoid common issues like overfitting and collinearity. The research methods are </w:t>
       </w:r>
       <w:r>
         <w:lastRenderedPageBreak/>
-        <w:t>computational overhead. The study employs theories and models related to feature engineering, such as backward elimination, chi-square tests, and information gain, as well as supervised machine learning algorithms including K-nearest neighbors (KNN), naive Bayes (NB), support vector machine (SVM), random forest (RF), and artificial neural networks (ANN). Situated within the existing literature, the paper builds on previous works by incorporating a systematic approach to feature engineering and machine learning, aiming to avoid common issues like overfitting and collinearity. The research methods are quantitative, utilizing a public dataset that combines normal and DDoS attack traffic. The data was collected and preprocessed using various feature selection techniques to create multiple datasets with different dimensions and features. The sample size is substantial, consisting of over a million records, ensuring representativeness. Key findings indicate that significant feature reduction is possible with minimal impact on detection accuracy, and among the machine learning models, KNN showed the best overall performance. The results support the hypothesis that effective feature engineering can enhance machine learning model performance in DDoS detection. The findings are presented clearly, demonstrating that optimized models can achieve high accuracy with reduced features. The authors interpret their findings as a validation of their proposed framework, with conclusions supported by the data. The study's implications for future research include further testing with different datasets and exploring more advanced machine learning techniques. Limitations acknowledged by the authors include the need for real-time validation and potential biases in the dataset. The study contributes new insights by proposing a structured framework that combines feature engineering with machine learning, advancing the field of cybersecurity by improving DDoS attack detection methods.</w:t>
+        <w:t>quantitative, utilizing a public dataset that combines normal and DDoS attack traffic. The data was collected and preprocessed using various feature selection techniques to create multiple datasets with different dimensions and features. The sample size is substantial, consisting of over a million records, ensuring representativeness. Key findings indicate that significant feature reduction is possible with minimal impact on detection accuracy, and among the machine learning models, KNN showed the best overall performance. The results support the hypothesis that effective feature engineering can enhance machine learning model performance in DDoS detection. The findings are presented clearly, demonstrating that optimized models can achieve high accuracy with reduced features. The authors interpret their findings as a validation of their proposed framework, with conclusions supported by the data. The study's implications for future research include further testing with different datasets and exploring more advanced machine learning techniques. Limitations acknowledged by the authors include the need for real-time validation and potential biases in the dataset. The study contributes new insights by proposing a structured framework that combines feature engineering with machine learning, advancing the field of cybersecurity by improving DDoS attack detection methods.</w:t>
       </w:r>
     </w:p>
     <w:p>
@@ -13956,7 +14836,6 @@
           </w:tcPr>
           <w:p>
             <w:r>
-              <w:lastRenderedPageBreak/>
               <w:t>DS02_Chi2</w:t>
             </w:r>
           </w:p>
@@ -14147,6 +15026,90 @@
         </w:rPr>
         <w:t xml:space="preserve">Reference: </w:t>
       </w:r>
+      <w:proofErr w:type="spellStart"/>
+      <w:r>
+        <w:rPr>
+          <w:color w:val="0F4761" w:themeColor="accent1" w:themeShade="BF"/>
+        </w:rPr>
+        <w:t>Banitalebi</w:t>
+      </w:r>
+      <w:proofErr w:type="spellEnd"/>
+      <w:r>
+        <w:rPr>
+          <w:color w:val="0F4761" w:themeColor="accent1" w:themeShade="BF"/>
+        </w:rPr>
+        <w:t xml:space="preserve"> </w:t>
+      </w:r>
+      <w:proofErr w:type="spellStart"/>
+      <w:r>
+        <w:rPr>
+          <w:color w:val="0F4761" w:themeColor="accent1" w:themeShade="BF"/>
+        </w:rPr>
+        <w:t>Dehkordi</w:t>
+      </w:r>
+      <w:proofErr w:type="spellEnd"/>
+      <w:r>
+        <w:rPr>
+          <w:color w:val="0F4761" w:themeColor="accent1" w:themeShade="BF"/>
+        </w:rPr>
+        <w:t xml:space="preserve">, A., </w:t>
+      </w:r>
+      <w:proofErr w:type="spellStart"/>
+      <w:r>
+        <w:rPr>
+          <w:color w:val="0F4761" w:themeColor="accent1" w:themeShade="BF"/>
+        </w:rPr>
+        <w:t>Soltanaghaei</w:t>
+      </w:r>
+      <w:proofErr w:type="spellEnd"/>
+      <w:r>
+        <w:rPr>
+          <w:color w:val="0F4761" w:themeColor="accent1" w:themeShade="BF"/>
+        </w:rPr>
+        <w:t xml:space="preserve">, M., &amp; </w:t>
+      </w:r>
+      <w:proofErr w:type="spellStart"/>
+      <w:r>
+        <w:rPr>
+          <w:color w:val="0F4761" w:themeColor="accent1" w:themeShade="BF"/>
+        </w:rPr>
+        <w:t>Boroujeni</w:t>
+      </w:r>
+      <w:proofErr w:type="spellEnd"/>
+      <w:r>
+        <w:rPr>
+          <w:color w:val="0F4761" w:themeColor="accent1" w:themeShade="BF"/>
+        </w:rPr>
+        <w:t>, F. Z. (2021). The DDoS attacks detection through machine learning and statistical methods in SDN. </w:t>
+      </w:r>
+      <w:r>
+        <w:rPr>
+          <w:i/>
+          <w:iCs/>
+          <w:color w:val="0F4761" w:themeColor="accent1" w:themeShade="BF"/>
+        </w:rPr>
+        <w:t>The Journal of Supercomputing</w:t>
+      </w:r>
+      <w:r>
+        <w:rPr>
+          <w:color w:val="0F4761" w:themeColor="accent1" w:themeShade="BF"/>
+        </w:rPr>
+        <w:t>, </w:t>
+      </w:r>
+      <w:r>
+        <w:rPr>
+          <w:i/>
+          <w:iCs/>
+          <w:color w:val="0F4761" w:themeColor="accent1" w:themeShade="BF"/>
+        </w:rPr>
+        <w:t>77</w:t>
+      </w:r>
+      <w:r>
+        <w:rPr>
+          <w:color w:val="0F4761" w:themeColor="accent1" w:themeShade="BF"/>
+        </w:rPr>
+        <w:t>(3), 2383-2415.</w:t>
+      </w:r>
     </w:p>
     <w:p>
       <w:r>
@@ -14214,11 +15177,7 @@
       </w:r>
       <w:proofErr w:type="spellEnd"/>
       <w:r>
-        <w:t xml:space="preserve">. It situates itself within the existing literature by addressing the limitations of previous DDoS detection methods, such as dependency on network topology and outdated datasets, and by proposing a more flexible and adaptive approach. The research employs quantitative methods, using public datasets (UNB-ISCX, CTU-13, and ISOT) to validate the proposed model. The data collection involved monitoring network traffic and extracting statistical information from switches and hosts. The sample size is substantial and representative, ensuring the robustness of the analysis. Key findings indicate that the proposed method achieves high accuracy rates (up to 99.85%) and low false positive rates (0.1%) across different datasets. These results support the hypotheses that combining entropy-based filtering with machine learning significantly enhances detection performance. The findings are presented clearly, with logical interpretations that align with the data. The authors conclude that their method outperforms existing approaches, contributing valuable insights into the field of SDN security. The study's implications for future research include further testing in diverse network environments and exploring real-time detection capabilities. Limitations acknowledged include the need for real-time validation and potential biases in the datasets. The study makes new </w:t>
-      </w:r>
-      <w:r>
-        <w:lastRenderedPageBreak/>
-        <w:t>contributions by combining statistical methods with machine learning for DDoS detection, advancing the field by providing a more effective and adaptable solution.</w:t>
+        <w:t>. It situates itself within the existing literature by addressing the limitations of previous DDoS detection methods, such as dependency on network topology and outdated datasets, and by proposing a more flexible and adaptive approach. The research employs quantitative methods, using public datasets (UNB-ISCX, CTU-13, and ISOT) to validate the proposed model. The data collection involved monitoring network traffic and extracting statistical information from switches and hosts. The sample size is substantial and representative, ensuring the robustness of the analysis. Key findings indicate that the proposed method achieves high accuracy rates (up to 99.85%) and low false positive rates (0.1%) across different datasets. These results support the hypotheses that combining entropy-based filtering with machine learning significantly enhances detection performance. The findings are presented clearly, with logical interpretations that align with the data. The authors conclude that their method outperforms existing approaches, contributing valuable insights into the field of SDN security. The study's implications for future research include further testing in diverse network environments and exploring real-time detection capabilities. Limitations acknowledged include the need for real-time validation and potential biases in the datasets. The study makes new contributions by combining statistical methods with machine learning for DDoS detection, advancing the field by providing a more effective and adaptable solution.</w:t>
       </w:r>
     </w:p>
     <w:p>
@@ -14281,6 +15240,7 @@
                 <w:b/>
                 <w:bCs/>
               </w:rPr>
+              <w:lastRenderedPageBreak/>
               <w:t>Dataset</w:t>
             </w:r>
           </w:p>
@@ -15000,28 +15960,71 @@
         </w:rPr>
         <w:t xml:space="preserve">Reference: </w:t>
       </w:r>
+      <w:proofErr w:type="spellStart"/>
+      <w:r>
+        <w:rPr>
+          <w:color w:val="0F4761" w:themeColor="accent1" w:themeShade="BF"/>
+        </w:rPr>
+        <w:t>Najafimehr</w:t>
+      </w:r>
+      <w:proofErr w:type="spellEnd"/>
+      <w:r>
+        <w:rPr>
+          <w:color w:val="0F4761" w:themeColor="accent1" w:themeShade="BF"/>
+        </w:rPr>
+        <w:t xml:space="preserve">, M., </w:t>
+      </w:r>
+      <w:proofErr w:type="spellStart"/>
+      <w:r>
+        <w:rPr>
+          <w:color w:val="0F4761" w:themeColor="accent1" w:themeShade="BF"/>
+        </w:rPr>
+        <w:t>Zarifzadeh</w:t>
+      </w:r>
+      <w:proofErr w:type="spellEnd"/>
+      <w:r>
+        <w:rPr>
+          <w:color w:val="0F4761" w:themeColor="accent1" w:themeShade="BF"/>
+        </w:rPr>
+        <w:t>, S., &amp; Mostafavi, S. (2022). A hybrid machine learning approach for detecting unprecedented DDoS attacks. </w:t>
+      </w:r>
+      <w:r>
+        <w:rPr>
+          <w:i/>
+          <w:iCs/>
+          <w:color w:val="0F4761" w:themeColor="accent1" w:themeShade="BF"/>
+        </w:rPr>
+        <w:t>The Journal of Supercomputing</w:t>
+      </w:r>
+      <w:r>
+        <w:rPr>
+          <w:color w:val="0F4761" w:themeColor="accent1" w:themeShade="BF"/>
+        </w:rPr>
+        <w:t>, </w:t>
+      </w:r>
+      <w:r>
+        <w:rPr>
+          <w:i/>
+          <w:iCs/>
+          <w:color w:val="0F4761" w:themeColor="accent1" w:themeShade="BF"/>
+        </w:rPr>
+        <w:t>78</w:t>
+      </w:r>
+      <w:r>
+        <w:rPr>
+          <w:color w:val="0F4761" w:themeColor="accent1" w:themeShade="BF"/>
+        </w:rPr>
+        <w:t>(6), 8106-8136.</w:t>
+      </w:r>
     </w:p>
     <w:p>
       <w:r>
-        <w:t xml:space="preserve">The main objectives of the study "Deep learning approaches for detecting DDoS attacks: a systematic review" </w:t>
-      </w:r>
-      <w:proofErr w:type="gramStart"/>
-      <w:r>
-        <w:t>are</w:t>
-      </w:r>
-      <w:proofErr w:type="gramEnd"/>
-      <w:r>
-        <w:t xml:space="preserve"> to evaluate state-of-the-art deep learning (DL) techniques for detecting Distributed Denial of Service (DDoS) attacks and to identify research gaps in the existing literature. The paper addresses key research questions, including the categorization of DDoS detection DL approaches, methodologies, strengths, and weaknesses of these approaches, and the identification of available DDoS benchmarked datasets and preprocessing strategies. The research is framed using various DL models such as Convolutional Neural Networks (CNN), Recurrent Neural Networks (RNN), and Long Short-Term Memory (LSTM) networks. The systematic literature review (SLR) methodology was adopted, which involves a comprehensive search and selection strategy </w:t>
+        <w:t xml:space="preserve">The main objectives of the study "Deep learning approaches for detecting DDoS attacks: a systematic review" are to evaluate state-of-the-art deep learning (DL) techniques for detecting Distributed Denial of Service (DDoS) attacks and to identify research gaps in the existing literature. The paper addresses key research questions, including the categorization of DDoS detection DL approaches, methodologies, strengths, and weaknesses of these approaches, and the identification of available DDoS benchmarked datasets and preprocessing strategies. The research is framed using various DL models such as Convolutional Neural Networks (CNN), Recurrent Neural Networks (RNN), and Long Short-Term Memory (LSTM) networks. The systematic literature review (SLR) methodology was adopted, which involves a comprehensive search and selection strategy across multiple digital libraries, ensuring the inclusion of relevant studies published between 2018 and 2021. The paper's research methods are well-justified and include </w:t>
       </w:r>
       <w:r>
         <w:lastRenderedPageBreak/>
-        <w:t xml:space="preserve">across multiple digital libraries, ensuring the inclusion of relevant studies published between 2018 and 2021. The paper's research methods are well-justified and include rigorous data collection and analysis techniques, focusing on hyperparameter values, experimental setups, and performance metrics. The sample size, drawn from numerous studies, is sufficient and representative of the field. Key findings highlight the effectiveness of DL techniques in improving detection accuracy and reducing false positives. The results effectively answer the research questions and support the hypotheses, with clear and logical presentation. The authors interpret their findings in the context of existing knowledge, discussing implications for future research and practice. They acknowledge limitations such as the need for comprehensive datasets and potential biases in dataset selection. The study contributes new insights by identifying critical gaps in current research, such as the need for more diverse and balanced datasets. This paper advances knowledge by providing a structured analysis of DL approaches for DDoS detection and outlining future research directions to address identified </w:t>
-      </w:r>
-      <w:proofErr w:type="gramStart"/>
-      <w:r>
-        <w:t>gaps .</w:t>
-      </w:r>
-      <w:proofErr w:type="gramEnd"/>
+        <w:t>rigorous data collection and analysis techniques, focusing on hyperparameter values, experimental setups, and performance metrics. The sample size, drawn from numerous studies, is sufficient and representative of the field. Key findings highlight the effectiveness of DL techniques in improving detection accuracy and reducing false positives. The results effectively answer the research questions and support the hypotheses, with clear and logical presentation. The authors interpret their findings in the context of existing knowledge, discussing implications for future research and practice. They acknowledge limitations such as the need for comprehensive datasets and potential biases in dataset selection. The study contributes new insights by identifying critical gaps in current research, such as the need for more diverse and balanced datasets. This paper advances knowledge by providing a structured analysis of DL approaches for DDoS detection and outlining future research directions to address identified gaps .</w:t>
+      </w:r>
     </w:p>
     <w:p>
       <w:r>
@@ -15625,18 +16628,44 @@
         <w:lastRenderedPageBreak/>
         <w:t xml:space="preserve">Reference: </w:t>
       </w:r>
+      <w:r>
+        <w:rPr>
+          <w:color w:val="0F4761" w:themeColor="accent1" w:themeShade="BF"/>
+        </w:rPr>
+        <w:t>Tuan, T. A., Long, H. V., Son, L. H., Kumar, R., Priyadarshini, I., &amp; Son, N. T. K. (2020). Performance evaluation of Botnet DDoS attack detection using machine learning. </w:t>
+      </w:r>
+      <w:r>
+        <w:rPr>
+          <w:i/>
+          <w:iCs/>
+          <w:color w:val="0F4761" w:themeColor="accent1" w:themeShade="BF"/>
+        </w:rPr>
+        <w:t>Evolutionary Intelligence</w:t>
+      </w:r>
+      <w:r>
+        <w:rPr>
+          <w:color w:val="0F4761" w:themeColor="accent1" w:themeShade="BF"/>
+        </w:rPr>
+        <w:t>, </w:t>
+      </w:r>
+      <w:r>
+        <w:rPr>
+          <w:i/>
+          <w:iCs/>
+          <w:color w:val="0F4761" w:themeColor="accent1" w:themeShade="BF"/>
+        </w:rPr>
+        <w:t>13</w:t>
+      </w:r>
+      <w:r>
+        <w:rPr>
+          <w:color w:val="0F4761" w:themeColor="accent1" w:themeShade="BF"/>
+        </w:rPr>
+        <w:t>(2), 283-294.</w:t>
+      </w:r>
     </w:p>
     <w:p>
       <w:r>
-        <w:t xml:space="preserve">The study "Performance evaluation of Botnet DDoS attack detection using machine learning" by Tong Anh Tuan et al. aims to evaluate the performance of various machine learning algorithms in detecting Botnet-based Distributed Denial of Service (DDoS) attacks. The primary research questions address the effectiveness of machine learning techniques such as Support Vector Machine (SVM), Artificial Neural Network (ANN), Naïve Bayes (NB), Decision Tree (DT), and Unsupervised Learning (USML) in identifying Botnet DDoS attacks. The study uses the theoretical framework of machine learning and focuses on metrics like Accuracy, False Alarm Rate (FAR), Sensitivity, Specificity, False Positive Rate (FPR), Area Under Curve (AUC), and Matthews Correlation Coefficient (MCC). Situated within the existing literature, the paper builds on previous work by performing a comparative analysis of these algorithms on two well-known datasets: UNBS-NB 15 and KDD99. The research employs quantitative methods, using these datasets to ensure comprehensive performance evaluation. The sample size, consisting of these </w:t>
-      </w:r>
-      <w:proofErr w:type="gramStart"/>
-      <w:r>
-        <w:t>datasets,</w:t>
-      </w:r>
-      <w:proofErr w:type="gramEnd"/>
-      <w:r>
-        <w:t xml:space="preserve"> is sufficient and representative for the study. Key findings indicate that the performance of the KDD99 dataset is better compared to the UNBS-NB 15 dataset. The results support the hypotheses that different machine learning methods have varying effectiveness, with USML showing the highest accuracy and lowest FAR. The findings are presented clearly and logically, with the authors interpreting that USML is the most effective in differentiating between Botnet and normal network traffic. The conclusions are well-supported by the data, and the study's findings contribute to the existing body of knowledge by providing a detailed performance comparison of multiple machine learning algorithms in Botnet DDoS detection. The authors discuss implications for future research, including the need to verify the credibility of machine learning methods on other datasets and to explore new algorithms based on </w:t>
+        <w:t xml:space="preserve">The study "Performance evaluation of Botnet DDoS attack detection using machine learning" by Tong Anh Tuan et al. aims to evaluate the performance of various machine learning algorithms in detecting Botnet-based Distributed Denial of Service (DDoS) attacks. The primary research questions address the effectiveness of machine learning techniques such as Support Vector Machine (SVM), Artificial Neural Network (ANN), Naïve Bayes (NB), Decision Tree (DT), and Unsupervised Learning (USML) in identifying Botnet DDoS attacks. The study uses the theoretical framework of machine learning and focuses on metrics like Accuracy, False Alarm Rate (FAR), Sensitivity, Specificity, False Positive Rate (FPR), Area Under Curve (AUC), and Matthews Correlation Coefficient (MCC). Situated within the existing literature, the paper builds on previous work by performing a comparative analysis of these algorithms on two well-known datasets: UNBS-NB 15 and KDD99. The research employs quantitative methods, using these datasets to ensure comprehensive performance evaluation. The sample size, consisting of these datasets, is sufficient and representative for the study. Key findings indicate that the performance of the KDD99 dataset is better compared to the UNBS-NB 15 dataset. The results support the hypotheses that different machine learning methods have varying effectiveness, with USML showing the highest accuracy and lowest FAR. The findings are presented clearly and logically, with the authors interpreting that USML is the most effective in differentiating between Botnet and normal network traffic. The conclusions are well-supported by the data, and the study's findings contribute to the existing body of knowledge by providing a detailed performance comparison of multiple machine learning algorithms in Botnet DDoS detection. The authors discuss implications for future research, including the need to verify the credibility of machine learning methods on other datasets and to explore new algorithms based on </w:t>
       </w:r>
       <w:proofErr w:type="spellStart"/>
       <w:r>
@@ -17073,22 +18102,48 @@
         </w:rPr>
         <w:t xml:space="preserve">Reference: </w:t>
       </w:r>
+      <w:r>
+        <w:rPr>
+          <w:color w:val="0F4761" w:themeColor="accent1" w:themeShade="BF"/>
+        </w:rPr>
+        <w:t>Bindra, N., &amp; Sood, M. (2019). Detecting DDoS attacks using machine learning techniques and contemporary intrusion detection dataset. </w:t>
+      </w:r>
+      <w:r>
+        <w:rPr>
+          <w:i/>
+          <w:iCs/>
+          <w:color w:val="0F4761" w:themeColor="accent1" w:themeShade="BF"/>
+        </w:rPr>
+        <w:t>Automatic Control and Computer Sciences</w:t>
+      </w:r>
+      <w:r>
+        <w:rPr>
+          <w:color w:val="0F4761" w:themeColor="accent1" w:themeShade="BF"/>
+        </w:rPr>
+        <w:t>, </w:t>
+      </w:r>
+      <w:r>
+        <w:rPr>
+          <w:i/>
+          <w:iCs/>
+          <w:color w:val="0F4761" w:themeColor="accent1" w:themeShade="BF"/>
+        </w:rPr>
+        <w:t>53</w:t>
+      </w:r>
+      <w:r>
+        <w:rPr>
+          <w:color w:val="0F4761" w:themeColor="accent1" w:themeShade="BF"/>
+        </w:rPr>
+        <w:t>(5), 419-428.</w:t>
+      </w:r>
     </w:p>
     <w:p>
       <w:r>
-        <w:t xml:space="preserve">The main objectives of the study "Detecting DDoS Attacks Using Machine Learning Techniques and Contemporary Intrusion Detection Dataset" by Naveen Bindra and Manu Sood are to identify the most effective supervised machine learning algorithms for detecting Distributed Denial of Service (DDoS) attacks and to evaluate their performance on a contemporary, real-life dataset. The research questions focus on determining which supervised learning algorithm yields the best results and assessing the accuracy of these </w:t>
+        <w:t xml:space="preserve">The main objectives of the study "Detecting DDoS Attacks Using Machine Learning Techniques and Contemporary Intrusion Detection Dataset" by Naveen Bindra and Manu Sood are to identify the most effective supervised machine learning algorithms for detecting Distributed Denial of Service (DDoS) attacks and to evaluate their performance </w:t>
       </w:r>
       <w:r>
         <w:lastRenderedPageBreak/>
-        <w:t xml:space="preserve">algorithms when trained on modern datasets. The study leverages various machine learning theories and models, including Support Vector Machine (SVM), Gaussian Naive Bayes (GNB), K-nearest neighbors (KNN), Random Forest (RF), and Logistic Regression (LR). Positioned within the existing literature, the paper addresses the limitations of traditional DDoS detection methods and underscores the need for updated datasets that reflect current attack vectors. The research employs a quantitative method, using the CIC IDS 2017 dataset for its experiments, which is recognized for its relevance and comprehensiveness in capturing recent DDoS attack patterns. The sample size, comprising 85 features and 225,725 instances, is substantial and representative. Key findings indicate that the Random Forest classifier achieved the highest accuracy (96.13%), followed by KNN and Logistic Regression. These results confirm the hypotheses that certain machine learning models perform better in distinguishing between legitimate and malicious traffic. The findings are presented clearly, with logical interpretations supporting the superior performance of the Random Forest algorithm. The study's conclusions are well-supported by the data, suggesting that machine learning, especially when using contemporary datasets, significantly enhances DDoS detection capabilities. The authors discuss implications for future research, emphasizing the exploration of other preprocessing techniques and the validation of models across different datasets. Acknowledged limitations include the exclusive use of a single preprocessing technique and the computational intensity of the Random Forest classifier. The study contributes new insights by validating the efficacy of machine learning models on a modern </w:t>
-      </w:r>
-      <w:proofErr w:type="gramStart"/>
-      <w:r>
-        <w:t>dataset</w:t>
-      </w:r>
-      <w:proofErr w:type="gramEnd"/>
-      <w:r>
-        <w:t>, advancing the field of network security.</w:t>
+        <w:t>on a contemporary, real-life dataset. The research questions focus on determining which supervised learning algorithm yields the best results and assessing the accuracy of these algorithms when trained on modern datasets. The study leverages various machine learning theories and models, including Support Vector Machine (SVM), Gaussian Naive Bayes (GNB), K-nearest neighbors (KNN), Random Forest (RF), and Logistic Regression (LR). Positioned within the existing literature, the paper addresses the limitations of traditional DDoS detection methods and underscores the need for updated datasets that reflect current attack vectors. The research employs a quantitative method, using the CIC IDS 2017 dataset for its experiments, which is recognized for its relevance and comprehensiveness in capturing recent DDoS attack patterns. The sample size, comprising 85 features and 225,725 instances, is substantial and representative. Key findings indicate that the Random Forest classifier achieved the highest accuracy (96.13%), followed by KNN and Logistic Regression. These results confirm the hypotheses that certain machine learning models perform better in distinguishing between legitimate and malicious traffic. The findings are presented clearly, with logical interpretations supporting the superior performance of the Random Forest algorithm. The study's conclusions are well-supported by the data, suggesting that machine learning, especially when using contemporary datasets, significantly enhances DDoS detection capabilities. The authors discuss implications for future research, emphasizing the exploration of other preprocessing techniques and the validation of models across different datasets. Acknowledged limitations include the exclusive use of a single preprocessing technique and the computational intensity of the Random Forest classifier. The study contributes new insights by validating the efficacy of machine learning models on a modern dataset, advancing the field of network security.</w:t>
       </w:r>
     </w:p>
     <w:p>
@@ -17518,6 +18573,7 @@
           </w:tcPr>
           <w:p>
             <w:r>
+              <w:lastRenderedPageBreak/>
               <w:t>Linear SVM</w:t>
             </w:r>
           </w:p>
@@ -17583,7 +18639,6 @@
           </w:tcPr>
           <w:p>
             <w:r>
-              <w:lastRenderedPageBreak/>
               <w:t>KNN (</w:t>
             </w:r>
             <w:proofErr w:type="spellStart"/>
@@ -17838,14 +18893,56 @@
         </w:rPr>
         <w:t xml:space="preserve">Reference: </w:t>
       </w:r>
+      <w:proofErr w:type="spellStart"/>
+      <w:r>
+        <w:rPr>
+          <w:color w:val="0F4761" w:themeColor="accent1" w:themeShade="BF"/>
+        </w:rPr>
+        <w:t>Yungaicela</w:t>
+      </w:r>
+      <w:proofErr w:type="spellEnd"/>
+      <w:r>
+        <w:rPr>
+          <w:color w:val="0F4761" w:themeColor="accent1" w:themeShade="BF"/>
+        </w:rPr>
+        <w:t>-Naula, N. M., Vargas-Rosales, C., &amp; Perez-Diaz, J. A. (2021). SDN-based architecture for transport and application layer DDoS attack detection by using machine and deep learning. </w:t>
+      </w:r>
+      <w:r>
+        <w:rPr>
+          <w:i/>
+          <w:iCs/>
+          <w:color w:val="0F4761" w:themeColor="accent1" w:themeShade="BF"/>
+        </w:rPr>
+        <w:t>IEEE Access</w:t>
+      </w:r>
+      <w:r>
+        <w:rPr>
+          <w:color w:val="0F4761" w:themeColor="accent1" w:themeShade="BF"/>
+        </w:rPr>
+        <w:t>, </w:t>
+      </w:r>
+      <w:r>
+        <w:rPr>
+          <w:i/>
+          <w:iCs/>
+          <w:color w:val="0F4761" w:themeColor="accent1" w:themeShade="BF"/>
+        </w:rPr>
+        <w:t>9</w:t>
+      </w:r>
+      <w:r>
+        <w:rPr>
+          <w:color w:val="0F4761" w:themeColor="accent1" w:themeShade="BF"/>
+        </w:rPr>
+        <w:t>, 108495-108512.</w:t>
+      </w:r>
     </w:p>
     <w:p>
       <w:r>
-        <w:t xml:space="preserve">The study "SDN-Based Architecture for Transport and Application Layer DDoS Attack Detection by Using Machine and Deep Learning" aims to develop a flexible and modular architecture using Software-Defined Networking (SDN) to detect DDoS attacks at the transport and application layers. The research questions focus on evaluating the performance of various Machine Learning (ML) and Deep Learning (DL) models in detecting different types of DDoS attacks. The study is framed using models such as Support Vector Machine (SVM), Random Forest (RF), K-nearest Neighbor (KNN), Multilayer Perceptron (MLP), Convolutional Neural Network (CNN), Gated Recurrent Units (GRU), and Long Short-Term Memory (LSTM). Positioned within the existing literature, the paper highlights the limitations of previous works that did not use up-to-date datasets and lacked real-time evaluation. The research employs a mixed-methods approach, combining quantitative analysis of ML/DL models with real-time testing in a simulated environment using Mininet and ONOS SDN controller. The data collection involved using two contemporary datasets, CICDoS2017 and CICDDoS2019, ensuring a sufficient and representative sample size. Key findings demonstrate high detection rates, with ML/DL models achieving over 99% accuracy for transport layer attacks and up to 95% for application-layer attacks. The results answer the research questions by validating the effectiveness of the proposed models. The </w:t>
+        <w:t xml:space="preserve">The study "SDN-Based Architecture for Transport and Application Layer DDoS Attack Detection by Using Machine and Deep Learning" aims to develop a flexible and modular architecture using Software-Defined Networking (SDN) to detect DDoS attacks at the transport and application layers. The research questions focus on evaluating the performance of various Machine Learning (ML) and Deep Learning (DL) models in detecting different types of DDoS attacks. The study is framed using models such as Support Vector Machine (SVM), Random Forest (RF), K-nearest Neighbor (KNN), Multilayer Perceptron (MLP), Convolutional Neural Network (CNN), Gated Recurrent Units (GRU), and Long Short-Term Memory (LSTM). Positioned within the existing literature, the paper highlights the limitations of previous works that did not use up-to-date datasets and lacked real-time evaluation. The research employs a mixed-methods approach, combining quantitative analysis of ML/DL models with real-time testing in a simulated environment using Mininet </w:t>
       </w:r>
       <w:r>
         <w:lastRenderedPageBreak/>
-        <w:t>findings are clearly presented, and the authors interpret them by emphasizing the superior performance of DL models like GRU and LSTM. The conclusions are well-supported by the data, relating the findings to the broader body of knowledge and discussing implications for future research, including the need for adaptive mechanisms and scalability enhancements. The study acknowledges limitations such as the hardware constraints in the experimental setup and potential biases in dataset selection. Overall, the paper makes significant contributions by providing a comprehensive evaluation of ML/DL models for DDoS detection, advancing the understanding of how to effectively utilize SDN for network security.</w:t>
+        <w:t>and ONOS SDN controller. The data collection involved using two contemporary datasets, CICDoS2017 and CICDDoS2019, ensuring a sufficient and representative sample size. Key findings demonstrate high detection rates, with ML/DL models achieving over 99% accuracy for transport layer attacks and up to 95% for application-layer attacks. The results answer the research questions by validating the effectiveness of the proposed models. The findings are clearly presented, and the authors interpret them by emphasizing the superior performance of DL models like GRU and LSTM. The conclusions are well-supported by the data, relating the findings to the broader body of knowledge and discussing implications for future research, including the need for adaptive mechanisms and scalability enhancements. The study acknowledges limitations such as the hardware constraints in the experimental setup and potential biases in dataset selection. Overall, the paper makes significant contributions by providing a comprehensive evaluation of ML/DL models for DDoS detection, advancing the understanding of how to effectively utilize SDN for network security.</w:t>
       </w:r>
     </w:p>
     <w:p>
@@ -18891,6 +19988,7 @@
           </w:tcPr>
           <w:p>
             <w:r>
+              <w:lastRenderedPageBreak/>
               <w:t>LSTM</w:t>
             </w:r>
           </w:p>
@@ -19937,6 +21035,82 @@
       <w:spacing w:val="5"/>
     </w:rPr>
   </w:style>
+  <w:style w:type="table" w:styleId="GridTable4">
+    <w:name w:val="Grid Table 4"/>
+    <w:basedOn w:val="TableNormal"/>
+    <w:uiPriority w:val="49"/>
+    <w:rsid w:val="002178F6"/>
+    <w:pPr>
+      <w:spacing w:after="0" w:line="240" w:lineRule="auto"/>
+    </w:pPr>
+    <w:tblPr>
+      <w:tblStyleRowBandSize w:val="1"/>
+      <w:tblStyleColBandSize w:val="1"/>
+      <w:tblBorders>
+        <w:top w:val="single" w:sz="4" w:space="0" w:color="666666" w:themeColor="text1" w:themeTint="99"/>
+        <w:left w:val="single" w:sz="4" w:space="0" w:color="666666" w:themeColor="text1" w:themeTint="99"/>
+        <w:bottom w:val="single" w:sz="4" w:space="0" w:color="666666" w:themeColor="text1" w:themeTint="99"/>
+        <w:right w:val="single" w:sz="4" w:space="0" w:color="666666" w:themeColor="text1" w:themeTint="99"/>
+        <w:insideH w:val="single" w:sz="4" w:space="0" w:color="666666" w:themeColor="text1" w:themeTint="99"/>
+        <w:insideV w:val="single" w:sz="4" w:space="0" w:color="666666" w:themeColor="text1" w:themeTint="99"/>
+      </w:tblBorders>
+    </w:tblPr>
+    <w:tblStylePr w:type="firstRow">
+      <w:rPr>
+        <w:b/>
+        <w:bCs/>
+        <w:color w:val="FFFFFF" w:themeColor="background1"/>
+      </w:rPr>
+      <w:tblPr/>
+      <w:tcPr>
+        <w:tcBorders>
+          <w:top w:val="single" w:sz="4" w:space="0" w:color="000000" w:themeColor="text1"/>
+          <w:left w:val="single" w:sz="4" w:space="0" w:color="000000" w:themeColor="text1"/>
+          <w:bottom w:val="single" w:sz="4" w:space="0" w:color="000000" w:themeColor="text1"/>
+          <w:right w:val="single" w:sz="4" w:space="0" w:color="000000" w:themeColor="text1"/>
+          <w:insideH w:val="nil"/>
+          <w:insideV w:val="nil"/>
+        </w:tcBorders>
+        <w:shd w:val="clear" w:color="auto" w:fill="000000" w:themeFill="text1"/>
+      </w:tcPr>
+    </w:tblStylePr>
+    <w:tblStylePr w:type="lastRow">
+      <w:rPr>
+        <w:b/>
+        <w:bCs/>
+      </w:rPr>
+      <w:tblPr/>
+      <w:tcPr>
+        <w:tcBorders>
+          <w:top w:val="double" w:sz="4" w:space="0" w:color="000000" w:themeColor="text1"/>
+        </w:tcBorders>
+      </w:tcPr>
+    </w:tblStylePr>
+    <w:tblStylePr w:type="firstCol">
+      <w:rPr>
+        <w:b/>
+        <w:bCs/>
+      </w:rPr>
+    </w:tblStylePr>
+    <w:tblStylePr w:type="lastCol">
+      <w:rPr>
+        <w:b/>
+        <w:bCs/>
+      </w:rPr>
+    </w:tblStylePr>
+    <w:tblStylePr w:type="band1Vert">
+      <w:tblPr/>
+      <w:tcPr>
+        <w:shd w:val="clear" w:color="auto" w:fill="CCCCCC" w:themeFill="text1" w:themeFillTint="33"/>
+      </w:tcPr>
+    </w:tblStylePr>
+    <w:tblStylePr w:type="band1Horz">
+      <w:tblPr/>
+      <w:tcPr>
+        <w:shd w:val="clear" w:color="auto" w:fill="CCCCCC" w:themeFill="text1" w:themeFillTint="33"/>
+      </w:tcPr>
+    </w:tblStylePr>
+  </w:style>
 </w:styles>
 </file>
 

</xml_diff>